<commit_message>
Code ready for testing, might need to implement a state machine if not working
</commit_message>
<xml_diff>
--- a/CarMonitor - Documentatie proiect licenta.docx
+++ b/CarMonitor - Documentatie proiect licenta.docx
@@ -164,16 +164,7 @@
           <w:sz w:val="28"/>
           <w:szCs w:val="28"/>
         </w:rPr>
-        <w:t xml:space="preserve"> </w:t>
-      </w:r>
-      <w:proofErr w:type="spellStart"/>
-      <w:r>
-        <w:rPr>
-          <w:b/>
-          <w:sz w:val="28"/>
-          <w:szCs w:val="28"/>
-        </w:rPr>
-        <w:t>D</w:t>
+        <w:t xml:space="preserve"> D</w:t>
       </w:r>
       <w:r>
         <w:rPr>
@@ -191,7 +182,6 @@
         </w:rPr>
         <w:t>Ing</w:t>
       </w:r>
-      <w:proofErr w:type="spellEnd"/>
       <w:r>
         <w:rPr>
           <w:b/>
@@ -4381,23 +4371,7 @@
         <w:t>Lucrarea de față are ca scop utilizarea u</w:t>
       </w:r>
       <w:r>
-        <w:t xml:space="preserve">nui sistem alcătuit dintr-o placă dedicată proiectelor de tip </w:t>
-      </w:r>
-      <w:proofErr w:type="spellStart"/>
-      <w:r>
-        <w:t>IoT</w:t>
-      </w:r>
-      <w:proofErr w:type="spellEnd"/>
-      <w:r>
-        <w:t xml:space="preserve"> (Internet of </w:t>
-      </w:r>
-      <w:proofErr w:type="spellStart"/>
-      <w:r>
-        <w:t>Things</w:t>
-      </w:r>
-      <w:proofErr w:type="spellEnd"/>
-      <w:r>
-        <w:t xml:space="preserve">), </w:t>
+        <w:t xml:space="preserve">nui sistem alcătuit dintr-o placă dedicată proiectelor de tip IoT (Internet of Things), </w:t>
       </w:r>
       <w:r>
         <w:t xml:space="preserve">și anume </w:t>
@@ -4409,63 +4383,7 @@
         <w:t>, placă</w:t>
       </w:r>
       <w:r>
-        <w:t xml:space="preserve"> furnizată de către compania </w:t>
-      </w:r>
-      <w:proofErr w:type="spellStart"/>
-      <w:r>
-        <w:t>Espressif</w:t>
-      </w:r>
-      <w:proofErr w:type="spellEnd"/>
-      <w:r>
-        <w:t xml:space="preserve">, folosind </w:t>
-      </w:r>
-      <w:proofErr w:type="spellStart"/>
-      <w:r>
-        <w:t>framework-ul</w:t>
-      </w:r>
-      <w:proofErr w:type="spellEnd"/>
-      <w:r>
-        <w:t xml:space="preserve"> </w:t>
-      </w:r>
-      <w:proofErr w:type="spellStart"/>
-      <w:r>
-        <w:t>Espressif</w:t>
-      </w:r>
-      <w:proofErr w:type="spellEnd"/>
-      <w:r>
-        <w:t xml:space="preserve"> </w:t>
-      </w:r>
-      <w:proofErr w:type="spellStart"/>
-      <w:r>
-        <w:t>IoT</w:t>
-      </w:r>
-      <w:proofErr w:type="spellEnd"/>
-      <w:r>
-        <w:t xml:space="preserve"> </w:t>
-      </w:r>
-      <w:proofErr w:type="spellStart"/>
-      <w:r>
-        <w:t>Development</w:t>
-      </w:r>
-      <w:proofErr w:type="spellEnd"/>
-      <w:r>
-        <w:t xml:space="preserve"> Framework (</w:t>
-      </w:r>
-      <w:proofErr w:type="spellStart"/>
-      <w:r>
-        <w:t>esp-idf</w:t>
-      </w:r>
-      <w:proofErr w:type="spellEnd"/>
-      <w:r>
-        <w:t xml:space="preserve">). Aceasta are rolul de a fi un nod care se ocupă de preluarea datelor în timp real de la un autoturism, aflat în staționare sau în mers, prin intermediul unui convertor OBD (On board </w:t>
-      </w:r>
-      <w:proofErr w:type="spellStart"/>
-      <w:r>
-        <w:t>diagnostics</w:t>
-      </w:r>
-      <w:proofErr w:type="spellEnd"/>
-      <w:r>
-        <w:t>) versiunea II, dar și de găzduirea unui server web</w:t>
+        <w:t xml:space="preserve"> furnizată de către compania Espressif, folosind framework-ul Espressif IoT Development Framework (esp-idf). Aceasta are rolul de a fi un nod care se ocupă de preluarea datelor în timp real de la un autoturism, aflat în staționare sau în mers, prin intermediul unui convertor OBD (On board diagnostics) versiunea II, dar și de găzduirea unui server web</w:t>
       </w:r>
       <w:r>
         <w:t xml:space="preserve">, cu scopul de a afișa parametrii </w:t>
@@ -4527,15 +4445,7 @@
         <w:t>sau cititorul OBD-II</w:t>
       </w:r>
       <w:r>
-        <w:t xml:space="preserve">, este furnizat de compania </w:t>
-      </w:r>
-      <w:proofErr w:type="spellStart"/>
-      <w:r>
-        <w:t>VGate</w:t>
-      </w:r>
-      <w:proofErr w:type="spellEnd"/>
-      <w:r>
-        <w:t>, și</w:t>
+        <w:t>, este furnizat de compania VGate, și</w:t>
       </w:r>
       <w:r>
         <w:t xml:space="preserve"> este echipat cu un chip</w:t>
@@ -4556,15 +4466,7 @@
         <w:t xml:space="preserve"> A fost ales acest dispozitiv datorită versatilității și compatibilității crescute cu alte dispozitive. Acest dispozitiv trimite cereri primite de la placa ESP-32 </w:t>
       </w:r>
       <w:r>
-        <w:t>către ECU prin coduri standard numite PID (</w:t>
-      </w:r>
-      <w:proofErr w:type="spellStart"/>
-      <w:r>
-        <w:t>Parameter</w:t>
-      </w:r>
-      <w:proofErr w:type="spellEnd"/>
-      <w:r>
-        <w:t xml:space="preserve"> ID). </w:t>
+        <w:t xml:space="preserve">către ECU prin coduri standard numite PID (Parameter ID). </w:t>
       </w:r>
     </w:p>
     <w:p>
@@ -4575,15 +4477,7 @@
         <w:t xml:space="preserve">Mai departe, </w:t>
       </w:r>
       <w:r>
-        <w:t xml:space="preserve">după </w:t>
-      </w:r>
-      <w:proofErr w:type="spellStart"/>
-      <w:r>
-        <w:t>request-ul</w:t>
-      </w:r>
-      <w:proofErr w:type="spellEnd"/>
-      <w:r>
-        <w:t xml:space="preserve"> primit, </w:t>
+        <w:t xml:space="preserve">după request-ul primit, </w:t>
       </w:r>
       <w:r>
         <w:t>ECU va returna valoarea dorit</w:t>
@@ -4610,15 +4504,7 @@
         <w:t>)</w:t>
       </w:r>
       <w:r>
-        <w:t xml:space="preserve">, care la rândul lui va trimite valoarea către ESP-32. Acesta va afișa valoarea pe un server web, cu scopul de a afișa parametrii autoturismului într-o maniera </w:t>
-      </w:r>
-      <w:proofErr w:type="spellStart"/>
-      <w:r>
-        <w:t>user-friendly</w:t>
-      </w:r>
-      <w:proofErr w:type="spellEnd"/>
-      <w:r>
-        <w:t>.</w:t>
+        <w:t>, care la rândul lui va trimite valoarea către ESP-32. Acesta va afișa valoarea pe un server web, cu scopul de a afișa parametrii autoturismului într-o maniera user-friendly.</w:t>
       </w:r>
     </w:p>
     <w:p>
@@ -4635,45 +4521,13 @@
         <w:t xml:space="preserve"> folosească funcții dintr-un API </w:t>
       </w:r>
       <w:r>
-        <w:t>open-</w:t>
-      </w:r>
-      <w:proofErr w:type="spellStart"/>
-      <w:r>
-        <w:t>source</w:t>
-      </w:r>
-      <w:proofErr w:type="spellEnd"/>
-      <w:r>
-        <w:t xml:space="preserve">, numit </w:t>
-      </w:r>
-      <w:proofErr w:type="spellStart"/>
-      <w:r>
-        <w:t>ELMduino</w:t>
-      </w:r>
-      <w:proofErr w:type="spellEnd"/>
-      <w:r>
-        <w:t xml:space="preserve">, disponibil pe plăcile de tip ESP-32 </w:t>
-      </w:r>
-      <w:proofErr w:type="spellStart"/>
-      <w:r>
-        <w:t>Development</w:t>
-      </w:r>
-      <w:proofErr w:type="spellEnd"/>
-      <w:r>
-        <w:t xml:space="preserve"> board. Acest API are rolul de a forma și identifica PID-urile </w:t>
+        <w:t xml:space="preserve">open-source, numit ELMduino, disponibil pe plăcile de tip ESP-32 Development board. Acest API are rolul de a forma și identifica PID-urile </w:t>
       </w:r>
       <w:r>
         <w:t xml:space="preserve">corespunzătoare, </w:t>
       </w:r>
       <w:r>
-        <w:t xml:space="preserve">și de a le trimite prin Bluetooth către cititorul OBD-II. Pe de alta parte, este necesar ca placa sa fie conectată la o rețea pentru a putea găzdui cu succes serverul cu scopul afișării datelor. Această placă a fost aleasă datorită capabilităților </w:t>
-      </w:r>
-      <w:proofErr w:type="spellStart"/>
-      <w:r>
-        <w:t>WiFi</w:t>
-      </w:r>
-      <w:proofErr w:type="spellEnd"/>
-      <w:r>
-        <w:t xml:space="preserve"> si Bluetooth pe care le prezintă.</w:t>
+        <w:t>și de a le trimite prin Bluetooth către cititorul OBD-II. Pe de alta parte, este necesar ca placa sa fie conectată la o rețea pentru a putea găzdui cu succes serverul cu scopul afișării datelor. Această placă a fost aleasă datorită capabilităților WiFi si Bluetooth pe care le prezintă.</w:t>
       </w:r>
     </w:p>
     <w:p>
@@ -4756,47 +4610,7 @@
           <w:bCs/>
           <w:iCs/>
         </w:rPr>
-        <w:t xml:space="preserve">Aspecte generale - PROBLEM STATEMENT, </w:t>
-      </w:r>
-      <w:proofErr w:type="spellStart"/>
-      <w:r>
-        <w:rPr>
-          <w:rStyle w:val="Heading2Char"/>
-          <w:b/>
-          <w:bCs/>
-          <w:iCs/>
-        </w:rPr>
-        <w:t>masina</w:t>
-      </w:r>
-      <w:proofErr w:type="spellEnd"/>
-      <w:r>
-        <w:rPr>
-          <w:rStyle w:val="Heading2Char"/>
-          <w:b/>
-          <w:bCs/>
-          <w:iCs/>
-        </w:rPr>
-        <w:t xml:space="preserve"> folosita, protocoale, abrevieri, </w:t>
-      </w:r>
-      <w:proofErr w:type="spellStart"/>
-      <w:r>
-        <w:rPr>
-          <w:rStyle w:val="Heading2Char"/>
-          <w:b/>
-          <w:bCs/>
-          <w:iCs/>
-        </w:rPr>
-        <w:t>specificatiile</w:t>
-      </w:r>
-      <w:proofErr w:type="spellEnd"/>
-      <w:r>
-        <w:rPr>
-          <w:rStyle w:val="Heading2Char"/>
-          <w:b/>
-          <w:bCs/>
-          <w:iCs/>
-        </w:rPr>
-        <w:t xml:space="preserve"> proiectului etc.</w:t>
+        <w:t xml:space="preserve">Aspecte generale </w:t>
       </w:r>
       <w:bookmarkEnd w:id="4"/>
     </w:p>
@@ -4984,7 +4798,6 @@
     </w:p>
     <w:p>
       <w:r>
-        <w:lastRenderedPageBreak/>
         <w:t xml:space="preserve">Important de menționat este faptul că parametrii afișați de către sistemul </w:t>
       </w:r>
       <w:r>
@@ -4996,55 +4809,1200 @@
     </w:p>
     <w:p>
       <w:r>
-        <w:t xml:space="preserve">În testarea acestui proiect s-a utilizat o mașină marca BMW Seria 1 E87, anul 2009, cu un motor de 2.0 litri benzină, ce dezvoltă 122 cai putere și un cuplu de 180 Newton metru, cutie de viteză manuală. De asemenea, în programarea plăcii, s-au utilizat diferite dependințe care asigura funcționalitatea sistemului. Cele mai importante dintre acestea fiind ESP </w:t>
-      </w:r>
-      <w:proofErr w:type="spellStart"/>
-      <w:r>
-        <w:t>WebAsyncServer</w:t>
-      </w:r>
-      <w:proofErr w:type="spellEnd"/>
-      <w:r>
-        <w:t xml:space="preserve">, SPIFFS și </w:t>
-      </w:r>
-      <w:proofErr w:type="spellStart"/>
-      <w:r>
-        <w:t>ELMduino</w:t>
-      </w:r>
-      <w:proofErr w:type="spellEnd"/>
-      <w:r>
-        <w:t xml:space="preserve">, care vor fi prezentate în cele ce urmează. </w:t>
+        <w:t>În testarea acestui proiect s-a utilizat o mașină marca BMW Seria 1 E87, anul 2009, cu un motor de 2.0 litri benzină, ce dezvoltă 122 cai putere și un cuplu de 180 Newton metru, cutie de viteză manuală. De asemenea, în programarea plăcii,</w:t>
+      </w:r>
+      <w:r>
+        <w:t xml:space="preserve"> s-a folosit limbajul de programare C++ (care include metode speciale pentru , Arduino SDK, iar pentru interfață s-a utilizat Visual Studio Code cu extensia PlatformIO care asigură script-uri pentru flash-uirea plăcii, atât a codului cât și a fișierelor folosite pentru webserver.</w:t>
       </w:r>
     </w:p>
     <w:p>
+      <w:r>
+        <w:t>De asemenea,</w:t>
+      </w:r>
+      <w:r>
+        <w:t xml:space="preserve"> s-au utilizat diferite dependințe </w:t>
+      </w:r>
+      <w:r>
+        <w:t xml:space="preserve">și API-uri </w:t>
+      </w:r>
+      <w:r>
+        <w:t xml:space="preserve">care </w:t>
+      </w:r>
+      <w:r>
+        <w:t>pun la dispoziție</w:t>
+      </w:r>
+      <w:r>
+        <w:t xml:space="preserve"> funcționalitatea </w:t>
+      </w:r>
+      <w:r>
+        <w:t xml:space="preserve">întregului </w:t>
+      </w:r>
+      <w:r>
+        <w:t xml:space="preserve">sistem. Cele mai importante dintre acestea fiind ESP WebAsyncServer, SPIFFS și ELMduino, care vor fi prezentate în cele ce urmează. </w:t>
+      </w:r>
+    </w:p>
+    <w:p/>
+    <w:p>
       <w:pPr>
         <w:pStyle w:val="Heading2"/>
       </w:pPr>
       <w:bookmarkStart w:id="5" w:name="_Toc164282004"/>
       <w:r>
-        <w:t xml:space="preserve">SOTA - State of </w:t>
-      </w:r>
-      <w:proofErr w:type="spellStart"/>
-      <w:r>
-        <w:t>the</w:t>
-      </w:r>
-      <w:proofErr w:type="spellEnd"/>
+        <w:t xml:space="preserve">SOTA - State of the art, studiu de </w:t>
+      </w:r>
+      <w:bookmarkEnd w:id="5"/>
+      <w:r>
+        <w:t>piață</w:t>
+      </w:r>
+    </w:p>
+    <w:p/>
+    <w:p>
+      <w:r>
+        <w:t xml:space="preserve">Scopul acestui subcapitol este de a prezenta diferitele tehnologii care există în prezent </w:t>
+      </w:r>
+      <w:r>
+        <w:t>pe partea de monitorizare al autovehiculelor</w:t>
+      </w:r>
+      <w:r>
+        <w:t xml:space="preserve"> și de a avea o vedere de ansamblu asupra altor dispozitive care se asociază sistemului „Car Monitor”.</w:t>
+      </w:r>
+    </w:p>
+    <w:p>
+      <w:r>
+        <w:t xml:space="preserve">Istoria diagnozei mașinilor datează de la începutul secolului XX, când autovehiculele încă erau relativ simple, iar sistemele de monitorizare electronice abia debutau. Depanarea problemelor se făcea manual, unde mecanicii se bazau pe setul de cunoștințe proprii, necesare pentru interpretarea diferitelor sunete, vibrații, al fumului etc. </w:t>
+      </w:r>
+      <w:r>
+        <w:t xml:space="preserve">În 1968, Volkswagen </w:t>
+      </w:r>
+      <w:r>
+        <w:t xml:space="preserve">primul computer de board, acesta fiind analog. În anul 1980, General Motors introduce pe modelele Cadillac Eldorado și Seville, sistemul de diagnoză unde erorile (Diagnostic Trouble Codes) sunt afișate în ecranul de climatizare când vehiculul se afla în modul de depanare, iar în 1981 GM introduce sistemul </w:t>
+      </w:r>
+      <w:r>
+        <w:rPr>
+          <w:lang w:val="en-US"/>
+        </w:rPr>
+        <w:t xml:space="preserve">“Computer Command Control” </w:t>
+      </w:r>
+      <w:r>
+        <w:t>capabil de a comunica cu ECU pentru a iniția o cerere de diagno</w:t>
+      </w:r>
+      <w:r>
+        <w:t>ză</w:t>
+      </w:r>
+      <w:sdt>
+        <w:sdtPr>
+          <w:id w:val="87348412"/>
+          <w:citation/>
+        </w:sdtPr>
+        <w:sdtContent>
+          <w:r>
+            <w:fldChar w:fldCharType="begin"/>
+          </w:r>
+          <w:r>
+            <w:rPr>
+              <w:lang w:val="en-US"/>
+            </w:rPr>
+            <w:instrText xml:space="preserve"> CITATION Wik241 \l 1033 </w:instrText>
+          </w:r>
+          <w:r>
+            <w:fldChar w:fldCharType="separate"/>
+          </w:r>
+          <w:r>
+            <w:rPr>
+              <w:noProof/>
+              <w:lang w:val="en-US"/>
+            </w:rPr>
+            <w:t xml:space="preserve"> </w:t>
+          </w:r>
+          <w:r>
+            <w:rPr>
+              <w:noProof/>
+              <w:lang w:val="en-US"/>
+            </w:rPr>
+            <w:t>[1]</w:t>
+          </w:r>
+          <w:r>
+            <w:fldChar w:fldCharType="end"/>
+          </w:r>
+        </w:sdtContent>
+      </w:sdt>
+      <w:r>
+        <w:t xml:space="preserve">. </w:t>
+      </w:r>
+    </w:p>
+    <w:p>
+      <w:r>
+        <w:t>În 1988</w:t>
+      </w:r>
+      <w:r>
+        <w:t xml:space="preserve"> Societatea Inginerilor Automotive (SAE) recomanda un conector și un set de erori standard</w:t>
+      </w:r>
+      <w:r>
+        <w:t xml:space="preserve"> și astfel</w:t>
+      </w:r>
+      <w:r>
+        <w:t xml:space="preserve"> se introduce standardul OBDI care este necesar tuturor mașinilor vândute în California din acest an</w:t>
+      </w:r>
+      <w:sdt>
+        <w:sdtPr>
+          <w:id w:val="1182706532"/>
+          <w:citation/>
+        </w:sdtPr>
+        <w:sdtContent>
+          <w:r>
+            <w:fldChar w:fldCharType="begin"/>
+          </w:r>
+          <w:r>
+            <w:rPr>
+              <w:lang w:val="en-US"/>
+            </w:rPr>
+            <w:instrText xml:space="preserve">CITATION Wik241 \l 1033 </w:instrText>
+          </w:r>
+          <w:r>
+            <w:fldChar w:fldCharType="separate"/>
+          </w:r>
+          <w:r>
+            <w:rPr>
+              <w:noProof/>
+              <w:lang w:val="en-US"/>
+            </w:rPr>
+            <w:t xml:space="preserve"> </w:t>
+          </w:r>
+          <w:r>
+            <w:rPr>
+              <w:noProof/>
+              <w:lang w:val="en-US"/>
+            </w:rPr>
+            <w:t>[1]</w:t>
+          </w:r>
+          <w:r>
+            <w:fldChar w:fldCharType="end"/>
+          </w:r>
+        </w:sdtContent>
+      </w:sdt>
+      <w:r>
+        <w:t xml:space="preserve">. </w:t>
+      </w:r>
+    </w:p>
+    <w:p>
+      <w:r>
+        <w:t xml:space="preserve">În anul 1994, CARB (California Air Resource Board) </w:t>
+      </w:r>
+      <w:r>
+        <w:t>încep</w:t>
+      </w:r>
+      <w:r>
+        <w:t xml:space="preserve"> demersurile pentru o nouă versiune de OBD, numit OBDII. Acesta include recomandările din OBDI făcute de SAE, iar în 1996 devine un standard obligatoriu pentru mașinile vândute în Statele Unite ale Americii</w:t>
+      </w:r>
+      <w:sdt>
+        <w:sdtPr>
+          <w:id w:val="468483508"/>
+          <w:citation/>
+        </w:sdtPr>
+        <w:sdtContent>
+          <w:r>
+            <w:fldChar w:fldCharType="begin"/>
+          </w:r>
+          <w:r>
+            <w:rPr>
+              <w:lang w:val="en-US"/>
+            </w:rPr>
+            <w:instrText xml:space="preserve">CITATION Wik241 \l 1033 </w:instrText>
+          </w:r>
+          <w:r>
+            <w:fldChar w:fldCharType="separate"/>
+          </w:r>
+          <w:r>
+            <w:rPr>
+              <w:noProof/>
+              <w:lang w:val="en-US"/>
+            </w:rPr>
+            <w:t xml:space="preserve"> </w:t>
+          </w:r>
+          <w:r>
+            <w:rPr>
+              <w:noProof/>
+              <w:lang w:val="en-US"/>
+            </w:rPr>
+            <w:t>[1]</w:t>
+          </w:r>
+          <w:r>
+            <w:fldChar w:fldCharType="end"/>
+          </w:r>
+        </w:sdtContent>
+      </w:sdt>
+      <w:r>
+        <w:t xml:space="preserve">. </w:t>
+      </w:r>
+    </w:p>
+    <w:p>
+      <w:r>
+        <w:t xml:space="preserve">În 2001, Uniunea Europeana adopta standardul OBDII, numit EOBD (European OBD) care întâi este necesar mașinilor cu combustibil pe benzina, iar în 2004 EOBD se introduce și pe mașinile cu combustibil </w:t>
+      </w:r>
+      <w:r>
+        <w:t xml:space="preserve">pe </w:t>
+      </w:r>
+      <w:r>
+        <w:t>motorin</w:t>
+      </w:r>
+      <w:r>
+        <w:t>ă</w:t>
+      </w:r>
+      <w:sdt>
+        <w:sdtPr>
+          <w:id w:val="-886413909"/>
+          <w:citation/>
+        </w:sdtPr>
+        <w:sdtContent>
+          <w:r>
+            <w:fldChar w:fldCharType="begin"/>
+          </w:r>
+          <w:r>
+            <w:rPr>
+              <w:lang w:val="en-US"/>
+            </w:rPr>
+            <w:instrText xml:space="preserve"> CITATION Wik241 \l 1033 </w:instrText>
+          </w:r>
+          <w:r>
+            <w:fldChar w:fldCharType="separate"/>
+          </w:r>
+          <w:r>
+            <w:rPr>
+              <w:noProof/>
+              <w:lang w:val="en-US"/>
+            </w:rPr>
+            <w:t xml:space="preserve"> </w:t>
+          </w:r>
+          <w:r>
+            <w:rPr>
+              <w:noProof/>
+              <w:lang w:val="en-US"/>
+            </w:rPr>
+            <w:t>[1]</w:t>
+          </w:r>
+          <w:r>
+            <w:fldChar w:fldCharType="end"/>
+          </w:r>
+        </w:sdtContent>
+      </w:sdt>
+      <w:r>
+        <w:t>.</w:t>
+      </w:r>
+    </w:p>
+    <w:p>
+      <w:r>
+        <w:t xml:space="preserve">În prezent, există numeroase metode și tehnologii de a monitoriza parametrii unui vehicul, toate având scopuri ușor diferite unele față de altele. Pe de-o parte există produsele comerciale care au ca grup țintă mecanicii profesioniști din service-urile autorizate. </w:t>
+      </w:r>
+      <w:r>
+        <w:t>Aceștia</w:t>
+      </w:r>
+      <w:r>
+        <w:t xml:space="preserve"> în mod uzual folosesc produse și tehnologii </w:t>
+      </w:r>
+      <w:r>
+        <w:t xml:space="preserve">mai </w:t>
+      </w:r>
+      <w:r>
+        <w:t>scumpe</w:t>
+      </w:r>
+      <w:r>
+        <w:t xml:space="preserve"> (și deseori mai inaccesibile publicului larg)</w:t>
+      </w:r>
+      <w:r>
+        <w:t xml:space="preserve"> care permit </w:t>
+      </w:r>
+      <w:r>
+        <w:t>conectarea la portul OBDII în mod direct prin fir. Scopul acestora este să identifice toate erorile mașinii care au apărut de-a lungul timpului și să ajute mecanicul să ia o decizie informată ținând cont de acestea. Aceste erori se pot șterge din memoria calculatorului de bord, prin resetarea stării regiștrilor care stochează erorile respective.</w:t>
+      </w:r>
+      <w:r>
+        <w:t xml:space="preserve"> Aici, cele mai folosite sunt dispozitivele produse de Autel, SnapOn Diagnostic Tool sau XTOOL.</w:t>
+      </w:r>
+    </w:p>
+    <w:p>
+      <w:r>
+        <w:t xml:space="preserve">Pe de altă parte, pe nișa </w:t>
+      </w:r>
+      <w:r>
+        <w:t>clienților</w:t>
+      </w:r>
       <w:r>
         <w:t xml:space="preserve"> </w:t>
       </w:r>
-      <w:proofErr w:type="spellStart"/>
-      <w:r>
-        <w:t>art</w:t>
-      </w:r>
-      <w:proofErr w:type="spellEnd"/>
-      <w:r>
-        <w:t xml:space="preserve">, studiu de </w:t>
-      </w:r>
-      <w:proofErr w:type="spellStart"/>
-      <w:r>
-        <w:t>piata</w:t>
-      </w:r>
-      <w:bookmarkEnd w:id="5"/>
-      <w:proofErr w:type="spellEnd"/>
+      <w:r>
+        <w:t>de uz general</w:t>
+      </w:r>
+      <w:r>
+        <w:t xml:space="preserve">, există produse care sunt mai accesibile din punct de vedere al </w:t>
+      </w:r>
+      <w:r>
+        <w:t>prețului</w:t>
+      </w:r>
+      <w:r>
+        <w:t xml:space="preserve">, dar precizia </w:t>
+      </w:r>
+      <w:r>
+        <w:t xml:space="preserve">datelor returnate (date care se modifică în timp real) este mai slabă. Conectivitatea wireless apare la această categorie </w:t>
+      </w:r>
+      <w:r>
+        <w:lastRenderedPageBreak/>
+        <w:t xml:space="preserve">deoarece elimină nevoia de un hardware fizic care să asigure transmisia datelor. De aceea, datele sunt transmise OTA (over the air) prin intermediul Bluetooth </w:t>
+      </w:r>
+      <w:r>
+        <w:t>către</w:t>
+      </w:r>
+      <w:r>
+        <w:t xml:space="preserve"> un receptor, în care în cele mai multe din cazuri este un smartphone capabil sa </w:t>
+      </w:r>
+      <w:r>
+        <w:t>afișeze</w:t>
+      </w:r>
+      <w:r>
+        <w:t xml:space="preserve"> într-o </w:t>
+      </w:r>
+      <w:r>
+        <w:t>aplicație instalata. În cazurile care seamănă cu proiecte DIY (</w:t>
+      </w:r>
+      <w:r>
+        <w:t>D</w:t>
+      </w:r>
+      <w:r>
+        <w:t xml:space="preserve">o </w:t>
+      </w:r>
+      <w:r>
+        <w:t>I</w:t>
+      </w:r>
+      <w:r>
+        <w:t xml:space="preserve">t </w:t>
+      </w:r>
+      <w:r>
+        <w:t>Y</w:t>
+      </w:r>
+      <w:r>
+        <w:t xml:space="preserve">ourself), există dispozitive care au </w:t>
+      </w:r>
+      <w:r>
+        <w:t>î</w:t>
+      </w:r>
+      <w:r>
+        <w:t>ncorporat un display LCD pe care se face afișajul</w:t>
+      </w:r>
+      <w:r>
+        <w:t xml:space="preserve"> precum și senzori plasați în zonele de interes ale mașinii</w:t>
+      </w:r>
+      <w:r>
+        <w:t xml:space="preserve">. </w:t>
+      </w:r>
+    </w:p>
+    <w:p>
+      <w:r>
+        <w:t>În continuare se prezintă un tabel în care se realizează o comparație între sistemele de monitorizare profesionale, sistemele destinate publicului larg care se folosesc de o aplicație creat</w:t>
+      </w:r>
+      <w:r>
+        <w:t>ă</w:t>
+      </w:r>
+      <w:r>
+        <w:t xml:space="preserve"> special în acest sens</w:t>
+      </w:r>
+      <w:r>
+        <w:t xml:space="preserve"> și sistemele de monitorizare de tip DYI. </w:t>
+      </w:r>
+    </w:p>
+    <w:p/>
+    <w:p/>
+    <w:p/>
+    <w:p>
+      <w:pPr>
+        <w:pStyle w:val="Style3"/>
+      </w:pPr>
+      <w:r>
+        <w:t xml:space="preserve">Tabel </w:t>
+      </w:r>
+      <w:r>
+        <w:fldChar w:fldCharType="begin"/>
+      </w:r>
+      <w:r>
+        <w:instrText xml:space="preserve"> SEQ Tabel \* ARABIC </w:instrText>
+      </w:r>
+      <w:r>
+        <w:fldChar w:fldCharType="separate"/>
+      </w:r>
+      <w:r>
+        <w:rPr>
+          <w:noProof/>
+        </w:rPr>
+        <w:t>1</w:t>
+      </w:r>
+      <w:r>
+        <w:rPr>
+          <w:noProof/>
+        </w:rPr>
+        <w:fldChar w:fldCharType="end"/>
+      </w:r>
+      <w:r>
+        <w:rPr>
+          <w:lang w:val="en-US"/>
+        </w:rPr>
+        <w:t>: Compara</w:t>
+      </w:r>
+      <w:r>
+        <w:t>ție între metodele actuale de monitorizare</w:t>
+      </w:r>
+    </w:p>
+    <w:tbl>
+      <w:tblPr>
+        <w:tblStyle w:val="TableGrid"/>
+        <w:tblW w:w="0" w:type="auto"/>
+        <w:tblLook w:val="04A0" w:firstRow="1" w:lastRow="0" w:firstColumn="1" w:lastColumn="0" w:noHBand="0" w:noVBand="1"/>
+        <w:tblCaption w:val="Tabel 1. Comparație între sistemele de monitorizare actuale"/>
+      </w:tblPr>
+      <w:tblGrid>
+        <w:gridCol w:w="1597"/>
+        <w:gridCol w:w="1553"/>
+        <w:gridCol w:w="1644"/>
+        <w:gridCol w:w="1711"/>
+        <w:gridCol w:w="1674"/>
+        <w:gridCol w:w="1450"/>
+      </w:tblGrid>
+      <w:tr>
+        <w:tc>
+          <w:tcPr>
+            <w:tcW w:w="1597" w:type="dxa"/>
+            <w:shd w:val="clear" w:color="auto" w:fill="B4C6E7" w:themeFill="accent5" w:themeFillTint="66"/>
+            <w:vAlign w:val="center"/>
+          </w:tcPr>
+          <w:p>
+            <w:pPr>
+              <w:ind w:firstLine="0"/>
+              <w:jc w:val="center"/>
+              <w:rPr>
+                <w:sz w:val="20"/>
+                <w:szCs w:val="20"/>
+              </w:rPr>
+            </w:pPr>
+          </w:p>
+        </w:tc>
+        <w:tc>
+          <w:tcPr>
+            <w:tcW w:w="1553" w:type="dxa"/>
+            <w:shd w:val="clear" w:color="auto" w:fill="B4C6E7" w:themeFill="accent5" w:themeFillTint="66"/>
+            <w:vAlign w:val="center"/>
+          </w:tcPr>
+          <w:p>
+            <w:pPr>
+              <w:tabs>
+                <w:tab w:val="right" w:pos="1710"/>
+              </w:tabs>
+              <w:ind w:firstLine="0"/>
+              <w:jc w:val="center"/>
+              <w:rPr>
+                <w:sz w:val="20"/>
+                <w:szCs w:val="20"/>
+              </w:rPr>
+            </w:pPr>
+            <w:r>
+              <w:rPr>
+                <w:sz w:val="20"/>
+                <w:szCs w:val="20"/>
+              </w:rPr>
+              <w:t>Cost</w:t>
+            </w:r>
+          </w:p>
+        </w:tc>
+        <w:tc>
+          <w:tcPr>
+            <w:tcW w:w="1644" w:type="dxa"/>
+            <w:shd w:val="clear" w:color="auto" w:fill="B4C6E7" w:themeFill="accent5" w:themeFillTint="66"/>
+            <w:vAlign w:val="center"/>
+          </w:tcPr>
+          <w:p>
+            <w:pPr>
+              <w:ind w:firstLine="0"/>
+              <w:jc w:val="center"/>
+              <w:rPr>
+                <w:sz w:val="20"/>
+                <w:szCs w:val="20"/>
+              </w:rPr>
+            </w:pPr>
+            <w:r>
+              <w:rPr>
+                <w:sz w:val="20"/>
+                <w:szCs w:val="20"/>
+              </w:rPr>
+              <w:t>Dificultate utilizare</w:t>
+            </w:r>
+          </w:p>
+        </w:tc>
+        <w:tc>
+          <w:tcPr>
+            <w:tcW w:w="1711" w:type="dxa"/>
+            <w:shd w:val="clear" w:color="auto" w:fill="B4C6E7" w:themeFill="accent5" w:themeFillTint="66"/>
+            <w:vAlign w:val="center"/>
+          </w:tcPr>
+          <w:p>
+            <w:pPr>
+              <w:ind w:firstLine="0"/>
+              <w:jc w:val="center"/>
+              <w:rPr>
+                <w:sz w:val="20"/>
+                <w:szCs w:val="20"/>
+              </w:rPr>
+            </w:pPr>
+            <w:r>
+              <w:rPr>
+                <w:sz w:val="20"/>
+                <w:szCs w:val="20"/>
+              </w:rPr>
+              <w:t>Scalabilitate</w:t>
+            </w:r>
+          </w:p>
+        </w:tc>
+        <w:tc>
+          <w:tcPr>
+            <w:tcW w:w="1674" w:type="dxa"/>
+            <w:shd w:val="clear" w:color="auto" w:fill="B4C6E7" w:themeFill="accent5" w:themeFillTint="66"/>
+            <w:vAlign w:val="center"/>
+          </w:tcPr>
+          <w:p>
+            <w:pPr>
+              <w:ind w:firstLine="0"/>
+              <w:jc w:val="center"/>
+              <w:rPr>
+                <w:sz w:val="20"/>
+                <w:szCs w:val="20"/>
+              </w:rPr>
+            </w:pPr>
+            <w:r>
+              <w:rPr>
+                <w:sz w:val="20"/>
+                <w:szCs w:val="20"/>
+              </w:rPr>
+              <w:t>Fiabilitatea datelor</w:t>
+            </w:r>
+          </w:p>
+        </w:tc>
+        <w:tc>
+          <w:tcPr>
+            <w:tcW w:w="1450" w:type="dxa"/>
+            <w:shd w:val="clear" w:color="auto" w:fill="B4C6E7" w:themeFill="accent5" w:themeFillTint="66"/>
+            <w:vAlign w:val="center"/>
+          </w:tcPr>
+          <w:p>
+            <w:pPr>
+              <w:ind w:firstLine="0"/>
+              <w:jc w:val="center"/>
+              <w:rPr>
+                <w:sz w:val="20"/>
+                <w:szCs w:val="20"/>
+              </w:rPr>
+            </w:pPr>
+            <w:r>
+              <w:rPr>
+                <w:sz w:val="20"/>
+                <w:szCs w:val="20"/>
+              </w:rPr>
+              <w:t>Functionalități</w:t>
+            </w:r>
+          </w:p>
+        </w:tc>
+      </w:tr>
+      <w:tr>
+        <w:tc>
+          <w:tcPr>
+            <w:tcW w:w="1597" w:type="dxa"/>
+            <w:shd w:val="clear" w:color="auto" w:fill="B4C6E7" w:themeFill="accent5" w:themeFillTint="66"/>
+            <w:vAlign w:val="center"/>
+          </w:tcPr>
+          <w:p>
+            <w:pPr>
+              <w:ind w:firstLine="0"/>
+              <w:jc w:val="center"/>
+              <w:rPr>
+                <w:sz w:val="20"/>
+                <w:szCs w:val="20"/>
+              </w:rPr>
+            </w:pPr>
+            <w:r>
+              <w:rPr>
+                <w:sz w:val="20"/>
+                <w:szCs w:val="20"/>
+              </w:rPr>
+              <w:t>Scanner OBDII de bază</w:t>
+            </w:r>
+          </w:p>
+        </w:tc>
+        <w:tc>
+          <w:tcPr>
+            <w:tcW w:w="1553" w:type="dxa"/>
+            <w:vAlign w:val="center"/>
+          </w:tcPr>
+          <w:p>
+            <w:pPr>
+              <w:ind w:firstLine="0"/>
+              <w:jc w:val="center"/>
+              <w:rPr>
+                <w:sz w:val="20"/>
+                <w:szCs w:val="20"/>
+              </w:rPr>
+            </w:pPr>
+            <w:r>
+              <w:rPr>
+                <w:sz w:val="20"/>
+                <w:szCs w:val="20"/>
+              </w:rPr>
+              <w:t>Scăzut</w:t>
+            </w:r>
+          </w:p>
+        </w:tc>
+        <w:tc>
+          <w:tcPr>
+            <w:tcW w:w="1644" w:type="dxa"/>
+            <w:vAlign w:val="center"/>
+          </w:tcPr>
+          <w:p>
+            <w:pPr>
+              <w:ind w:firstLine="0"/>
+              <w:jc w:val="center"/>
+              <w:rPr>
+                <w:sz w:val="20"/>
+                <w:szCs w:val="20"/>
+              </w:rPr>
+            </w:pPr>
+            <w:r>
+              <w:rPr>
+                <w:sz w:val="20"/>
+                <w:szCs w:val="20"/>
+              </w:rPr>
+              <w:t>Ușor (prin aplicație)</w:t>
+            </w:r>
+          </w:p>
+        </w:tc>
+        <w:tc>
+          <w:tcPr>
+            <w:tcW w:w="1711" w:type="dxa"/>
+            <w:vAlign w:val="center"/>
+          </w:tcPr>
+          <w:p>
+            <w:pPr>
+              <w:ind w:firstLine="0"/>
+              <w:jc w:val="center"/>
+              <w:rPr>
+                <w:sz w:val="20"/>
+                <w:szCs w:val="20"/>
+              </w:rPr>
+            </w:pPr>
+            <w:r>
+              <w:rPr>
+                <w:sz w:val="20"/>
+                <w:szCs w:val="20"/>
+              </w:rPr>
+              <w:t>Mică</w:t>
+            </w:r>
+          </w:p>
+        </w:tc>
+        <w:tc>
+          <w:tcPr>
+            <w:tcW w:w="1674" w:type="dxa"/>
+            <w:vAlign w:val="center"/>
+          </w:tcPr>
+          <w:p>
+            <w:pPr>
+              <w:ind w:firstLine="0"/>
+              <w:jc w:val="center"/>
+              <w:rPr>
+                <w:sz w:val="20"/>
+                <w:szCs w:val="20"/>
+              </w:rPr>
+            </w:pPr>
+            <w:r>
+              <w:rPr>
+                <w:sz w:val="20"/>
+                <w:szCs w:val="20"/>
+              </w:rPr>
+              <w:t>Mică</w:t>
+            </w:r>
+          </w:p>
+        </w:tc>
+        <w:tc>
+          <w:tcPr>
+            <w:tcW w:w="1450" w:type="dxa"/>
+            <w:vAlign w:val="center"/>
+          </w:tcPr>
+          <w:p>
+            <w:pPr>
+              <w:ind w:firstLine="0"/>
+              <w:jc w:val="center"/>
+              <w:rPr>
+                <w:sz w:val="20"/>
+                <w:szCs w:val="20"/>
+              </w:rPr>
+            </w:pPr>
+            <w:r>
+              <w:rPr>
+                <w:sz w:val="20"/>
+                <w:szCs w:val="20"/>
+              </w:rPr>
+              <w:t>Diagnoză de bază</w:t>
+            </w:r>
+          </w:p>
+        </w:tc>
+      </w:tr>
+      <w:tr>
+        <w:tc>
+          <w:tcPr>
+            <w:tcW w:w="1597" w:type="dxa"/>
+            <w:shd w:val="clear" w:color="auto" w:fill="B4C6E7" w:themeFill="accent5" w:themeFillTint="66"/>
+            <w:vAlign w:val="center"/>
+          </w:tcPr>
+          <w:p>
+            <w:pPr>
+              <w:ind w:firstLine="0"/>
+              <w:jc w:val="center"/>
+              <w:rPr>
+                <w:sz w:val="20"/>
+                <w:szCs w:val="20"/>
+              </w:rPr>
+            </w:pPr>
+            <w:r>
+              <w:rPr>
+                <w:sz w:val="20"/>
+                <w:szCs w:val="20"/>
+              </w:rPr>
+              <w:t>Scanner OBDII avansat</w:t>
+            </w:r>
+          </w:p>
+        </w:tc>
+        <w:tc>
+          <w:tcPr>
+            <w:tcW w:w="1553" w:type="dxa"/>
+            <w:vAlign w:val="center"/>
+          </w:tcPr>
+          <w:p>
+            <w:pPr>
+              <w:ind w:firstLine="0"/>
+              <w:jc w:val="center"/>
+              <w:rPr>
+                <w:sz w:val="20"/>
+                <w:szCs w:val="20"/>
+              </w:rPr>
+            </w:pPr>
+            <w:r>
+              <w:rPr>
+                <w:sz w:val="20"/>
+                <w:szCs w:val="20"/>
+              </w:rPr>
+              <w:t>Mare</w:t>
+            </w:r>
+          </w:p>
+        </w:tc>
+        <w:tc>
+          <w:tcPr>
+            <w:tcW w:w="1644" w:type="dxa"/>
+            <w:vAlign w:val="center"/>
+          </w:tcPr>
+          <w:p>
+            <w:pPr>
+              <w:ind w:firstLine="0"/>
+              <w:jc w:val="center"/>
+              <w:rPr>
+                <w:sz w:val="20"/>
+                <w:szCs w:val="20"/>
+              </w:rPr>
+            </w:pPr>
+            <w:r>
+              <w:rPr>
+                <w:sz w:val="20"/>
+                <w:szCs w:val="20"/>
+              </w:rPr>
+              <w:t>Greu</w:t>
+            </w:r>
+          </w:p>
+        </w:tc>
+        <w:tc>
+          <w:tcPr>
+            <w:tcW w:w="1711" w:type="dxa"/>
+            <w:vAlign w:val="center"/>
+          </w:tcPr>
+          <w:p>
+            <w:pPr>
+              <w:ind w:firstLine="0"/>
+              <w:jc w:val="center"/>
+              <w:rPr>
+                <w:sz w:val="20"/>
+                <w:szCs w:val="20"/>
+              </w:rPr>
+            </w:pPr>
+            <w:r>
+              <w:rPr>
+                <w:sz w:val="20"/>
+                <w:szCs w:val="20"/>
+              </w:rPr>
+              <w:t>Mică</w:t>
+            </w:r>
+          </w:p>
+        </w:tc>
+        <w:tc>
+          <w:tcPr>
+            <w:tcW w:w="1674" w:type="dxa"/>
+            <w:vAlign w:val="center"/>
+          </w:tcPr>
+          <w:p>
+            <w:pPr>
+              <w:ind w:firstLine="0"/>
+              <w:jc w:val="center"/>
+              <w:rPr>
+                <w:sz w:val="20"/>
+                <w:szCs w:val="20"/>
+              </w:rPr>
+            </w:pPr>
+            <w:r>
+              <w:rPr>
+                <w:sz w:val="20"/>
+                <w:szCs w:val="20"/>
+              </w:rPr>
+              <w:t>Mare</w:t>
+            </w:r>
+          </w:p>
+        </w:tc>
+        <w:tc>
+          <w:tcPr>
+            <w:tcW w:w="1450" w:type="dxa"/>
+            <w:vAlign w:val="center"/>
+          </w:tcPr>
+          <w:p>
+            <w:pPr>
+              <w:ind w:firstLine="0"/>
+              <w:jc w:val="center"/>
+              <w:rPr>
+                <w:sz w:val="20"/>
+                <w:szCs w:val="20"/>
+              </w:rPr>
+            </w:pPr>
+            <w:r>
+              <w:rPr>
+                <w:sz w:val="20"/>
+                <w:szCs w:val="20"/>
+              </w:rPr>
+              <w:t>Diagnoză avansată</w:t>
+            </w:r>
+          </w:p>
+        </w:tc>
+      </w:tr>
+      <w:tr>
+        <w:tc>
+          <w:tcPr>
+            <w:tcW w:w="1597" w:type="dxa"/>
+            <w:shd w:val="clear" w:color="auto" w:fill="B4C6E7" w:themeFill="accent5" w:themeFillTint="66"/>
+            <w:vAlign w:val="center"/>
+          </w:tcPr>
+          <w:p>
+            <w:pPr>
+              <w:ind w:firstLine="0"/>
+              <w:jc w:val="center"/>
+              <w:rPr>
+                <w:sz w:val="20"/>
+                <w:szCs w:val="20"/>
+              </w:rPr>
+            </w:pPr>
+            <w:r>
+              <w:rPr>
+                <w:sz w:val="20"/>
+                <w:szCs w:val="20"/>
+              </w:rPr>
+              <w:t>Sistem DYI</w:t>
+            </w:r>
+          </w:p>
+        </w:tc>
+        <w:tc>
+          <w:tcPr>
+            <w:tcW w:w="1553" w:type="dxa"/>
+            <w:vAlign w:val="center"/>
+          </w:tcPr>
+          <w:p>
+            <w:pPr>
+              <w:ind w:firstLine="0"/>
+              <w:jc w:val="center"/>
+              <w:rPr>
+                <w:sz w:val="20"/>
+                <w:szCs w:val="20"/>
+              </w:rPr>
+            </w:pPr>
+            <w:r>
+              <w:rPr>
+                <w:sz w:val="20"/>
+                <w:szCs w:val="20"/>
+              </w:rPr>
+              <w:t>Mediu</w:t>
+            </w:r>
+          </w:p>
+        </w:tc>
+        <w:tc>
+          <w:tcPr>
+            <w:tcW w:w="1644" w:type="dxa"/>
+            <w:vAlign w:val="center"/>
+          </w:tcPr>
+          <w:p>
+            <w:pPr>
+              <w:ind w:firstLine="0"/>
+              <w:jc w:val="center"/>
+              <w:rPr>
+                <w:sz w:val="20"/>
+                <w:szCs w:val="20"/>
+              </w:rPr>
+            </w:pPr>
+            <w:r>
+              <w:rPr>
+                <w:sz w:val="20"/>
+                <w:szCs w:val="20"/>
+              </w:rPr>
+              <w:t>Mediu</w:t>
+            </w:r>
+          </w:p>
+        </w:tc>
+        <w:tc>
+          <w:tcPr>
+            <w:tcW w:w="1711" w:type="dxa"/>
+            <w:vAlign w:val="center"/>
+          </w:tcPr>
+          <w:p>
+            <w:pPr>
+              <w:ind w:firstLine="0"/>
+              <w:jc w:val="center"/>
+              <w:rPr>
+                <w:sz w:val="20"/>
+                <w:szCs w:val="20"/>
+              </w:rPr>
+            </w:pPr>
+            <w:r>
+              <w:rPr>
+                <w:sz w:val="20"/>
+                <w:szCs w:val="20"/>
+              </w:rPr>
+              <w:t>Mică</w:t>
+            </w:r>
+          </w:p>
+        </w:tc>
+        <w:tc>
+          <w:tcPr>
+            <w:tcW w:w="1674" w:type="dxa"/>
+            <w:vAlign w:val="center"/>
+          </w:tcPr>
+          <w:p>
+            <w:pPr>
+              <w:ind w:firstLine="0"/>
+              <w:jc w:val="center"/>
+              <w:rPr>
+                <w:sz w:val="20"/>
+                <w:szCs w:val="20"/>
+              </w:rPr>
+            </w:pPr>
+            <w:r>
+              <w:rPr>
+                <w:sz w:val="20"/>
+                <w:szCs w:val="20"/>
+              </w:rPr>
+              <w:t>Medie</w:t>
+            </w:r>
+          </w:p>
+        </w:tc>
+        <w:tc>
+          <w:tcPr>
+            <w:tcW w:w="1450" w:type="dxa"/>
+            <w:vAlign w:val="center"/>
+          </w:tcPr>
+          <w:p>
+            <w:pPr>
+              <w:ind w:firstLine="0"/>
+              <w:jc w:val="center"/>
+              <w:rPr>
+                <w:sz w:val="20"/>
+                <w:szCs w:val="20"/>
+              </w:rPr>
+            </w:pPr>
+            <w:r>
+              <w:rPr>
+                <w:sz w:val="20"/>
+                <w:szCs w:val="20"/>
+              </w:rPr>
+              <w:t>Monitorizarea depinde de senzorii plasați de utilizator</w:t>
+            </w:r>
+          </w:p>
+        </w:tc>
+      </w:tr>
+      <w:tr>
+        <w:tc>
+          <w:tcPr>
+            <w:tcW w:w="1597" w:type="dxa"/>
+            <w:shd w:val="clear" w:color="auto" w:fill="B4C6E7" w:themeFill="accent5" w:themeFillTint="66"/>
+            <w:vAlign w:val="center"/>
+          </w:tcPr>
+          <w:p>
+            <w:pPr>
+              <w:ind w:firstLine="0"/>
+              <w:jc w:val="center"/>
+              <w:rPr>
+                <w:sz w:val="20"/>
+                <w:szCs w:val="20"/>
+              </w:rPr>
+            </w:pPr>
+            <w:r>
+              <w:rPr>
+                <w:sz w:val="20"/>
+                <w:szCs w:val="20"/>
+              </w:rPr>
+              <w:t>Car Monitor</w:t>
+            </w:r>
+          </w:p>
+        </w:tc>
+        <w:tc>
+          <w:tcPr>
+            <w:tcW w:w="1553" w:type="dxa"/>
+            <w:shd w:val="clear" w:color="auto" w:fill="C5E0B3" w:themeFill="accent6" w:themeFillTint="66"/>
+            <w:vAlign w:val="center"/>
+          </w:tcPr>
+          <w:p>
+            <w:pPr>
+              <w:ind w:firstLine="0"/>
+              <w:jc w:val="center"/>
+              <w:rPr>
+                <w:sz w:val="20"/>
+                <w:szCs w:val="20"/>
+              </w:rPr>
+            </w:pPr>
+            <w:r>
+              <w:rPr>
+                <w:sz w:val="20"/>
+                <w:szCs w:val="20"/>
+              </w:rPr>
+              <w:t>Scăzut</w:t>
+            </w:r>
+          </w:p>
+        </w:tc>
+        <w:tc>
+          <w:tcPr>
+            <w:tcW w:w="1644" w:type="dxa"/>
+            <w:shd w:val="clear" w:color="auto" w:fill="C5E0B3" w:themeFill="accent6" w:themeFillTint="66"/>
+            <w:vAlign w:val="center"/>
+          </w:tcPr>
+          <w:p>
+            <w:pPr>
+              <w:ind w:firstLine="0"/>
+              <w:jc w:val="center"/>
+              <w:rPr>
+                <w:sz w:val="20"/>
+                <w:szCs w:val="20"/>
+              </w:rPr>
+            </w:pPr>
+            <w:r>
+              <w:rPr>
+                <w:sz w:val="20"/>
+                <w:szCs w:val="20"/>
+              </w:rPr>
+              <w:t>Mediu</w:t>
+            </w:r>
+          </w:p>
+        </w:tc>
+        <w:tc>
+          <w:tcPr>
+            <w:tcW w:w="1711" w:type="dxa"/>
+            <w:shd w:val="clear" w:color="auto" w:fill="C5E0B3" w:themeFill="accent6" w:themeFillTint="66"/>
+            <w:vAlign w:val="center"/>
+          </w:tcPr>
+          <w:p>
+            <w:pPr>
+              <w:ind w:firstLine="0"/>
+              <w:jc w:val="center"/>
+              <w:rPr>
+                <w:sz w:val="20"/>
+                <w:szCs w:val="20"/>
+              </w:rPr>
+            </w:pPr>
+            <w:r>
+              <w:rPr>
+                <w:sz w:val="20"/>
+                <w:szCs w:val="20"/>
+              </w:rPr>
+              <w:t>Mare</w:t>
+            </w:r>
+          </w:p>
+        </w:tc>
+        <w:tc>
+          <w:tcPr>
+            <w:tcW w:w="1674" w:type="dxa"/>
+            <w:shd w:val="clear" w:color="auto" w:fill="C5E0B3" w:themeFill="accent6" w:themeFillTint="66"/>
+            <w:vAlign w:val="center"/>
+          </w:tcPr>
+          <w:p>
+            <w:pPr>
+              <w:ind w:firstLine="0"/>
+              <w:jc w:val="center"/>
+              <w:rPr>
+                <w:sz w:val="20"/>
+                <w:szCs w:val="20"/>
+              </w:rPr>
+            </w:pPr>
+            <w:r>
+              <w:rPr>
+                <w:sz w:val="20"/>
+                <w:szCs w:val="20"/>
+              </w:rPr>
+              <w:t>Medie</w:t>
+            </w:r>
+          </w:p>
+        </w:tc>
+        <w:tc>
+          <w:tcPr>
+            <w:tcW w:w="1450" w:type="dxa"/>
+            <w:shd w:val="clear" w:color="auto" w:fill="C5E0B3" w:themeFill="accent6" w:themeFillTint="66"/>
+            <w:vAlign w:val="center"/>
+          </w:tcPr>
+          <w:p>
+            <w:pPr>
+              <w:ind w:firstLine="0"/>
+              <w:jc w:val="center"/>
+              <w:rPr>
+                <w:sz w:val="20"/>
+                <w:szCs w:val="20"/>
+              </w:rPr>
+            </w:pPr>
+            <w:r>
+              <w:rPr>
+                <w:sz w:val="20"/>
+                <w:szCs w:val="20"/>
+              </w:rPr>
+              <w:t>Monitorizarea parametrilor în timp real (disponibili în API) + diagnoză de bază</w:t>
+            </w:r>
+            <w:r>
+              <w:rPr>
+                <w:sz w:val="20"/>
+                <w:szCs w:val="20"/>
+              </w:rPr>
+              <w:t xml:space="preserve"> al DTC</w:t>
+            </w:r>
+          </w:p>
+        </w:tc>
+      </w:tr>
+    </w:tbl>
+    <w:p/>
+    <w:p>
+      <w:r>
+        <w:t xml:space="preserve">Aspectul diferențiator al proiectului propus îl reprezintă afișarea datelor pe un webserver dedicat și nu într-o interfață care este disponibilă doar pe dispozitivul </w:t>
+      </w:r>
+      <w:r>
+        <w:t xml:space="preserve">conectat la cititor. Acest lucru restricționează monitorizarea și forțează utilizatorul să se afle în proximitatea mașinii, indiferent daca se folosește transmisia fizica (prin cablu) sau wireless (prin Bluetooth). Sistemul </w:t>
+      </w:r>
+      <w:r>
+        <w:t>„Car Monitor</w:t>
+      </w:r>
+      <w:r>
+        <w:t>” poate fi scalat ușor astfel încât monitorizarea să se facă de la distanță, iar webserverul să fie găzduit remote. Astfel, operatorul care monitorizează mașina (sau flota de mașini) poate observa parametrii de la sediul său.</w:t>
+      </w:r>
+    </w:p>
+    <w:p>
+      <w:pPr>
+        <w:rPr>
+          <w:lang w:val="en-US"/>
+        </w:rPr>
+      </w:pPr>
     </w:p>
     <w:p>
       <w:pPr>
@@ -5057,6 +6015,11 @@
       <w:bookmarkEnd w:id="6"/>
     </w:p>
     <w:p>
+      <w:r>
+        <w:t>Scris în C++, foloseste arduino ide, dar în cazul de fata s-a folosit platformio, etc</w:t>
+      </w:r>
+    </w:p>
+    <w:p>
       <w:pPr>
         <w:pStyle w:val="Heading30"/>
       </w:pPr>
@@ -5072,27 +6035,17 @@
       </w:pPr>
       <w:bookmarkStart w:id="8" w:name="_Toc164282007"/>
       <w:r>
-        <w:t xml:space="preserve">Modulul integrat </w:t>
-      </w:r>
-      <w:proofErr w:type="spellStart"/>
-      <w:r>
-        <w:t>WiFi</w:t>
+        <w:t>Modulul integrat WiFi</w:t>
       </w:r>
       <w:bookmarkEnd w:id="8"/>
-      <w:proofErr w:type="spellEnd"/>
     </w:p>
     <w:p>
       <w:pPr>
         <w:pStyle w:val="Heading30"/>
       </w:pPr>
       <w:bookmarkStart w:id="9" w:name="_Toc164282008"/>
-      <w:proofErr w:type="spellStart"/>
-      <w:r>
-        <w:t>Dependinta</w:t>
-      </w:r>
-      <w:proofErr w:type="spellEnd"/>
-      <w:r>
-        <w:t xml:space="preserve"> SPIFFS</w:t>
+      <w:r>
+        <w:t>Dependinta SPIFFS</w:t>
       </w:r>
       <w:bookmarkEnd w:id="9"/>
     </w:p>
@@ -5101,38 +6054,18 @@
         <w:pStyle w:val="Heading30"/>
       </w:pPr>
       <w:bookmarkStart w:id="10" w:name="_Toc164282009"/>
-      <w:proofErr w:type="spellStart"/>
-      <w:r>
-        <w:t>Dependinta</w:t>
-      </w:r>
-      <w:proofErr w:type="spellEnd"/>
-      <w:r>
-        <w:t xml:space="preserve"> </w:t>
-      </w:r>
-      <w:proofErr w:type="spellStart"/>
-      <w:r>
-        <w:t>WebAsyncServer</w:t>
+      <w:r>
+        <w:t>Dependinta WebAsyncServer</w:t>
       </w:r>
       <w:bookmarkEnd w:id="10"/>
-      <w:proofErr w:type="spellEnd"/>
     </w:p>
     <w:p>
       <w:pPr>
         <w:pStyle w:val="Heading30"/>
       </w:pPr>
-      <w:proofErr w:type="spellStart"/>
-      <w:r>
-        <w:t>Dependinta</w:t>
-      </w:r>
-      <w:proofErr w:type="spellEnd"/>
-      <w:r>
-        <w:t xml:space="preserve"> </w:t>
-      </w:r>
-      <w:proofErr w:type="spellStart"/>
-      <w:r>
-        <w:t>ELMduino</w:t>
-      </w:r>
-      <w:proofErr w:type="spellEnd"/>
+      <w:r>
+        <w:t>Dependinta ELMduino</w:t>
+      </w:r>
     </w:p>
     <w:p>
       <w:pPr>
@@ -5149,15 +6082,7 @@
         <w:jc w:val="left"/>
       </w:pPr>
       <w:r>
-        <w:t xml:space="preserve">Un PID este un șir de </w:t>
-      </w:r>
-      <w:proofErr w:type="spellStart"/>
-      <w:r>
-        <w:t>bytes</w:t>
-      </w:r>
-      <w:proofErr w:type="spellEnd"/>
-      <w:r>
-        <w:t>, unde fiecare byte are o însemnătate. De exemplu, pentru citirea vitezei actuale ale vehiculului vom trimite 010D. Citirea oricărui parametru se face prin byte-ul 01 (frecvent utilizat în această lucrare), urmat de parametrul dorit (în acest caz 0D). Pentru turația motorului avem PID-ul 0C, pentru consumul de combustibil avem 5E, pentru temperatura uleiului între 01 si 1F, depinzând de producătorul vehiculului, pentru temperatura lichidului de răcire avem 05 iar pentru presiunea galeriei de admisie se va referi prin valoarea 0B.</w:t>
+        <w:t>Un PID este un șir de bytes, unde fiecare byte are o însemnătate. De exemplu, pentru citirea vitezei actuale ale vehiculului vom trimite 010D. Citirea oricărui parametru se face prin byte-ul 01 (frecvent utilizat în această lucrare), urmat de parametrul dorit (în acest caz 0D). Pentru turația motorului avem PID-ul 0C, pentru consumul de combustibil avem 5E, pentru temperatura uleiului între 01 si 1F, depinzând de producătorul vehiculului, pentru temperatura lichidului de răcire avem 05 iar pentru presiunea galeriei de admisie se va referi prin valoarea 0B.</w:t>
       </w:r>
     </w:p>
     <w:p/>
@@ -5166,21 +6091,9 @@
         <w:pStyle w:val="Heading2"/>
       </w:pPr>
       <w:bookmarkStart w:id="12" w:name="_Toc164282011"/>
-      <w:proofErr w:type="spellStart"/>
-      <w:r>
-        <w:t>Git</w:t>
-      </w:r>
-      <w:proofErr w:type="spellEnd"/>
-      <w:r>
-        <w:t xml:space="preserve"> </w:t>
-      </w:r>
-      <w:proofErr w:type="spellStart"/>
-      <w:r>
-        <w:t>repo</w:t>
-      </w:r>
-      <w:proofErr w:type="spellEnd"/>
-      <w:r>
-        <w:t xml:space="preserve"> - modul de gestionare</w:t>
+      <w:r>
+        <w:lastRenderedPageBreak/>
+        <w:t>Git repo - modul de gestionare</w:t>
       </w:r>
       <w:bookmarkEnd w:id="12"/>
       <w:r>
@@ -5233,14 +6146,9 @@
       </w:pPr>
       <w:bookmarkStart w:id="17" w:name="_Toc164282017"/>
       <w:r>
-        <w:t xml:space="preserve">Arhitectura </w:t>
-      </w:r>
-      <w:proofErr w:type="spellStart"/>
-      <w:r>
-        <w:t>WebAsyncServer</w:t>
+        <w:t>Arhitectura WebAsyncServer</w:t>
       </w:r>
       <w:bookmarkEnd w:id="17"/>
-      <w:proofErr w:type="spellEnd"/>
     </w:p>
     <w:p>
       <w:pPr>
@@ -5279,15 +6187,7 @@
       </w:pPr>
       <w:bookmarkStart w:id="21" w:name="_Toc164282021"/>
       <w:r>
-        <w:t xml:space="preserve">Diagrama de </w:t>
-      </w:r>
-      <w:proofErr w:type="spellStart"/>
-      <w:r>
-        <w:t>secventa</w:t>
-      </w:r>
-      <w:proofErr w:type="spellEnd"/>
-      <w:r>
-        <w:t xml:space="preserve"> dinamica - Din avion</w:t>
+        <w:t>Diagrama de secventa dinamica - Din avion</w:t>
       </w:r>
       <w:bookmarkEnd w:id="21"/>
     </w:p>
@@ -5307,39 +6207,7 @@
       </w:pPr>
       <w:bookmarkStart w:id="23" w:name="_Toc164282023"/>
       <w:r>
-        <w:t xml:space="preserve">Diagrama de </w:t>
-      </w:r>
-      <w:proofErr w:type="spellStart"/>
-      <w:r>
-        <w:t>secventa</w:t>
-      </w:r>
-      <w:proofErr w:type="spellEnd"/>
-      <w:r>
-        <w:t xml:space="preserve"> pentru </w:t>
-      </w:r>
-      <w:proofErr w:type="spellStart"/>
-      <w:r>
-        <w:t>rpm</w:t>
-      </w:r>
-      <w:proofErr w:type="spellEnd"/>
-      <w:r>
-        <w:t xml:space="preserve">() - Se </w:t>
-      </w:r>
-      <w:proofErr w:type="spellStart"/>
-      <w:r>
-        <w:t>adauga</w:t>
-      </w:r>
-      <w:proofErr w:type="spellEnd"/>
-      <w:r>
-        <w:t xml:space="preserve"> si detalii de </w:t>
-      </w:r>
-      <w:proofErr w:type="spellStart"/>
-      <w:r>
-        <w:t>returnari</w:t>
-      </w:r>
-      <w:proofErr w:type="spellEnd"/>
-      <w:r>
-        <w:t>, etc.</w:t>
+        <w:t>Diagrama de secventa pentru rpm() - Se adauga si detalii de returnari, etc.</w:t>
       </w:r>
       <w:bookmarkEnd w:id="23"/>
     </w:p>
@@ -5349,39 +6217,7 @@
       </w:pPr>
       <w:bookmarkStart w:id="24" w:name="_Toc164282024"/>
       <w:r>
-        <w:t xml:space="preserve">Diagrama de </w:t>
-      </w:r>
-      <w:proofErr w:type="spellStart"/>
-      <w:r>
-        <w:t>secventa</w:t>
-      </w:r>
-      <w:proofErr w:type="spellEnd"/>
-      <w:r>
-        <w:t xml:space="preserve"> pentru </w:t>
-      </w:r>
-      <w:proofErr w:type="spellStart"/>
-      <w:r>
-        <w:t>kph</w:t>
-      </w:r>
-      <w:proofErr w:type="spellEnd"/>
-      <w:r>
-        <w:t xml:space="preserve">() - Se </w:t>
-      </w:r>
-      <w:proofErr w:type="spellStart"/>
-      <w:r>
-        <w:t>adauga</w:t>
-      </w:r>
-      <w:proofErr w:type="spellEnd"/>
-      <w:r>
-        <w:t xml:space="preserve"> si detalii de </w:t>
-      </w:r>
-      <w:proofErr w:type="spellStart"/>
-      <w:r>
-        <w:t>returnari</w:t>
-      </w:r>
-      <w:proofErr w:type="spellEnd"/>
-      <w:r>
-        <w:t>, etc.</w:t>
+        <w:t>Diagrama de secventa pentru kph() - Se adauga si detalii de returnari, etc.</w:t>
       </w:r>
       <w:bookmarkEnd w:id="24"/>
     </w:p>
@@ -5391,39 +6227,7 @@
       </w:pPr>
       <w:bookmarkStart w:id="25" w:name="_Toc164282025"/>
       <w:r>
-        <w:t xml:space="preserve">Diagrama de </w:t>
-      </w:r>
-      <w:proofErr w:type="spellStart"/>
-      <w:r>
-        <w:t>secventa</w:t>
-      </w:r>
-      <w:proofErr w:type="spellEnd"/>
-      <w:r>
-        <w:t xml:space="preserve"> pentru </w:t>
-      </w:r>
-      <w:proofErr w:type="spellStart"/>
-      <w:r>
-        <w:t>fuel</w:t>
-      </w:r>
-      <w:proofErr w:type="spellEnd"/>
-      <w:r>
-        <w:t xml:space="preserve">() - Se </w:t>
-      </w:r>
-      <w:proofErr w:type="spellStart"/>
-      <w:r>
-        <w:t>adauga</w:t>
-      </w:r>
-      <w:proofErr w:type="spellEnd"/>
-      <w:r>
-        <w:t xml:space="preserve"> si detalii de </w:t>
-      </w:r>
-      <w:proofErr w:type="spellStart"/>
-      <w:r>
-        <w:t>returnari</w:t>
-      </w:r>
-      <w:proofErr w:type="spellEnd"/>
-      <w:r>
-        <w:t>, etc.</w:t>
+        <w:t>Diagrama de secventa pentru fuel() - Se adauga si detalii de returnari, etc.</w:t>
       </w:r>
       <w:bookmarkEnd w:id="25"/>
     </w:p>
@@ -5433,39 +6237,7 @@
       </w:pPr>
       <w:bookmarkStart w:id="26" w:name="_Toc164282026"/>
       <w:r>
-        <w:t xml:space="preserve">Diagrama de </w:t>
-      </w:r>
-      <w:proofErr w:type="spellStart"/>
-      <w:r>
-        <w:t>secventa</w:t>
-      </w:r>
-      <w:proofErr w:type="spellEnd"/>
-      <w:r>
-        <w:t xml:space="preserve"> pentru </w:t>
-      </w:r>
-      <w:proofErr w:type="spellStart"/>
-      <w:r>
-        <w:t>oil</w:t>
-      </w:r>
-      <w:proofErr w:type="spellEnd"/>
-      <w:r>
-        <w:t xml:space="preserve">() - Se </w:t>
-      </w:r>
-      <w:proofErr w:type="spellStart"/>
-      <w:r>
-        <w:t>adauga</w:t>
-      </w:r>
-      <w:proofErr w:type="spellEnd"/>
-      <w:r>
-        <w:t xml:space="preserve"> si detalii de </w:t>
-      </w:r>
-      <w:proofErr w:type="spellStart"/>
-      <w:r>
-        <w:t>returnari</w:t>
-      </w:r>
-      <w:proofErr w:type="spellEnd"/>
-      <w:r>
-        <w:t>, etc.</w:t>
+        <w:t>Diagrama de secventa pentru oil() - Se adauga si detalii de returnari, etc.</w:t>
       </w:r>
       <w:bookmarkEnd w:id="26"/>
     </w:p>
@@ -5476,15 +6248,9 @@
       </w:pPr>
       <w:bookmarkStart w:id="27" w:name="_Toc164282027"/>
       <w:r>
-        <w:lastRenderedPageBreak/>
-        <w:t xml:space="preserve">Implementare </w:t>
-      </w:r>
-      <w:proofErr w:type="spellStart"/>
-      <w:r>
-        <w:t>WebAsyncServer</w:t>
+        <w:t>Implementare WebAsyncServer</w:t>
       </w:r>
       <w:bookmarkEnd w:id="27"/>
-      <w:proofErr w:type="spellEnd"/>
     </w:p>
     <w:p>
       <w:pPr>
@@ -5492,15 +6258,7 @@
       </w:pPr>
       <w:bookmarkStart w:id="28" w:name="_Toc164282028"/>
       <w:r>
-        <w:t xml:space="preserve">Diagrama de </w:t>
-      </w:r>
-      <w:proofErr w:type="spellStart"/>
-      <w:r>
-        <w:t>secventa</w:t>
-      </w:r>
-      <w:proofErr w:type="spellEnd"/>
-      <w:r>
-        <w:t xml:space="preserve"> dinamica - Din avion</w:t>
+        <w:t>Diagrama de secventa dinamica - Din avion</w:t>
       </w:r>
       <w:bookmarkEnd w:id="28"/>
     </w:p>
@@ -5520,23 +6278,7 @@
       </w:pPr>
       <w:bookmarkStart w:id="30" w:name="_Toc164282030"/>
       <w:r>
-        <w:t xml:space="preserve">Diagrama de </w:t>
-      </w:r>
-      <w:proofErr w:type="spellStart"/>
-      <w:r>
-        <w:t>secventa</w:t>
-      </w:r>
-      <w:proofErr w:type="spellEnd"/>
-      <w:r>
-        <w:t xml:space="preserve"> pentru </w:t>
-      </w:r>
-      <w:proofErr w:type="spellStart"/>
-      <w:r>
-        <w:t>WebServer.begin</w:t>
-      </w:r>
-      <w:proofErr w:type="spellEnd"/>
-      <w:r>
-        <w:t>()</w:t>
+        <w:t>Diagrama de secventa pentru WebServer.begin()</w:t>
       </w:r>
       <w:bookmarkEnd w:id="30"/>
     </w:p>
@@ -5546,23 +6288,7 @@
       </w:pPr>
       <w:bookmarkStart w:id="31" w:name="_Toc164282031"/>
       <w:r>
-        <w:t xml:space="preserve">Diagrama de </w:t>
-      </w:r>
-      <w:proofErr w:type="spellStart"/>
-      <w:r>
-        <w:t>secventa</w:t>
-      </w:r>
-      <w:proofErr w:type="spellEnd"/>
-      <w:r>
-        <w:t xml:space="preserve"> pentru </w:t>
-      </w:r>
-      <w:proofErr w:type="spellStart"/>
-      <w:r>
-        <w:t>send</w:t>
-      </w:r>
-      <w:proofErr w:type="spellEnd"/>
-      <w:r>
-        <w:t xml:space="preserve"> data</w:t>
+        <w:t>Diagrama de secventa pentru send data</w:t>
       </w:r>
       <w:bookmarkEnd w:id="31"/>
     </w:p>
@@ -5572,15 +6298,7 @@
       </w:pPr>
       <w:bookmarkStart w:id="32" w:name="_Toc164282032"/>
       <w:r>
-        <w:t xml:space="preserve">Diagrama de </w:t>
-      </w:r>
-      <w:proofErr w:type="spellStart"/>
-      <w:r>
-        <w:t>secventa</w:t>
-      </w:r>
-      <w:proofErr w:type="spellEnd"/>
-      <w:r>
-        <w:t xml:space="preserve"> pentru SPIFFS open file</w:t>
+        <w:t>Diagrama de secventa pentru SPIFFS open file</w:t>
       </w:r>
       <w:bookmarkEnd w:id="32"/>
     </w:p>
@@ -5590,15 +6308,7 @@
       </w:pPr>
       <w:bookmarkStart w:id="33" w:name="_Toc164282033"/>
       <w:r>
-        <w:t xml:space="preserve">Diagrama de </w:t>
-      </w:r>
-      <w:proofErr w:type="spellStart"/>
-      <w:r>
-        <w:t>secventa</w:t>
-      </w:r>
-      <w:proofErr w:type="spellEnd"/>
-      <w:r>
-        <w:t xml:space="preserve"> pentru grafice</w:t>
+        <w:t>Diagrama de secventa pentru grafice</w:t>
       </w:r>
       <w:bookmarkEnd w:id="33"/>
     </w:p>
@@ -5620,6 +6330,7 @@
       </w:pPr>
       <w:bookmarkStart w:id="35" w:name="_Toc164282035"/>
       <w:r>
+        <w:lastRenderedPageBreak/>
         <w:t>DEZVOLTARE SI TESTARE</w:t>
       </w:r>
       <w:bookmarkEnd w:id="35"/>
@@ -5630,14 +6341,9 @@
       </w:pPr>
       <w:bookmarkStart w:id="36" w:name="_Toc164282036"/>
       <w:r>
-        <w:t xml:space="preserve">Detalii de configurare - configurare </w:t>
-      </w:r>
-      <w:proofErr w:type="spellStart"/>
-      <w:r>
-        <w:t>config.h</w:t>
+        <w:t>Detalii de configurare - configurare config.h</w:t>
       </w:r>
       <w:bookmarkEnd w:id="36"/>
-      <w:proofErr w:type="spellEnd"/>
     </w:p>
     <w:p>
       <w:pPr>
@@ -5709,29 +6415,8 @@
         <w:pStyle w:val="Heading2"/>
       </w:pPr>
       <w:bookmarkStart w:id="42" w:name="_Toc164282042"/>
-      <w:proofErr w:type="spellStart"/>
-      <w:r>
-        <w:t>Scalabilitate</w:t>
-      </w:r>
-      <w:proofErr w:type="spellEnd"/>
-      <w:r>
-        <w:t xml:space="preserve"> tehnica - se pot </w:t>
-      </w:r>
-      <w:proofErr w:type="spellStart"/>
-      <w:r>
-        <w:t>adauga</w:t>
-      </w:r>
-      <w:proofErr w:type="spellEnd"/>
-      <w:r>
-        <w:t xml:space="preserve"> mai multe </w:t>
-      </w:r>
-      <w:proofErr w:type="spellStart"/>
-      <w:r>
-        <w:t>esp</w:t>
-      </w:r>
-      <w:proofErr w:type="spellEnd"/>
-      <w:r>
-        <w:t xml:space="preserve"> uri</w:t>
+      <w:r>
+        <w:t>Scalabilitate tehnica - se pot adauga mai multe esp uri</w:t>
       </w:r>
       <w:bookmarkEnd w:id="42"/>
     </w:p>
@@ -5740,37 +6425,8 @@
         <w:pStyle w:val="Heading2"/>
       </w:pPr>
       <w:bookmarkStart w:id="43" w:name="_Toc164282043"/>
-      <w:proofErr w:type="spellStart"/>
-      <w:r>
-        <w:t>Scalabilitate</w:t>
-      </w:r>
-      <w:proofErr w:type="spellEnd"/>
-      <w:r>
-        <w:t xml:space="preserve"> antreprenoriala - posibil </w:t>
-      </w:r>
-      <w:proofErr w:type="spellStart"/>
-      <w:r>
-        <w:t>pret</w:t>
-      </w:r>
-      <w:proofErr w:type="spellEnd"/>
-      <w:r>
-        <w:t xml:space="preserve">, </w:t>
-      </w:r>
-      <w:proofErr w:type="spellStart"/>
-      <w:r>
-        <w:t>specificiatii</w:t>
-      </w:r>
-      <w:proofErr w:type="spellEnd"/>
-      <w:r>
-        <w:t xml:space="preserve">, pachet, venit anual etc (vezi </w:t>
-      </w:r>
-      <w:proofErr w:type="spellStart"/>
-      <w:r>
-        <w:t>GreenSpot</w:t>
-      </w:r>
-      <w:proofErr w:type="spellEnd"/>
-      <w:r>
-        <w:t>)</w:t>
+      <w:r>
+        <w:t>Scalabilitate antreprenoriala - posibil pret, specificiatii, pachet, venit anual etc (vezi GreenSpot)</w:t>
       </w:r>
       <w:bookmarkEnd w:id="43"/>
     </w:p>
@@ -5821,23 +6477,452 @@
       </w:r>
       <w:bookmarkEnd w:id="47"/>
     </w:p>
-    <w:p>
-      <w:pPr>
-        <w:pStyle w:val="Heading1"/>
-        <w:numPr>
-          <w:ilvl w:val="0"/>
-          <w:numId w:val="0"/>
-        </w:numPr>
-        <w:ind w:left="284"/>
-      </w:pPr>
-      <w:bookmarkStart w:id="48" w:name="_Toc164282048"/>
-      <w:proofErr w:type="spellStart"/>
-      <w:r>
-        <w:t>Referinte</w:t>
-      </w:r>
-      <w:bookmarkEnd w:id="48"/>
-      <w:proofErr w:type="spellEnd"/>
-    </w:p>
+    <w:p/>
+    <w:sdt>
+      <w:sdtPr>
+        <w:rPr>
+          <w:b w:val="0"/>
+          <w:bCs w:val="0"/>
+          <w:kern w:val="0"/>
+          <w:sz w:val="24"/>
+          <w:szCs w:val="24"/>
+        </w:rPr>
+        <w:id w:val="445131825"/>
+        <w:docPartObj>
+          <w:docPartGallery w:val="Bibliographies"/>
+          <w:docPartUnique/>
+        </w:docPartObj>
+      </w:sdtPr>
+      <w:sdtContent>
+        <w:p>
+          <w:pPr>
+            <w:pStyle w:val="Heading1"/>
+            <w:numPr>
+              <w:ilvl w:val="0"/>
+              <w:numId w:val="0"/>
+            </w:numPr>
+            <w:ind w:left="284"/>
+          </w:pPr>
+          <w:r>
+            <w:t>Referințe</w:t>
+          </w:r>
+        </w:p>
+        <w:p/>
+        <w:sdt>
+          <w:sdtPr>
+            <w:id w:val="111145805"/>
+            <w:bibliography/>
+          </w:sdtPr>
+          <w:sdtContent>
+            <w:p>
+              <w:pPr>
+                <w:rPr>
+                  <w:noProof/>
+                  <w:lang w:eastAsia="en-US"/>
+                </w:rPr>
+              </w:pPr>
+              <w:r>
+                <w:rPr>
+                  <w:sz w:val="22"/>
+                  <w:szCs w:val="22"/>
+                </w:rPr>
+                <w:fldChar w:fldCharType="begin"/>
+              </w:r>
+              <w:r>
+                <w:rPr>
+                  <w:sz w:val="22"/>
+                  <w:szCs w:val="22"/>
+                </w:rPr>
+                <w:instrText xml:space="preserve"> BIBLIOGRAPHY </w:instrText>
+              </w:r>
+              <w:r>
+                <w:rPr>
+                  <w:sz w:val="22"/>
+                  <w:szCs w:val="22"/>
+                </w:rPr>
+                <w:fldChar w:fldCharType="separate"/>
+              </w:r>
+            </w:p>
+            <w:tbl>
+              <w:tblPr>
+                <w:tblW w:w="5000" w:type="pct"/>
+                <w:tblCellSpacing w:w="15" w:type="dxa"/>
+                <w:tblCellMar>
+                  <w:top w:w="15" w:type="dxa"/>
+                  <w:left w:w="15" w:type="dxa"/>
+                  <w:bottom w:w="15" w:type="dxa"/>
+                  <w:right w:w="15" w:type="dxa"/>
+                </w:tblCellMar>
+                <w:tblLook w:val="04A0" w:firstRow="1" w:lastRow="0" w:firstColumn="1" w:lastColumn="0" w:noHBand="0" w:noVBand="1"/>
+              </w:tblPr>
+              <w:tblGrid>
+                <w:gridCol w:w="916"/>
+                <w:gridCol w:w="8723"/>
+              </w:tblGrid>
+              <w:tr>
+                <w:trPr>
+                  <w:divId w:val="788471343"/>
+                  <w:tblCellSpacing w:w="15" w:type="dxa"/>
+                </w:trPr>
+                <w:tc>
+                  <w:tcPr>
+                    <w:tcW w:w="50" w:type="pct"/>
+                    <w:hideMark/>
+                  </w:tcPr>
+                  <w:p>
+                    <w:pPr>
+                      <w:pStyle w:val="Bibliography"/>
+                      <w:rPr>
+                        <w:noProof/>
+                      </w:rPr>
+                    </w:pPr>
+                    <w:r>
+                      <w:rPr>
+                        <w:noProof/>
+                      </w:rPr>
+                      <w:t xml:space="preserve">[1] </w:t>
+                    </w:r>
+                  </w:p>
+                </w:tc>
+                <w:tc>
+                  <w:tcPr>
+                    <w:tcW w:w="0" w:type="auto"/>
+                    <w:hideMark/>
+                  </w:tcPr>
+                  <w:p>
+                    <w:pPr>
+                      <w:pStyle w:val="Bibliography"/>
+                      <w:rPr>
+                        <w:noProof/>
+                      </w:rPr>
+                    </w:pPr>
+                    <w:r>
+                      <w:rPr>
+                        <w:noProof/>
+                      </w:rPr>
+                      <w:t>„Wikipedia OBDII &amp; OBDII PIDS,” 9 March 2024. [Interactiv]. Available: https://en.wikipedia.org/wiki/OBD-II_PIDs.</w:t>
+                    </w:r>
+                  </w:p>
+                </w:tc>
+              </w:tr>
+              <w:tr>
+                <w:trPr>
+                  <w:divId w:val="788471343"/>
+                  <w:tblCellSpacing w:w="15" w:type="dxa"/>
+                </w:trPr>
+                <w:tc>
+                  <w:tcPr>
+                    <w:tcW w:w="50" w:type="pct"/>
+                    <w:hideMark/>
+                  </w:tcPr>
+                  <w:p>
+                    <w:pPr>
+                      <w:pStyle w:val="Bibliography"/>
+                      <w:rPr>
+                        <w:noProof/>
+                      </w:rPr>
+                    </w:pPr>
+                    <w:r>
+                      <w:rPr>
+                        <w:noProof/>
+                      </w:rPr>
+                      <w:t xml:space="preserve">[2] </w:t>
+                    </w:r>
+                  </w:p>
+                </w:tc>
+                <w:tc>
+                  <w:tcPr>
+                    <w:tcW w:w="0" w:type="auto"/>
+                    <w:hideMark/>
+                  </w:tcPr>
+                  <w:p>
+                    <w:pPr>
+                      <w:pStyle w:val="Bibliography"/>
+                      <w:rPr>
+                        <w:noProof/>
+                      </w:rPr>
+                    </w:pPr>
+                    <w:r>
+                      <w:rPr>
+                        <w:noProof/>
+                      </w:rPr>
+                      <w:t>PowerBroker2, „Github,” [Interactiv]. Available: https://github.com/PowerBroker2/ELMduino/tree/2c242bcf28a05ebc46c48f650b16611452b04695/examples.</w:t>
+                    </w:r>
+                  </w:p>
+                </w:tc>
+              </w:tr>
+              <w:tr>
+                <w:trPr>
+                  <w:divId w:val="788471343"/>
+                  <w:tblCellSpacing w:w="15" w:type="dxa"/>
+                </w:trPr>
+                <w:tc>
+                  <w:tcPr>
+                    <w:tcW w:w="50" w:type="pct"/>
+                    <w:hideMark/>
+                  </w:tcPr>
+                  <w:p>
+                    <w:pPr>
+                      <w:pStyle w:val="Bibliography"/>
+                      <w:rPr>
+                        <w:noProof/>
+                      </w:rPr>
+                    </w:pPr>
+                    <w:r>
+                      <w:rPr>
+                        <w:noProof/>
+                      </w:rPr>
+                      <w:t xml:space="preserve">[3] </w:t>
+                    </w:r>
+                  </w:p>
+                </w:tc>
+                <w:tc>
+                  <w:tcPr>
+                    <w:tcW w:w="0" w:type="auto"/>
+                    <w:hideMark/>
+                  </w:tcPr>
+                  <w:p>
+                    <w:pPr>
+                      <w:pStyle w:val="Bibliography"/>
+                      <w:rPr>
+                        <w:noProof/>
+                      </w:rPr>
+                    </w:pPr>
+                    <w:r>
+                      <w:rPr>
+                        <w:noProof/>
+                      </w:rPr>
+                      <w:t>„CarScanner,” 2023. [Interactiv]. Available: https://www.carscanner.info/choosing-obdii-adapter/.</w:t>
+                    </w:r>
+                  </w:p>
+                </w:tc>
+              </w:tr>
+              <w:tr>
+                <w:trPr>
+                  <w:divId w:val="788471343"/>
+                  <w:tblCellSpacing w:w="15" w:type="dxa"/>
+                </w:trPr>
+                <w:tc>
+                  <w:tcPr>
+                    <w:tcW w:w="50" w:type="pct"/>
+                    <w:hideMark/>
+                  </w:tcPr>
+                  <w:p>
+                    <w:pPr>
+                      <w:pStyle w:val="Bibliography"/>
+                      <w:rPr>
+                        <w:noProof/>
+                      </w:rPr>
+                    </w:pPr>
+                    <w:r>
+                      <w:rPr>
+                        <w:noProof/>
+                      </w:rPr>
+                      <w:t xml:space="preserve">[4] </w:t>
+                    </w:r>
+                  </w:p>
+                </w:tc>
+                <w:tc>
+                  <w:tcPr>
+                    <w:tcW w:w="0" w:type="auto"/>
+                    <w:hideMark/>
+                  </w:tcPr>
+                  <w:p>
+                    <w:pPr>
+                      <w:pStyle w:val="Bibliography"/>
+                      <w:rPr>
+                        <w:noProof/>
+                      </w:rPr>
+                    </w:pPr>
+                    <w:r>
+                      <w:rPr>
+                        <w:noProof/>
+                      </w:rPr>
+                      <w:t xml:space="preserve">D. Manstetten, F. Beruscha, H.-J. Bieg, F. Kobiela, A. Korthauer, W. Krautter și C. Marberger, „The Evolution of Driver Monitoring Systems: A Shortened Story on Past, Current and Future Approaches How Cars Acquire Knowledge About the Driver's State,” </w:t>
+                    </w:r>
+                    <w:r>
+                      <w:rPr>
+                        <w:i/>
+                        <w:iCs/>
+                        <w:noProof/>
+                      </w:rPr>
+                      <w:t xml:space="preserve">ResearchGate, </w:t>
+                    </w:r>
+                    <w:r>
+                      <w:rPr>
+                        <w:noProof/>
+                      </w:rPr>
+                      <w:t xml:space="preserve">pp. 54-60, October 2020. </w:t>
+                    </w:r>
+                  </w:p>
+                </w:tc>
+              </w:tr>
+              <w:tr>
+                <w:trPr>
+                  <w:divId w:val="788471343"/>
+                  <w:tblCellSpacing w:w="15" w:type="dxa"/>
+                </w:trPr>
+                <w:tc>
+                  <w:tcPr>
+                    <w:tcW w:w="50" w:type="pct"/>
+                    <w:hideMark/>
+                  </w:tcPr>
+                  <w:p>
+                    <w:pPr>
+                      <w:pStyle w:val="Bibliography"/>
+                      <w:rPr>
+                        <w:noProof/>
+                      </w:rPr>
+                    </w:pPr>
+                    <w:r>
+                      <w:rPr>
+                        <w:noProof/>
+                      </w:rPr>
+                      <w:t xml:space="preserve">[5] </w:t>
+                    </w:r>
+                  </w:p>
+                </w:tc>
+                <w:tc>
+                  <w:tcPr>
+                    <w:tcW w:w="0" w:type="auto"/>
+                    <w:hideMark/>
+                  </w:tcPr>
+                  <w:p>
+                    <w:pPr>
+                      <w:pStyle w:val="Bibliography"/>
+                      <w:rPr>
+                        <w:noProof/>
+                      </w:rPr>
+                    </w:pPr>
+                    <w:r>
+                      <w:rPr>
+                        <w:noProof/>
+                      </w:rPr>
+                      <w:t>Dashy, „The Evolution of Vehicle Diagnostics: From Manual Troubleshooting to Smart Devices,” 8 July 2023. [Interactiv]. Available: https://medium.com/@DashyAuto/the-evolution-of-vehicle-diagnostics-from-manual-troubleshooting-to-smart-devices-69a57e18a0a2.</w:t>
+                    </w:r>
+                  </w:p>
+                </w:tc>
+              </w:tr>
+              <w:tr>
+                <w:trPr>
+                  <w:divId w:val="788471343"/>
+                  <w:tblCellSpacing w:w="15" w:type="dxa"/>
+                </w:trPr>
+                <w:tc>
+                  <w:tcPr>
+                    <w:tcW w:w="50" w:type="pct"/>
+                    <w:hideMark/>
+                  </w:tcPr>
+                  <w:p>
+                    <w:pPr>
+                      <w:pStyle w:val="Bibliography"/>
+                      <w:rPr>
+                        <w:noProof/>
+                      </w:rPr>
+                    </w:pPr>
+                    <w:r>
+                      <w:rPr>
+                        <w:noProof/>
+                      </w:rPr>
+                      <w:t xml:space="preserve">[6] </w:t>
+                    </w:r>
+                  </w:p>
+                </w:tc>
+                <w:tc>
+                  <w:tcPr>
+                    <w:tcW w:w="0" w:type="auto"/>
+                    <w:hideMark/>
+                  </w:tcPr>
+                  <w:p>
+                    <w:pPr>
+                      <w:pStyle w:val="Bibliography"/>
+                      <w:rPr>
+                        <w:noProof/>
+                      </w:rPr>
+                    </w:pPr>
+                    <w:r>
+                      <w:rPr>
+                        <w:noProof/>
+                      </w:rPr>
+                      <w:t>„On board diagnostics,” 17 March 2024. [Interactiv]. Available: https://en.wikipedia.org/wiki/On-board_diagnostics#History.</w:t>
+                    </w:r>
+                  </w:p>
+                </w:tc>
+              </w:tr>
+              <w:tr>
+                <w:trPr>
+                  <w:divId w:val="788471343"/>
+                  <w:tblCellSpacing w:w="15" w:type="dxa"/>
+                </w:trPr>
+                <w:tc>
+                  <w:tcPr>
+                    <w:tcW w:w="50" w:type="pct"/>
+                    <w:hideMark/>
+                  </w:tcPr>
+                  <w:p>
+                    <w:pPr>
+                      <w:pStyle w:val="Bibliography"/>
+                      <w:rPr>
+                        <w:noProof/>
+                      </w:rPr>
+                    </w:pPr>
+                    <w:r>
+                      <w:rPr>
+                        <w:noProof/>
+                      </w:rPr>
+                      <w:lastRenderedPageBreak/>
+                      <w:t xml:space="preserve">[7] </w:t>
+                    </w:r>
+                  </w:p>
+                </w:tc>
+                <w:tc>
+                  <w:tcPr>
+                    <w:tcW w:w="0" w:type="auto"/>
+                    <w:hideMark/>
+                  </w:tcPr>
+                  <w:p>
+                    <w:pPr>
+                      <w:pStyle w:val="Bibliography"/>
+                      <w:rPr>
+                        <w:noProof/>
+                      </w:rPr>
+                    </w:pPr>
+                    <w:r>
+                      <w:rPr>
+                        <w:noProof/>
+                      </w:rPr>
+                      <w:t>„Wikipedia ESP32,” 12 March 2024. [Interactiv]. Available: https://en.wikipedia.org/wiki/ESP32.</w:t>
+                    </w:r>
+                  </w:p>
+                </w:tc>
+              </w:tr>
+            </w:tbl>
+            <w:p>
+              <w:pPr>
+                <w:divId w:val="788471343"/>
+                <w:rPr>
+                  <w:rFonts w:eastAsia="Times New Roman"/>
+                  <w:noProof/>
+                </w:rPr>
+              </w:pPr>
+            </w:p>
+            <w:p>
+              <w:r>
+                <w:rPr>
+                  <w:b/>
+                  <w:bCs/>
+                  <w:noProof/>
+                  <w:sz w:val="22"/>
+                  <w:szCs w:val="22"/>
+                </w:rPr>
+                <w:fldChar w:fldCharType="end"/>
+              </w:r>
+            </w:p>
+          </w:sdtContent>
+        </w:sdt>
+      </w:sdtContent>
+    </w:sdt>
+    <w:p/>
     <w:sectPr>
       <w:headerReference w:type="default" r:id="rId9"/>
       <w:footerReference w:type="default" r:id="rId10"/>
@@ -12919,6 +14004,7 @@
   <w:style w:type="character" w:default="1" w:styleId="DefaultParagraphFont">
     <w:name w:val="Default Paragraph Font"/>
     <w:uiPriority w:val="1"/>
+    <w:semiHidden/>
     <w:unhideWhenUsed/>
   </w:style>
   <w:style w:type="table" w:default="1" w:styleId="TableNormal">
@@ -13151,6 +14237,7 @@
     <w:name w:val="caption"/>
     <w:basedOn w:val="Normal"/>
     <w:next w:val="Normal"/>
+    <w:link w:val="CaptionChar"/>
     <w:rsid w:val="00601E45"/>
     <w:rPr>
       <w:b/>
@@ -13712,6 +14799,49 @@
       <w:ind w:left="480"/>
     </w:pPr>
   </w:style>
+  <w:style w:type="paragraph" w:customStyle="1" w:styleId="Style3">
+    <w:name w:val="Style3"/>
+    <w:basedOn w:val="Caption"/>
+    <w:next w:val="Caption"/>
+    <w:link w:val="Style3Char"/>
+    <w:qFormat/>
+    <w:rsid w:val="0066583B"/>
+    <w:pPr>
+      <w:keepNext/>
+    </w:pPr>
+    <w:rPr>
+      <w:i/>
+      <w:iCs/>
+    </w:rPr>
+  </w:style>
+  <w:style w:type="character" w:customStyle="1" w:styleId="CaptionChar">
+    <w:name w:val="Caption Char"/>
+    <w:basedOn w:val="DefaultParagraphFont"/>
+    <w:link w:val="Caption"/>
+    <w:rsid w:val="00DB3EFB"/>
+    <w:rPr>
+      <w:b/>
+      <w:bCs/>
+      <w:sz w:val="20"/>
+      <w:szCs w:val="20"/>
+      <w:lang w:eastAsia="en-GB"/>
+    </w:rPr>
+  </w:style>
+  <w:style w:type="character" w:customStyle="1" w:styleId="Style3Char">
+    <w:name w:val="Style3 Char"/>
+    <w:basedOn w:val="CaptionChar"/>
+    <w:link w:val="Style3"/>
+    <w:rsid w:val="00DB3EFB"/>
+    <w:rPr>
+      <w:b/>
+      <w:bCs/>
+      <w:i/>
+      <w:iCs/>
+      <w:sz w:val="20"/>
+      <w:szCs w:val="20"/>
+      <w:lang w:eastAsia="en-GB"/>
+    </w:rPr>
+  </w:style>
 </w:styles>
 </file>
 
@@ -13977,7 +15107,13 @@
 </file>
 
 <file path=customXml/item1.xml><?xml version="1.0" encoding="utf-8"?>
-<b:Sources xmlns:b="http://schemas.openxmlformats.org/officeDocument/2006/bibliography" xmlns="http://schemas.openxmlformats.org/officeDocument/2006/bibliography" SelectedStyle="\APASixthEditionOfficeOnline.xsl" StyleName="APA" Version="6">
+<go:gDocsCustomXmlDataStorage xmlns:go="http://customooxmlschemas.google.com/" xmlns:r="http://schemas.openxmlformats.org/officeDocument/2006/relationships" uri="GoogleDocsCustomDataVersion2">
+  <go:docsCustomData xmlns:go="http://customooxmlschemas.google.com/" roundtripDataSignature="AMtx7mjX+5irfxeI/jLQmzwPFrqB25FWhw==">CgMxLjAyCGguZ2pkZ3hzOAByITFfaW1OekoyOW9RZzNLenExajlMcDhfbXNOdWYzSzJ5aA==</go:docsCustomData>
+</go:gDocsCustomXmlDataStorage>
+</file>
+
+<file path=customXml/item2.xml><?xml version="1.0" encoding="utf-8"?>
+<b:Sources xmlns:b="http://schemas.openxmlformats.org/officeDocument/2006/bibliography" xmlns="http://schemas.openxmlformats.org/officeDocument/2006/bibliography" SelectedStyle="\IEEE2006OfficeOnline.xsl" StyleName="IEEE" Version="2006">
   <b:Source>
     <b:Tag>Pow</b:Tag>
     <b:SourceType>InternetSite</b:SourceType>
@@ -13994,7 +15130,7 @@
     <b:Title>Github</b:Title>
     <b:InternetSiteTitle>ELMduino</b:InternetSiteTitle>
     <b:URL>https://github.com/PowerBroker2/ELMduino/tree/2c242bcf28a05ebc46c48f650b16611452b04695/examples</b:URL>
-    <b:RefOrder>1</b:RefOrder>
+    <b:RefOrder>2</b:RefOrder>
   </b:Source>
   <b:Source>
     <b:Tag>Car23</b:Tag>
@@ -14004,42 +15140,126 @@
     <b:InternetSiteTitle>CarScanner</b:InternetSiteTitle>
     <b:Year>2023</b:Year>
     <b:URL>https://www.carscanner.info/choosing-obdii-adapter/</b:URL>
-    <b:RefOrder>2</b:RefOrder>
+    <b:RefOrder>3</b:RefOrder>
+  </b:Source>
+  <b:Source>
+    <b:Tag>Man20</b:Tag>
+    <b:SourceType>JournalArticle</b:SourceType>
+    <b:Guid>{DE54AE1A-EC6B-4466-993D-F37E2475C2A6}</b:Guid>
+    <b:Title>The Evolution of Driver Monitoring Systems: A Shortened Story on Past, Current and Future Approaches How Cars Acquire Knowledge About the Driver's State</b:Title>
+    <b:Year>2020</b:Year>
+    <b:Month>October</b:Month>
+    <b:Author>
+      <b:Author>
+        <b:NameList>
+          <b:Person>
+            <b:Last>Manstetten</b:Last>
+            <b:First>Dietrich</b:First>
+          </b:Person>
+          <b:Person>
+            <b:Last>Beruscha</b:Last>
+            <b:First>Frank</b:First>
+          </b:Person>
+          <b:Person>
+            <b:Last>Bieg</b:Last>
+            <b:First>Hans-Joachim </b:First>
+          </b:Person>
+          <b:Person>
+            <b:Last>Kobiela</b:Last>
+            <b:First>Fanny </b:First>
+          </b:Person>
+          <b:Person>
+            <b:Last> Korthauer</b:Last>
+            <b:First>Andreas</b:First>
+          </b:Person>
+          <b:Person>
+            <b:Last> Krautter</b:Last>
+            <b:First>Wolfgang</b:First>
+          </b:Person>
+          <b:Person>
+            <b:Last>Marberger</b:Last>
+            <b:First>Claus </b:First>
+          </b:Person>
+        </b:NameList>
+      </b:Author>
+    </b:Author>
+    <b:JournalName>ResearchGate</b:JournalName>
+    <b:Pages>54-60</b:Pages>
+    <b:RefOrder>4</b:RefOrder>
+  </b:Source>
+  <b:Source>
+    <b:Tag>Das23</b:Tag>
+    <b:SourceType>InternetSite</b:SourceType>
+    <b:Guid>{D5B1ECE9-E5DA-4CCC-B02C-E4348A96688C}</b:Guid>
+    <b:Title>The Evolution of Vehicle Diagnostics: From Manual Troubleshooting to Smart Devices</b:Title>
+    <b:Year>2023</b:Year>
+    <b:Author>
+      <b:Author>
+        <b:NameList>
+          <b:Person>
+            <b:Last>Dashy</b:Last>
+          </b:Person>
+        </b:NameList>
+      </b:Author>
+    </b:Author>
+    <b:InternetSiteTitle>Medium</b:InternetSiteTitle>
+    <b:Month>July</b:Month>
+    <b:Day>8</b:Day>
+    <b:URL>https://medium.com/@DashyAuto/the-evolution-of-vehicle-diagnostics-from-manual-troubleshooting-to-smart-devices-69a57e18a0a2</b:URL>
+    <b:RefOrder>5</b:RefOrder>
+  </b:Source>
+  <b:Source>
+    <b:Tag>Onb24</b:Tag>
+    <b:SourceType>InternetSite</b:SourceType>
+    <b:Guid>{0C150B24-F454-448A-8F92-2D4A7A61E128}</b:Guid>
+    <b:Title>On board diagnostics</b:Title>
+    <b:InternetSiteTitle>Wikipedia</b:InternetSiteTitle>
+    <b:Year>2024</b:Year>
+    <b:Month>March</b:Month>
+    <b:Day>17</b:Day>
+    <b:URL>https://en.wikipedia.org/wiki/On-board_diagnostics#History</b:URL>
+    <b:RefOrder>6</b:RefOrder>
   </b:Source>
   <b:Source>
     <b:Tag>Wik241</b:Tag>
     <b:SourceType>InternetSite</b:SourceType>
-    <b:Guid>{AFBA9873-986E-4FC2-BF7B-DC4BC6A5106B}</b:Guid>
-    <b:Title>Wikipedia</b:Title>
+    <b:Guid>{5F93E1BF-5E27-4404-B6E1-46B50EA1A112}</b:Guid>
+    <b:Title>Wikipedia OBDII &amp; OBDII PIDS</b:Title>
     <b:InternetSiteTitle>OBD-II PIDs</b:InternetSiteTitle>
     <b:Year>2024</b:Year>
     <b:Month>March</b:Month>
     <b:Day>9</b:Day>
     <b:URL>https://en.wikipedia.org/wiki/OBD-II_PIDs</b:URL>
-    <b:RefOrder>3</b:RefOrder>
+    <b:RefOrder>1</b:RefOrder>
+  </b:Source>
+  <b:Source>
+    <b:Tag>Wik24</b:Tag>
+    <b:SourceType>InternetSite</b:SourceType>
+    <b:Guid>{97EDBA65-6B95-44FC-8B67-EC96E5AB6AAF}</b:Guid>
+    <b:Title>Wikipedia ESP32</b:Title>
+    <b:InternetSiteTitle>ESP32</b:InternetSiteTitle>
+    <b:Year>2024</b:Year>
+    <b:Month>March</b:Month>
+    <b:Day>12</b:Day>
+    <b:URL>https://en.wikipedia.org/wiki/ESP32</b:URL>
+    <b:RefOrder>7</b:RefOrder>
   </b:Source>
 </b:Sources>
 </file>
 
-<file path=customXml/item2.xml><?xml version="1.0" encoding="utf-8"?>
-<go:gDocsCustomXmlDataStorage xmlns:go="http://customooxmlschemas.google.com/" xmlns:r="http://schemas.openxmlformats.org/officeDocument/2006/relationships" uri="GoogleDocsCustomDataVersion2">
-  <go:docsCustomData xmlns:go="http://customooxmlschemas.google.com/" roundtripDataSignature="AMtx7mjX+5irfxeI/jLQmzwPFrqB25FWhw==">CgMxLjAyCGguZ2pkZ3hzOAByITFfaW1OekoyOW9RZzNLenExajlMcDhfbXNOdWYzSzJ5aA==</go:docsCustomData>
-</go:gDocsCustomXmlDataStorage>
-</file>
-
 <file path=customXml/itemProps1.xml><?xml version="1.0" encoding="utf-8"?>
-<ds:datastoreItem xmlns:ds="http://schemas.openxmlformats.org/officeDocument/2006/customXml" ds:itemID="{AD0687B0-85A9-47B5-8CA6-C192D86638BD}">
-  <ds:schemaRefs>
-    <ds:schemaRef ds:uri="http://schemas.openxmlformats.org/officeDocument/2006/bibliography"/>
-  </ds:schemaRefs>
-</ds:datastoreItem>
-</file>
-
-<file path=customXml/itemProps2.xml><?xml version="1.0" encoding="utf-8"?>
 <ds:datastoreItem xmlns:ds="http://schemas.openxmlformats.org/officeDocument/2006/customXml" ds:itemID="{11111111-1234-1234-1234-123412341234}">
   <ds:schemaRefs>
     <ds:schemaRef ds:uri="http://customooxmlschemas.google.com/"/>
     <ds:schemaRef ds:uri="http://schemas.openxmlformats.org/officeDocument/2006/relationships"/>
   </ds:schemaRefs>
 </ds:datastoreItem>
+</file>
+
+<file path=customXml/itemProps2.xml><?xml version="1.0" encoding="utf-8"?>
+<ds:datastoreItem xmlns:ds="http://schemas.openxmlformats.org/officeDocument/2006/customXml" ds:itemID="{EF6F8B90-FB6C-4FEA-A7F4-08888CB12DA6}">
+  <ds:schemaRefs>
+    <ds:schemaRef ds:uri="http://schemas.openxmlformats.org/officeDocument/2006/bibliography"/>
+  </ds:schemaRefs>
+</ds:datastoreItem>
 </file>
</xml_diff>

<commit_message>
Note: 100 in main and 1100 in js have the closest times to actual time. Also, .docx file has gained progress
</commit_message>
<xml_diff>
--- a/CarMonitor - Documentatie proiect licenta.docx
+++ b/CarMonitor - Documentatie proiect licenta.docx
@@ -4347,20 +4347,15 @@
           <w:numId w:val="0"/>
         </w:numPr>
         <w:ind w:left="284"/>
-        <w:rPr>
-          <w:sz w:val="40"/>
-          <w:szCs w:val="40"/>
-        </w:rPr>
       </w:pPr>
       <w:bookmarkStart w:id="1" w:name="_Toc164282000"/>
       <w:r>
-        <w:rPr>
-          <w:sz w:val="40"/>
-          <w:szCs w:val="40"/>
-        </w:rPr>
-        <w:t>REZUMAT</w:t>
+        <w:t>R</w:t>
       </w:r>
       <w:bookmarkEnd w:id="1"/>
+      <w:r>
+        <w:t>ezumat</w:t>
+      </w:r>
     </w:p>
     <w:p/>
     <w:p>
@@ -4529,6 +4524,21 @@
       <w:r>
         <w:t>și de a le trimite prin Bluetooth către cititorul OBD-II. Pe de alta parte, este necesar ca placa sa fie conectată la o rețea pentru a putea găzdui cu succes serverul cu scopul afișării datelor. Această placă a fost aleasă datorită capabilităților WiFi si Bluetooth pe care le prezintă.</w:t>
       </w:r>
+    </w:p>
+    <w:p>
+      <w:pPr>
+        <w:jc w:val="left"/>
+      </w:pPr>
+    </w:p>
+    <w:p>
+      <w:pPr>
+        <w:jc w:val="left"/>
+      </w:pPr>
+    </w:p>
+    <w:p>
+      <w:pPr>
+        <w:jc w:val="left"/>
+      </w:pPr>
     </w:p>
     <w:p>
       <w:pPr>
@@ -4581,12 +4591,48 @@
       </w:r>
       <w:bookmarkEnd w:id="2"/>
     </w:p>
+    <w:p/>
     <w:p>
+      <w:r>
+        <w:t>The present work aims to use a system made up of a board dedicated to IoT (Internet of Things) projects, namely ESP-32, board provided by the Espressif company, using the Espressif IoT Development Framework (esp-idf ). This has the role of being a node that takes care of retrieving data in real time from a car, stationary or moving, by means of an OBD (On board diagnostics) version II converter, but also hosting a web server, in order to display the parameters of this vehicle in real time. The ESP-32 board is programmed in such a way that it can send requests to read parameters (engine speed, instantaneous speed, consumption, oil temperature, instantaneous fuel consumption, coolant temperature and intake manifold pressure) to a converter connected to the OBD-II port of the vehicle.</w:t>
+      </w:r>
+    </w:p>
+    <w:p>
+      <w:r>
+        <w:t>The converter, or OBD-II reader, is provided by the VGate company, and is equipped with an ELM327 type chip, which allows the transfer of data received from the car's ECU (Electronic Control Unit) through the OBD-II port to the ESP-32 via Bluetooth . This device was chosen due to its versatility and increased compatibility with other devices. This device sends requests received from the ESP-32 board to the ECU via standard codes called PID (Parameter ID).</w:t>
+      </w:r>
+    </w:p>
+    <w:p>
+      <w:r>
+        <w:t>Furthermore, after the received request, the ECU will return the desired value to the OBD-II reader (equipped with ELM327), which in turn will send the value to the ESP-32. It will display the value on a web server, with the aim of displaying the parameters of the car in a user-friendly manner.</w:t>
+      </w:r>
+    </w:p>
+    <w:p>
+      <w:r>
+        <w:t>The ESP-32 board is programmed to use functions from an open-source API, called ELMduino, available on ESP-32 Development boards. This API is to form and identify the appropriate PIDs, and send them via Bluetooth to the OBD-II reader. On the other hand, it is necessary for the board to be connected to a network in order to successfully host the server for the purpose of displaying data. This board was chosen due to the WiFi and Bluetooth capabilities it presents.</w:t>
+      </w:r>
+    </w:p>
+    <w:p/>
+    <w:p/>
+    <w:p/>
+    <w:p/>
+    <w:p/>
+    <w:p/>
+    <w:p/>
+    <w:p/>
+    <w:p/>
+    <w:p/>
+    <w:p/>
+    <w:p/>
+    <w:p/>
+    <w:p/>
+    <w:p>
       <w:pPr>
         <w:pStyle w:val="Heading1"/>
       </w:pPr>
       <w:bookmarkStart w:id="3" w:name="_Toc164282002"/>
       <w:r>
+        <w:lastRenderedPageBreak/>
         <w:t>INTRODUCERE</w:t>
       </w:r>
       <w:bookmarkEnd w:id="3"/>
@@ -4809,10 +4855,17 @@
     </w:p>
     <w:p>
       <w:r>
+        <w:lastRenderedPageBreak/>
         <w:t>În testarea acestui proiect s-a utilizat o mașină marca BMW Seria 1 E87, anul 2009, cu un motor de 2.0 litri benzină, ce dezvoltă 122 cai putere și un cuplu de 180 Newton metru, cutie de viteză manuală. De asemenea, în programarea plăcii,</w:t>
       </w:r>
       <w:r>
-        <w:t xml:space="preserve"> s-a folosit limbajul de programare C++ (care include metode speciale pentru , Arduino SDK, iar pentru interfață s-a utilizat Visual Studio Code cu extensia PlatformIO care asigură script-uri pentru flash-uirea plăcii, atât a codului cât și a fișierelor folosite pentru webserver.</w:t>
+        <w:t xml:space="preserve"> s-a folosit limbajul de programare C++ (care include metode speciale pentru , Arduino SDK, iar pentru interfață s-a utilizat Visual Studio Code cu extensia PlatformIO care asigură script-uri pentru flash-uirea plăcii, atât a codului cât și a fișierelor folosite pentru </w:t>
+      </w:r>
+      <w:r>
+        <w:t>web server</w:t>
+      </w:r>
+      <w:r>
+        <w:t>.</w:t>
       </w:r>
     </w:p>
     <w:p>
@@ -5112,7 +5165,11 @@
         <w:t xml:space="preserve"> care permit </w:t>
       </w:r>
       <w:r>
-        <w:t>conectarea la portul OBDII în mod direct prin fir. Scopul acestora este să identifice toate erorile mașinii care au apărut de-a lungul timpului și să ajute mecanicul să ia o decizie informată ținând cont de acestea. Aceste erori se pot șterge din memoria calculatorului de bord, prin resetarea stării regiștrilor care stochează erorile respective.</w:t>
+        <w:t xml:space="preserve">conectarea la portul OBDII în mod direct prin fir. Scopul acestora este să identifice toate erorile mașinii care au apărut de-a lungul timpului și să ajute mecanicul să ia o decizie informată ținând cont de acestea. Aceste erori se pot șterge din memoria calculatorului de bord, prin resetarea stării regiștrilor care stochează erorile </w:t>
+      </w:r>
+      <w:r>
+        <w:lastRenderedPageBreak/>
+        <w:t>respective.</w:t>
       </w:r>
       <w:r>
         <w:t xml:space="preserve"> Aici, cele mai folosite sunt dispozitivele produse de Autel, SnapOn Diagnostic Tool sau XTOOL.</w:t>
@@ -5141,11 +5198,7 @@
         <w:t xml:space="preserve">, dar precizia </w:t>
       </w:r>
       <w:r>
-        <w:t xml:space="preserve">datelor returnate (date care se modifică în timp real) este mai slabă. Conectivitatea wireless apare la această categorie </w:t>
-      </w:r>
-      <w:r>
-        <w:lastRenderedPageBreak/>
-        <w:t xml:space="preserve">deoarece elimină nevoia de un hardware fizic care să asigure transmisia datelor. De aceea, datele sunt transmise OTA (over the air) prin intermediul Bluetooth </w:t>
+        <w:t xml:space="preserve">datelor returnate (date care se modifică în timp real) este mai slabă. Conectivitatea wireless apare la această categorie deoarece elimină nevoia de un hardware fizic care să asigure transmisia datelor. De aceea, datele sunt transmise OTA (over the air) prin intermediul Bluetooth </w:t>
       </w:r>
       <w:r>
         <w:t>către</w:t>
@@ -5208,11 +5261,9 @@
       </w:r>
     </w:p>
     <w:p/>
-    <w:p/>
-    <w:p/>
     <w:p>
       <w:pPr>
-        <w:pStyle w:val="Style3"/>
+        <w:pStyle w:val="Descriereimaginetabel"/>
       </w:pPr>
       <w:r>
         <w:t xml:space="preserve">Tabel </w:t>
@@ -5985,7 +6036,13 @@
     <w:p/>
     <w:p>
       <w:r>
-        <w:t xml:space="preserve">Aspectul diferențiator al proiectului propus îl reprezintă afișarea datelor pe un webserver dedicat și nu într-o interfață care este disponibilă doar pe dispozitivul </w:t>
+        <w:t xml:space="preserve">Aspectul diferențiator al proiectului propus îl reprezintă afișarea datelor pe un </w:t>
+      </w:r>
+      <w:r>
+        <w:t>web server</w:t>
+      </w:r>
+      <w:r>
+        <w:t xml:space="preserve"> dedicat și nu într-o interfață care este disponibilă doar pe dispozitivul </w:t>
       </w:r>
       <w:r>
         <w:t xml:space="preserve">conectat la cititor. Acest lucru restricționează monitorizarea și forțează utilizatorul să se afle în proximitatea mașinii, indiferent daca se folosește transmisia fizica (prin cablu) sau wireless (prin Bluetooth). Sistemul </w:t>
@@ -5994,9 +6051,16 @@
         <w:t>„Car Monitor</w:t>
       </w:r>
       <w:r>
-        <w:t>” poate fi scalat ușor astfel încât monitorizarea să se facă de la distanță, iar webserverul să fie găzduit remote. Astfel, operatorul care monitorizează mașina (sau flota de mașini) poate observa parametrii de la sediul său.</w:t>
+        <w:t xml:space="preserve">” poate fi scalat ușor astfel încât monitorizarea să se facă de la distanță, iar </w:t>
+      </w:r>
+      <w:r>
+        <w:t>web serverul</w:t>
+      </w:r>
+      <w:r>
+        <w:t xml:space="preserve"> să fie găzduit remote. Astfel, operatorul care monitorizează mașina (sau flota de mașini) poate observa parametrii de la sediul său.</w:t>
       </w:r>
     </w:p>
+    <w:p/>
     <w:p>
       <w:pPr>
         <w:rPr>
@@ -6010,16 +6074,294 @@
       </w:pPr>
       <w:bookmarkStart w:id="6" w:name="_Toc164282005"/>
       <w:r>
+        <w:lastRenderedPageBreak/>
         <w:t>ESP-32</w:t>
       </w:r>
       <w:bookmarkEnd w:id="6"/>
     </w:p>
+    <w:p/>
     <w:p>
       <w:r>
-        <w:t>Scris în C++, foloseste arduino ide, dar în cazul de fata s-a folosit platformio, etc</w:t>
+        <w:t xml:space="preserve">ESP-32 este o familie de plăci low-cost, de putere redusă, dezvoltat de către firma Espressif Systems, companie din China bazată în Shanghai. Acesta vine ca un succesor al microcontroller-ului </w:t>
+      </w:r>
+      <w:r>
+        <w:t>ESP-8266</w:t>
+      </w:r>
+      <w:r>
+        <w:t>, care introduce</w:t>
+      </w:r>
+      <w:r>
+        <w:t xml:space="preserve"> modulul Bluetooth, </w:t>
+      </w:r>
+      <w:r>
+        <w:t xml:space="preserve">un </w:t>
+      </w:r>
+      <w:r>
+        <w:t>modul WiFi mai puternic, frecven</w:t>
+      </w:r>
+      <w:r>
+        <w:t>ț</w:t>
+      </w:r>
+      <w:r>
+        <w:t>a de operare mai mare,</w:t>
+      </w:r>
+      <w:r>
+        <w:t xml:space="preserve"> </w:t>
+      </w:r>
+      <w:r>
+        <w:t>mai multă memorie, etc.</w:t>
       </w:r>
     </w:p>
     <w:p>
+      <w:r>
+        <w:rPr>
+          <w:noProof/>
+        </w:rPr>
+        <w:drawing>
+          <wp:inline distT="0" distB="0" distL="0" distR="0" wp14:anchorId="05BE04A6" wp14:editId="7D1353A6">
+            <wp:extent cx="5603365" cy="3354993"/>
+            <wp:effectExtent l="0" t="0" r="0" b="0"/>
+            <wp:docPr id="1379472680" name="Picture 1" descr="A diagram of a computer chip&#10;&#10;Description automatically generated"/>
+            <wp:cNvGraphicFramePr>
+              <a:graphicFrameLocks xmlns:a="http://schemas.openxmlformats.org/drawingml/2006/main" noChangeAspect="1"/>
+            </wp:cNvGraphicFramePr>
+            <a:graphic xmlns:a="http://schemas.openxmlformats.org/drawingml/2006/main">
+              <a:graphicData uri="http://schemas.openxmlformats.org/drawingml/2006/picture">
+                <pic:pic xmlns:pic="http://schemas.openxmlformats.org/drawingml/2006/picture">
+                  <pic:nvPicPr>
+                    <pic:cNvPr id="1379472680" name="Picture 1" descr="A diagram of a computer chip&#10;&#10;Description automatically generated"/>
+                    <pic:cNvPicPr>
+                      <a:picLocks noChangeAspect="1" noChangeArrowheads="1"/>
+                    </pic:cNvPicPr>
+                  </pic:nvPicPr>
+                  <pic:blipFill rotWithShape="1">
+                    <a:blip r:embed="rId9">
+                      <a:extLst>
+                        <a:ext uri="{28A0092B-C50C-407E-A947-70E740481C1C}">
+                          <a14:useLocalDpi xmlns:a14="http://schemas.microsoft.com/office/drawing/2010/main" val="0"/>
+                        </a:ext>
+                      </a:extLst>
+                    </a:blip>
+                    <a:srcRect t="14141" b="9928"/>
+                    <a:stretch/>
+                  </pic:blipFill>
+                  <pic:spPr bwMode="auto">
+                    <a:xfrm>
+                      <a:off x="0" y="0"/>
+                      <a:ext cx="5611035" cy="3359586"/>
+                    </a:xfrm>
+                    <a:prstGeom prst="rect">
+                      <a:avLst/>
+                    </a:prstGeom>
+                    <a:noFill/>
+                    <a:ln>
+                      <a:noFill/>
+                    </a:ln>
+                    <a:extLst>
+                      <a:ext uri="{53640926-AAD7-44D8-BBD7-CCE9431645EC}">
+                        <a14:shadowObscured xmlns:a14="http://schemas.microsoft.com/office/drawing/2010/main"/>
+                      </a:ext>
+                    </a:extLst>
+                  </pic:spPr>
+                </pic:pic>
+              </a:graphicData>
+            </a:graphic>
+          </wp:inline>
+        </w:drawing>
+      </w:r>
+    </w:p>
+    <w:p>
+      <w:pPr>
+        <w:pStyle w:val="Descriereimaginetabel"/>
+      </w:pPr>
+      <w:r>
+        <w:t xml:space="preserve">Imagine preluată din </w:t>
+      </w:r>
+      <w:sdt>
+        <w:sdtPr>
+          <w:id w:val="34553342"/>
+          <w:citation/>
+        </w:sdtPr>
+        <w:sdtContent>
+          <w:r>
+            <w:fldChar w:fldCharType="begin"/>
+          </w:r>
+          <w:r>
+            <w:instrText xml:space="preserve"> CITATION ES3 \l 1048 </w:instrText>
+          </w:r>
+          <w:r>
+            <w:fldChar w:fldCharType="separate"/>
+          </w:r>
+          <w:r>
+            <w:rPr>
+              <w:noProof/>
+            </w:rPr>
+            <w:t>[2]</w:t>
+          </w:r>
+          <w:r>
+            <w:fldChar w:fldCharType="end"/>
+          </w:r>
+        </w:sdtContent>
+      </w:sdt>
+    </w:p>
+    <w:p>
+      <w:pPr>
+        <w:pStyle w:val="Caption"/>
+      </w:pPr>
+    </w:p>
+    <w:p>
+      <w:r>
+        <w:t xml:space="preserve">PCB-ul folosit care are System on Chip (SoC) de tip ESP-32 este unul ESP32-WROOM-32, care are </w:t>
+      </w:r>
+      <w:r>
+        <w:t>4</w:t>
+      </w:r>
+      <w:r>
+        <w:t xml:space="preserve"> MiB memorie flash,</w:t>
+      </w:r>
+      <w:r>
+        <w:t xml:space="preserve"> alimentat cu 3.3V curent continuu (DC)</w:t>
+      </w:r>
+      <w:r>
+        <w:t xml:space="preserve"> și este bazat pe chip-ul ESP32-D0WDQ6. </w:t>
+      </w:r>
+      <w:r>
+        <w:t xml:space="preserve">Acesta are o frecventa a procesorului de 240 MHz, 34 pini de uz general, iar dimensiunile sunt de 6mm x 6mm, precum este menționat în </w:t>
+      </w:r>
+      <w:sdt>
+        <w:sdtPr>
+          <w:id w:val="1268886439"/>
+          <w:citation/>
+        </w:sdtPr>
+        <w:sdtContent>
+          <w:r>
+            <w:fldChar w:fldCharType="begin"/>
+          </w:r>
+          <w:r>
+            <w:instrText xml:space="preserve"> CITATION Wik242 \l 1048 </w:instrText>
+          </w:r>
+          <w:r>
+            <w:fldChar w:fldCharType="separate"/>
+          </w:r>
+          <w:r>
+            <w:rPr>
+              <w:noProof/>
+            </w:rPr>
+            <w:t>[3]</w:t>
+          </w:r>
+          <w:r>
+            <w:fldChar w:fldCharType="end"/>
+          </w:r>
+        </w:sdtContent>
+      </w:sdt>
+      <w:r>
+        <w:t xml:space="preserve">. ESP32 folosește framework-ul NodeMCU, care este </w:t>
+      </w:r>
+      <w:r>
+        <w:t xml:space="preserve">un framework high-level </w:t>
+      </w:r>
+      <w:r>
+        <w:t>des întâlnit în proiectele de tip IoT.</w:t>
+      </w:r>
+      <w:r>
+        <w:t xml:space="preserve"> NodeMCU are avantajul faptului că este mai ușor de folosit, dar prezintă performanțe mai reduse. Totuși, are o comunitate largă și există numeroase librării care fac lucrul cu senzori să fie cât mai facil. </w:t>
+      </w:r>
+      <w:r>
+        <w:t>Deci acest framework este în principal folosit pentru proiectele de dificultate medie.</w:t>
+      </w:r>
+    </w:p>
+    <w:p>
+      <w:r>
+        <w:t>De asemenea, pentru operațiile low-level</w:t>
+      </w:r>
+      <w:r>
+        <w:t xml:space="preserve"> și pentru proiectele de dificultate mare,</w:t>
+      </w:r>
+      <w:r>
+        <w:t xml:space="preserve"> este disponibil framerwork-ul ESP IoT Development Framework, sau ESP-IDF. Acesta este programabil în C/C++, suită de limbaje care oferă </w:t>
+      </w:r>
+      <w:r>
+        <w:t>performanțe mari și care permit accesul la componente hardware low-level. ESP-IDF suportă configurarea componentelor precum cele WiFi, Bluetooth, GPIO, SPI, CAN, ADC (12 biți) etc.</w:t>
+      </w:r>
+      <w:r>
+        <w:t xml:space="preserve">, după cum este prezentat în </w:t>
+      </w:r>
+      <w:sdt>
+        <w:sdtPr>
+          <w:id w:val="-1998799317"/>
+          <w:citation/>
+        </w:sdtPr>
+        <w:sdtContent>
+          <w:r>
+            <w:fldChar w:fldCharType="begin"/>
+          </w:r>
+          <w:r>
+            <w:instrText xml:space="preserve"> CITATION Wik242 \l 1048 </w:instrText>
+          </w:r>
+          <w:r>
+            <w:fldChar w:fldCharType="separate"/>
+          </w:r>
+          <w:r>
+            <w:rPr>
+              <w:noProof/>
+            </w:rPr>
+            <w:t>[3]</w:t>
+          </w:r>
+          <w:r>
+            <w:fldChar w:fldCharType="end"/>
+          </w:r>
+        </w:sdtContent>
+      </w:sdt>
+      <w:r>
+        <w:t>.</w:t>
+      </w:r>
+      <w:r>
+        <w:t xml:space="preserve"> De aceea, în lucrarea de față, s-a utilizat o combinație intre cele doua framework-uri.</w:t>
+      </w:r>
+    </w:p>
+    <w:p>
+      <w:pPr>
+        <w:ind w:firstLine="0"/>
+      </w:pPr>
+      <w:r>
+        <w:tab/>
+        <w:t>Această placă introduce, după cum s-a menționat anterior, atât un modul Bluetooth, c</w:t>
+      </w:r>
+      <w:r>
+        <w:t>â</w:t>
+      </w:r>
+      <w:r>
+        <w:t>t și un modul WiFi</w:t>
+      </w:r>
+      <w:r>
+        <w:t xml:space="preserve">, iar pentru programarea ei s-a folosit Arduino Framework, prin extensia PlatformIO disponibilă în Visual Studio Code. </w:t>
+      </w:r>
+      <w:r>
+        <w:t xml:space="preserve"> Acest</w:t>
+      </w:r>
+      <w:r>
+        <w:t>e module</w:t>
+      </w:r>
+      <w:r>
+        <w:t xml:space="preserve"> folosesc aceeași antenă, iar </w:t>
+      </w:r>
+      <w:r>
+        <w:lastRenderedPageBreak/>
+        <w:t>aplicațiile care necesită utilizarea lor trebuie să gestioneze, prin software sau hardware, accesul la antenă. În cazul de față, s-a ales o gestionare software</w:t>
+      </w:r>
+      <w:r>
+        <w:t>, prezentă în ESP-IDF</w:t>
+      </w:r>
+      <w:r>
+        <w:t xml:space="preserve">, datorită simplității și versatilității pe care această soluție o prezintă. </w:t>
+      </w:r>
+    </w:p>
+    <w:p>
+      <w:pPr>
+        <w:ind w:firstLine="0"/>
+      </w:pPr>
+    </w:p>
+    <w:p>
       <w:pPr>
         <w:pStyle w:val="Heading30"/>
       </w:pPr>
@@ -6029,114 +6371,811 @@
       </w:r>
       <w:bookmarkEnd w:id="7"/>
     </w:p>
+    <w:p/>
     <w:p>
-      <w:pPr>
-        <w:pStyle w:val="Heading30"/>
-      </w:pPr>
-      <w:bookmarkStart w:id="8" w:name="_Toc164282007"/>
-      <w:r>
-        <w:t>Modulul integrat WiFi</w:t>
-      </w:r>
-      <w:bookmarkEnd w:id="8"/>
+      <w:r>
+        <w:t>Modulul Bluetooth prezent pe plac</w:t>
+      </w:r>
+      <w:r>
+        <w:t>a</w:t>
+      </w:r>
+      <w:r>
+        <w:t xml:space="preserve"> ESP-32</w:t>
+      </w:r>
+      <w:r>
+        <w:t xml:space="preserve"> are versiunea 4.2</w:t>
+      </w:r>
+      <w:r>
+        <w:t xml:space="preserve"> BR/EDR</w:t>
+      </w:r>
+      <w:r>
+        <w:t xml:space="preserve">, ceea ce </w:t>
+      </w:r>
+      <w:r>
+        <w:t>înseamnă</w:t>
+      </w:r>
+      <w:r>
+        <w:t xml:space="preserve"> ca poate comunica cu dispozitive precum tastaturi, mouse-uri, telefoane, inclusiv cititoare OBDII</w:t>
+      </w:r>
+      <w:r>
+        <w:t xml:space="preserve"> cu chip ELM327.</w:t>
+      </w:r>
+      <w:r>
+        <w:t xml:space="preserve"> Pentru a-l folosi, va trebui inclus fișierul </w:t>
+      </w:r>
+      <w:r>
+        <w:rPr>
+          <w:lang w:val="en-US"/>
+        </w:rPr>
+        <w:t>“</w:t>
+      </w:r>
+      <w:r>
+        <w:t>Bluetooth.h”.</w:t>
+      </w:r>
     </w:p>
     <w:p>
-      <w:pPr>
-        <w:pStyle w:val="Heading30"/>
-      </w:pPr>
-      <w:bookmarkStart w:id="9" w:name="_Toc164282008"/>
-      <w:r>
-        <w:t>Dependinta SPIFFS</w:t>
-      </w:r>
-      <w:bookmarkEnd w:id="9"/>
+      <w:r>
+        <w:t>Există doua standarde Bluetooth disponibile pe ESP-32</w:t>
+      </w:r>
+      <w:r>
+        <w:rPr>
+          <w:lang w:val="en-US"/>
+        </w:rPr>
+        <w:t xml:space="preserve">: Bluetooth Classic </w:t>
+      </w:r>
+      <w:r>
+        <w:t>și Bluetooth LE. Bluetooth Classic permite ca placa sa poată juca simultan atât rolul de Bluetooth client cât și de server, iar ca și profile suportă SPP (Serial Port Protocol), folosit pentru comunicarea serială prin Bluetooth. În general acest standard este folosit de aplicațiile care au un trafic mare</w:t>
+      </w:r>
+      <w:r>
+        <w:t>, sau continuu</w:t>
+      </w:r>
+      <w:r>
+        <w:t xml:space="preserve"> de date schimbate între client și server, ceea ce îl face potrivit pentru acest proiect</w:t>
+      </w:r>
+      <w:r>
+        <w:t xml:space="preserve">, după cum se menționează în </w:t>
+      </w:r>
+      <w:sdt>
+        <w:sdtPr>
+          <w:id w:val="1897935829"/>
+          <w:citation/>
+        </w:sdtPr>
+        <w:sdtContent>
+          <w:r>
+            <w:fldChar w:fldCharType="begin"/>
+          </w:r>
+          <w:r>
+            <w:instrText xml:space="preserve"> CITATION Nei17 \l 1048 </w:instrText>
+          </w:r>
+          <w:r>
+            <w:fldChar w:fldCharType="separate"/>
+          </w:r>
+          <w:r>
+            <w:rPr>
+              <w:noProof/>
+            </w:rPr>
+            <w:t>[4]</w:t>
+          </w:r>
+          <w:r>
+            <w:fldChar w:fldCharType="end"/>
+          </w:r>
+        </w:sdtContent>
+      </w:sdt>
+      <w:r>
+        <w:t>.</w:t>
+      </w:r>
     </w:p>
     <w:p>
+      <w:r>
+        <w:t>Pentru Bluetooth LE (Low Energy)</w:t>
+      </w:r>
+      <w:r>
+        <w:t xml:space="preserve">, așa cum este descris în </w:t>
+      </w:r>
+      <w:sdt>
+        <w:sdtPr>
+          <w:id w:val="-1170783802"/>
+          <w:citation/>
+        </w:sdtPr>
+        <w:sdtContent>
+          <w:r>
+            <w:fldChar w:fldCharType="begin"/>
+          </w:r>
+          <w:r>
+            <w:instrText xml:space="preserve"> CITATION Nei17 \l 1048 </w:instrText>
+          </w:r>
+          <w:r>
+            <w:fldChar w:fldCharType="separate"/>
+          </w:r>
+          <w:r>
+            <w:rPr>
+              <w:noProof/>
+            </w:rPr>
+            <w:t>[4]</w:t>
+          </w:r>
+          <w:r>
+            <w:fldChar w:fldCharType="end"/>
+          </w:r>
+        </w:sdtContent>
+      </w:sdt>
+      <w:r>
+        <w:t xml:space="preserve">, ESP-32 </w:t>
+      </w:r>
+      <w:r>
+        <w:t xml:space="preserve">suportă servicii și profile precum GATT (Generic Attribute Profile), folosit atunci când conexiunea este deja realizată pentru a manevra </w:t>
+      </w:r>
+      <w:r>
+        <w:t xml:space="preserve">și schimba </w:t>
+      </w:r>
+      <w:r>
+        <w:t>datele, și GAP (Generic Access Profile) folosit pentru a seta parametrii de conectare între dispozitive</w:t>
+      </w:r>
+      <w:r>
+        <w:t xml:space="preserve">. Standardul LE pentru Bluetooth este folosit în situațiile în care consumul de energie este prioritar, iar datele transmise între dispozitive sunt puține. </w:t>
+      </w:r>
+    </w:p>
+    <w:p>
+      <w:r>
+        <w:t xml:space="preserve">În cazul sistemului </w:t>
+      </w:r>
+      <w:r>
+        <w:rPr>
+          <w:lang w:val="en-US"/>
+        </w:rPr>
+        <w:t xml:space="preserve">“Car Monitor”, </w:t>
+      </w:r>
+      <w:r>
+        <w:t>protocolul Bluetooth folosit este cel Classic, deoarece există un flux constant de date care trebuie procesate, în urma comunicării plăcii ESP-32 cu cititorul OBDII. Placa trimite prin Bluetooth PID-uri în urma cărora OBD-ul răspunde cu datele cerute. De asemenea, la începutul comunicării se activează și se setează parametrii de comunicare, trimiși sub forma de bytes.</w:t>
+      </w:r>
+      <w:r>
+        <w:t xml:space="preserve"> Spre exemplu, în imaginea următoare se observa în terminalul oferit de PlatformIO procesul de conectare și stabilire al parametrilor de comunicare:</w:t>
+      </w:r>
+    </w:p>
+    <w:p>
+      <w:r>
+        <w:t>[IMAGINE CU CE SE TRIMITE]</w:t>
+      </w:r>
+    </w:p>
+    <w:p>
+      <w:pPr>
+        <w:ind w:firstLine="0"/>
+      </w:pPr>
+      <w:r>
+        <w:tab/>
+        <w:t xml:space="preserve">Manipularea protocolului Bluetooth se face sub o directivă care activează sau dezactivează codul respectiv, în funcție de use case-ul dorit. La liniile unde se întâlnește directiva </w:t>
+      </w:r>
+      <w:r>
+        <w:rPr>
+          <w:rFonts w:ascii="Courier New" w:hAnsi="Courier New" w:cs="Courier New"/>
+          <w:highlight w:val="lightGray"/>
+        </w:rPr>
+        <w:t>#if (</w:t>
+      </w:r>
+      <w:bookmarkStart w:id="8" w:name="_Hlk165389471"/>
+      <w:r>
+        <w:rPr>
+          <w:rFonts w:ascii="Courier New" w:hAnsi="Courier New" w:cs="Courier New"/>
+          <w:highlight w:val="lightGray"/>
+        </w:rPr>
+        <w:t xml:space="preserve">BACKEND_TESTING </w:t>
+      </w:r>
+      <w:bookmarkEnd w:id="8"/>
+      <w:r>
+        <w:rPr>
+          <w:rFonts w:ascii="Courier New" w:hAnsi="Courier New" w:cs="Courier New"/>
+          <w:highlight w:val="lightGray"/>
+        </w:rPr>
+        <w:t>== true)</w:t>
+      </w:r>
+      <w:r>
+        <w:rPr>
+          <w:rFonts w:ascii="Courier New" w:hAnsi="Courier New" w:cs="Courier New"/>
+        </w:rPr>
+        <w:t xml:space="preserve"> </w:t>
+      </w:r>
+      <w:r>
+        <w:t xml:space="preserve">se împarte codul în use case-ul în care se </w:t>
+      </w:r>
+      <w:r>
+        <w:t>dorește</w:t>
+      </w:r>
+      <w:r>
+        <w:t xml:space="preserve"> doar testarea </w:t>
+      </w:r>
+      <w:r>
+        <w:t xml:space="preserve">interfeței, iar datele afișate sunt imitări ale valorilor reale, sau use case-ul în care se dorește firul normal al execuției. Macro-ul </w:t>
+      </w:r>
+      <w:bookmarkStart w:id="9" w:name="_Hlk165391449"/>
+      <w:r>
+        <w:rPr>
+          <w:rFonts w:ascii="Courier New" w:hAnsi="Courier New" w:cs="Courier New"/>
+          <w:highlight w:val="lightGray"/>
+        </w:rPr>
+        <w:t>BACKEND</w:t>
+      </w:r>
+      <w:bookmarkEnd w:id="9"/>
+      <w:r>
+        <w:rPr>
+          <w:rFonts w:ascii="Courier New" w:hAnsi="Courier New" w:cs="Courier New"/>
+          <w:highlight w:val="lightGray"/>
+        </w:rPr>
+        <w:t>_TESTING</w:t>
+      </w:r>
+      <w:r>
+        <w:rPr>
+          <w:rFonts w:ascii="Courier New" w:hAnsi="Courier New" w:cs="Courier New"/>
+        </w:rPr>
+        <w:t xml:space="preserve"> </w:t>
+      </w:r>
+      <w:r>
+        <w:t xml:space="preserve">poate fi activat sau dezactivat prin </w:t>
+      </w:r>
+      <w:r>
+        <w:rPr>
+          <w:rFonts w:ascii="Courier New" w:hAnsi="Courier New" w:cs="Courier New"/>
+          <w:highlight w:val="lightGray"/>
+        </w:rPr>
+        <w:t>true</w:t>
+      </w:r>
+      <w:r>
+        <w:rPr>
+          <w:rFonts w:ascii="Courier New" w:hAnsi="Courier New" w:cs="Courier New"/>
+        </w:rPr>
+        <w:t xml:space="preserve"> </w:t>
+      </w:r>
+      <w:r>
+        <w:t>sau</w:t>
+      </w:r>
+      <w:r>
+        <w:rPr>
+          <w:rFonts w:ascii="Courier New" w:hAnsi="Courier New" w:cs="Courier New"/>
+        </w:rPr>
+        <w:t xml:space="preserve"> </w:t>
+      </w:r>
+      <w:r>
+        <w:rPr>
+          <w:rFonts w:ascii="Courier New" w:hAnsi="Courier New" w:cs="Courier New"/>
+          <w:highlight w:val="lightGray"/>
+        </w:rPr>
+        <w:t>false</w:t>
+      </w:r>
+      <w:r>
+        <w:rPr>
+          <w:rFonts w:ascii="Courier New" w:hAnsi="Courier New" w:cs="Courier New"/>
+        </w:rPr>
+        <w:t xml:space="preserve"> </w:t>
+      </w:r>
+      <w:r>
+        <w:t xml:space="preserve">în fisierul </w:t>
+      </w:r>
+      <w:r>
+        <w:rPr>
+          <w:rFonts w:ascii="Courier New" w:hAnsi="Courier New" w:cs="Courier New"/>
+        </w:rPr>
+        <w:t>src/config/config.h</w:t>
+      </w:r>
+      <w:r>
+        <w:t>.</w:t>
+      </w:r>
+    </w:p>
+    <w:p>
+      <w:pPr>
+        <w:ind w:firstLine="0"/>
+      </w:pPr>
+      <w:r>
+        <w:tab/>
+      </w:r>
+      <w:r>
+        <w:rPr>
+          <w:rStyle w:val="CodChar"/>
+          <w:rFonts w:ascii="Arial" w:hAnsi="Arial" w:cs="Arial"/>
+        </w:rPr>
+        <w:t xml:space="preserve"> </w:t>
+      </w:r>
+    </w:p>
+    <w:p>
+      <w:pPr>
+        <w:ind w:firstLine="0"/>
+      </w:pPr>
+    </w:p>
+    <w:p>
+      <w:pPr>
+        <w:ind w:firstLine="0"/>
+        <w:rPr>
+          <w:lang w:val="en-US"/>
+        </w:rPr>
+      </w:pPr>
+    </w:p>
+    <w:p>
       <w:pPr>
         <w:pStyle w:val="Heading30"/>
       </w:pPr>
-      <w:bookmarkStart w:id="10" w:name="_Toc164282009"/>
-      <w:r>
-        <w:t>Dependinta WebAsyncServer</w:t>
+      <w:bookmarkStart w:id="10" w:name="_Toc164282007"/>
+      <w:r>
+        <w:t>Modulul integrat WiFi</w:t>
       </w:r>
       <w:bookmarkEnd w:id="10"/>
     </w:p>
     <w:p>
-      <w:pPr>
-        <w:pStyle w:val="Heading30"/>
-      </w:pPr>
-      <w:r>
-        <w:t>Dependinta ELMduino</w:t>
+      <w:r>
+        <w:t xml:space="preserve">Modulul integrat WiFi </w:t>
+      </w:r>
+      <w:r>
+        <w:t>folosește</w:t>
+      </w:r>
+      <w:r>
+        <w:t xml:space="preserve"> portul 80</w:t>
+      </w:r>
+      <w:r>
+        <w:t xml:space="preserve"> (HTTP) și suportă protocoalele IEEE </w:t>
+      </w:r>
+      <w:r>
+        <w:t xml:space="preserve">802.11 b/g/n, unde </w:t>
+      </w:r>
+      <w:r>
+        <w:t xml:space="preserve">viteza de transmisie poate ajunge la 150Mbps, iar </w:t>
+      </w:r>
+      <w:r>
+        <w:t xml:space="preserve">lățimea de bandă este de 2.4GHz, fiind cea mai utilizata lățime de bandă pentru WiFi la nivel global. Capabilitățile </w:t>
+      </w:r>
+      <w:r>
+        <w:lastRenderedPageBreak/>
+        <w:t xml:space="preserve">WiFi ale ESP-32 sunt </w:t>
+      </w:r>
+      <w:r>
+        <w:t xml:space="preserve">puse la dispoziție </w:t>
+      </w:r>
+      <w:r>
+        <w:t xml:space="preserve">de </w:t>
+      </w:r>
+      <w:r>
+        <w:t>către</w:t>
+      </w:r>
+      <w:r>
+        <w:t xml:space="preserve"> ESP-IDF</w:t>
+      </w:r>
+      <w:r>
+        <w:t>, care asigura diferite API-uri pentru lucrul cu acest modul. De asemenea, puterea de transmitere este de pana la +20 dBm, care poate fi ajustată în funcție de legislația în vigoare.</w:t>
       </w:r>
     </w:p>
     <w:p>
       <w:pPr>
-        <w:pStyle w:val="Heading2"/>
-      </w:pPr>
-      <w:bookmarkStart w:id="11" w:name="_Toc164282010"/>
-      <w:r>
-        <w:t>ELM327 OBDII - scurta descriere protocol OBDII</w:t>
-      </w:r>
-      <w:bookmarkEnd w:id="11"/>
+        <w:ind w:firstLine="0"/>
+      </w:pPr>
     </w:p>
     <w:p>
       <w:pPr>
-        <w:jc w:val="left"/>
-      </w:pPr>
-      <w:r>
-        <w:t>Un PID este un șir de bytes, unde fiecare byte are o însemnătate. De exemplu, pentru citirea vitezei actuale ale vehiculului vom trimite 010D. Citirea oricărui parametru se face prin byte-ul 01 (frecvent utilizat în această lucrare), urmat de parametrul dorit (în acest caz 0D). Pentru turația motorului avem PID-ul 0C, pentru consumul de combustibil avem 5E, pentru temperatura uleiului între 01 si 1F, depinzând de producătorul vehiculului, pentru temperatura lichidului de răcire avem 05 iar pentru presiunea galeriei de admisie se va referi prin valoarea 0B.</w:t>
-      </w:r>
+        <w:ind w:firstLine="0"/>
+      </w:pPr>
+      <w:r>
+        <w:t xml:space="preserve">Așa cum se prezinta în </w:t>
+      </w:r>
+      <w:sdt>
+        <w:sdtPr>
+          <w:id w:val="-1879315198"/>
+          <w:citation/>
+        </w:sdtPr>
+        <w:sdtContent>
+          <w:r>
+            <w:fldChar w:fldCharType="begin"/>
+          </w:r>
+          <w:r>
+            <w:instrText xml:space="preserve"> CITATION Nei17 \l 1048 </w:instrText>
+          </w:r>
+          <w:r>
+            <w:fldChar w:fldCharType="separate"/>
+          </w:r>
+          <w:r>
+            <w:rPr>
+              <w:noProof/>
+            </w:rPr>
+            <w:t>[4]</w:t>
+          </w:r>
+          <w:r>
+            <w:fldChar w:fldCharType="end"/>
+          </w:r>
+        </w:sdtContent>
+      </w:sdt>
+      <w:r>
+        <w:t>, modulul WiFi are trei moduri de operare:</w:t>
+      </w:r>
+    </w:p>
+    <w:p>
+      <w:pPr>
+        <w:pStyle w:val="ListParagraph"/>
+        <w:numPr>
+          <w:ilvl w:val="0"/>
+          <w:numId w:val="58"/>
+        </w:numPr>
+        <w:spacing w:line="276" w:lineRule="auto"/>
+      </w:pPr>
+      <w:r>
+        <w:rPr>
+          <w:rFonts w:ascii="Arial" w:hAnsi="Arial"/>
+          <w:sz w:val="24"/>
+          <w:szCs w:val="24"/>
+        </w:rPr>
+        <w:t>Station mode: ESP-32 se conectează la un router WiFi ca și client.</w:t>
+      </w:r>
+    </w:p>
+    <w:p>
+      <w:pPr>
+        <w:pStyle w:val="ListParagraph"/>
+        <w:numPr>
+          <w:ilvl w:val="0"/>
+          <w:numId w:val="58"/>
+        </w:numPr>
+        <w:spacing w:line="276" w:lineRule="auto"/>
+      </w:pPr>
+      <w:r>
+        <w:rPr>
+          <w:rFonts w:ascii="Arial" w:hAnsi="Arial"/>
+          <w:sz w:val="24"/>
+          <w:szCs w:val="24"/>
+        </w:rPr>
+        <w:t xml:space="preserve">SoftAP mode: ESP-32 devine însuși un </w:t>
+      </w:r>
+      <w:r>
+        <w:rPr>
+          <w:rFonts w:ascii="Arial" w:hAnsi="Arial"/>
+          <w:sz w:val="24"/>
+          <w:szCs w:val="24"/>
+        </w:rPr>
+        <w:t>access point la care alte dispozitive se pot conecta.</w:t>
+      </w:r>
+    </w:p>
+    <w:p>
+      <w:pPr>
+        <w:pStyle w:val="ListParagraph"/>
+        <w:numPr>
+          <w:ilvl w:val="0"/>
+          <w:numId w:val="58"/>
+        </w:numPr>
+        <w:spacing w:line="276" w:lineRule="auto"/>
+      </w:pPr>
+      <w:r>
+        <w:rPr>
+          <w:rFonts w:ascii="Arial" w:hAnsi="Arial"/>
+          <w:sz w:val="24"/>
+          <w:szCs w:val="24"/>
+        </w:rPr>
+        <w:t xml:space="preserve">Promiscuous mode: Mod prin care ESP-32 poate asculta pachetele WiFi, mod </w:t>
+      </w:r>
+      <w:r>
+        <w:rPr>
+          <w:rFonts w:ascii="Arial" w:hAnsi="Arial"/>
+          <w:sz w:val="24"/>
+          <w:szCs w:val="24"/>
+        </w:rPr>
+        <w:t>folositor în cazul în care se dorește un sistem de analiza al rețelei</w:t>
+      </w:r>
+      <w:r>
+        <w:rPr>
+          <w:rFonts w:ascii="Arial" w:hAnsi="Arial"/>
+          <w:sz w:val="24"/>
+          <w:szCs w:val="24"/>
+        </w:rPr>
+        <w:t xml:space="preserve"> din care acesta face parte</w:t>
+      </w:r>
+      <w:r>
+        <w:rPr>
+          <w:rFonts w:ascii="Arial" w:hAnsi="Arial"/>
+          <w:sz w:val="24"/>
+          <w:szCs w:val="24"/>
+        </w:rPr>
+        <w:t xml:space="preserve">. </w:t>
+      </w:r>
+    </w:p>
+    <w:p>
+      <w:pPr>
+        <w:ind w:firstLine="0"/>
+      </w:pPr>
+    </w:p>
+    <w:p>
+      <w:pPr>
+        <w:ind w:firstLine="360"/>
+      </w:pPr>
+      <w:r>
+        <w:t>În cod, modulul WiFi nu depinde de un macro, acesta fiind activat mereu, iar prin intermediul lui, web serverul este activ</w:t>
+      </w:r>
+      <w:r>
+        <w:t xml:space="preserve"> la fiecare rulare</w:t>
+      </w:r>
+      <w:r>
+        <w:t xml:space="preserve">. Includerea metodelor WiFi se fac prin fișierul </w:t>
+      </w:r>
+      <w:r>
+        <w:t>&lt;WebServer.h&gt;</w:t>
+      </w:r>
+      <w:r>
+        <w:t xml:space="preserve">. De asemenea, </w:t>
+      </w:r>
+      <w:r>
+        <w:t>în realizarea sistemului, placa a fost conectată la un hotspot mobil al unui smartphone. De aceea, încă de pe acum se poate anticipa o metod</w:t>
+      </w:r>
+      <w:r>
+        <w:t>ă</w:t>
+      </w:r>
+      <w:r>
+        <w:t xml:space="preserve"> de scalare </w:t>
+      </w:r>
+      <w:r>
+        <w:t xml:space="preserve">tehnică </w:t>
+      </w:r>
+      <w:r>
+        <w:t xml:space="preserve">al acestui proiect, prin </w:t>
+      </w:r>
+      <w:r>
+        <w:t>adăugarea</w:t>
+      </w:r>
+      <w:r>
+        <w:t xml:space="preserve"> unui modul SIM care s</w:t>
+      </w:r>
+      <w:r>
+        <w:t>ă găzduiască singur acest web server, și nu prin localhost cum se întâmplă momentan.</w:t>
+      </w:r>
+    </w:p>
+    <w:p>
+      <w:pPr>
+        <w:ind w:firstLine="360"/>
+      </w:pPr>
+    </w:p>
+    <w:p>
+      <w:pPr>
+        <w:pStyle w:val="Heading30"/>
+      </w:pPr>
+      <w:bookmarkStart w:id="11" w:name="_Toc164282008"/>
+      <w:r>
+        <w:t>Dependinta SPIFFS</w:t>
+      </w:r>
+      <w:bookmarkEnd w:id="11"/>
     </w:p>
     <w:p/>
     <w:p>
       <w:pPr>
-        <w:pStyle w:val="Heading2"/>
-      </w:pPr>
-      <w:bookmarkStart w:id="12" w:name="_Toc164282011"/>
-      <w:r>
-        <w:lastRenderedPageBreak/>
-        <w:t>Git repo - modul de gestionare</w:t>
-      </w:r>
-      <w:bookmarkEnd w:id="12"/>
-      <w:r>
-        <w:t xml:space="preserve"> </w:t>
+        <w:ind w:firstLine="568"/>
+      </w:pPr>
+      <w:r>
+        <w:t xml:space="preserve">SPIFFS (Serial Peripheral Interface Flash File System) este un sistem al fișierelor </w:t>
+      </w:r>
+      <w:r>
+        <w:t xml:space="preserve">special conceput pentru sistemele embedded care utilizează memoria non-volatilă. Acesta este construit în așa măsură încât să ocupe memorie RAM cât mai puțină. </w:t>
       </w:r>
     </w:p>
     <w:p>
       <w:pPr>
-        <w:pStyle w:val="Heading1"/>
-      </w:pPr>
-      <w:bookmarkStart w:id="13" w:name="_Toc164282013"/>
-      <w:r>
-        <w:t>ARHITECTURA</w:t>
+        <w:ind w:firstLine="568"/>
+      </w:pPr>
+      <w:r>
+        <w:t xml:space="preserve">Sistemul SPIFFS este pus la dispoziție de către ESP-IDF, iar acesta poate deschide, citi, scrie, închide și șterge fișiere, suportă ierarhii de directoare, dar subdirectoarele nu sunt permise, decât dacă se utilizează </w:t>
+      </w:r>
+      <w:r>
+        <w:rPr>
+          <w:lang w:val="en-US"/>
+        </w:rPr>
+        <w:t>‘/’</w:t>
+      </w:r>
+      <w:r>
+        <w:t xml:space="preserve"> în componența numelor fișierelor, așa cum se menționează în documentația furnizată de Espressif </w:t>
+      </w:r>
+      <w:sdt>
+        <w:sdtPr>
+          <w:id w:val="2047399681"/>
+          <w:citation/>
+        </w:sdtPr>
+        <w:sdtContent>
+          <w:r>
+            <w:fldChar w:fldCharType="begin"/>
+          </w:r>
+          <w:r>
+            <w:instrText xml:space="preserve"> CITATION SPI \l 1048 </w:instrText>
+          </w:r>
+          <w:r>
+            <w:fldChar w:fldCharType="separate"/>
+          </w:r>
+          <w:r>
+            <w:rPr>
+              <w:noProof/>
+            </w:rPr>
+            <w:t>[5]</w:t>
+          </w:r>
+          <w:r>
+            <w:fldChar w:fldCharType="end"/>
+          </w:r>
+        </w:sdtContent>
+      </w:sdt>
+      <w:r>
+        <w:t>.</w:t>
+      </w:r>
+    </w:p>
+    <w:p>
+      <w:pPr>
+        <w:ind w:firstLine="568"/>
+      </w:pPr>
+      <w:r>
+        <w:t xml:space="preserve">Acest sistem a fost folosit în proiect pentru a îmbunătăți interfața pe care o întâlnește utilizatorul atunci când folosește </w:t>
+      </w:r>
+      <w:r>
+        <w:rPr>
+          <w:lang w:val="en-US"/>
+        </w:rPr>
+        <w:t>“Car Monitor”</w:t>
+      </w:r>
+      <w:r>
+        <w:t>. Cu ajutorul al SPIFFS, fișiere statice de tip Javascript, CSS și HTML pot fi introduse și rulate cu succes în web serverul găzduit de către ESP-32. Folosind acest sistem, managementul fișierelor este mai simplu, iar afișarea este cu mult optimizata pentru aplicația de tip IoT</w:t>
+      </w:r>
+      <w:r>
+        <w:t xml:space="preserve"> care necesită rulare în timp real</w:t>
+      </w:r>
+      <w:r>
+        <w:t>.</w:t>
+      </w:r>
+      <w:r>
+        <w:t xml:space="preserve"> </w:t>
+      </w:r>
+      <w:r>
+        <w:t xml:space="preserve"> </w:t>
+      </w:r>
+    </w:p>
+    <w:p>
+      <w:pPr>
+        <w:ind w:firstLine="568"/>
+      </w:pPr>
+    </w:p>
+    <w:p>
+      <w:pPr>
+        <w:pStyle w:val="Heading30"/>
+      </w:pPr>
+      <w:bookmarkStart w:id="12" w:name="_Toc164282009"/>
+      <w:r>
+        <w:t xml:space="preserve">Dependinta </w:t>
+      </w:r>
+      <w:bookmarkEnd w:id="12"/>
+      <w:r>
+        <w:t>AsyncWebServer</w:t>
+      </w:r>
+    </w:p>
+    <w:p/>
+    <w:p>
+      <w:r>
+        <w:t xml:space="preserve">Acest API este disponibil open-source pe GitHub </w:t>
+      </w:r>
+      <w:sdt>
+        <w:sdtPr>
+          <w:id w:val="-2110270232"/>
+          <w:citation/>
+        </w:sdtPr>
+        <w:sdtContent>
+          <w:r>
+            <w:fldChar w:fldCharType="begin"/>
+          </w:r>
+          <w:r>
+            <w:instrText xml:space="preserve"> CITATION ESP \l 1048 </w:instrText>
+          </w:r>
+          <w:r>
+            <w:fldChar w:fldCharType="separate"/>
+          </w:r>
+          <w:r>
+            <w:rPr>
+              <w:noProof/>
+            </w:rPr>
+            <w:t>[6]</w:t>
+          </w:r>
+          <w:r>
+            <w:fldChar w:fldCharType="end"/>
+          </w:r>
+        </w:sdtContent>
+      </w:sdt>
+      <w:r>
+        <w:t xml:space="preserve"> iar rolul lui este de a </w:t>
+      </w:r>
+      <w:r>
+        <w:t>îmbunătăți</w:t>
+      </w:r>
+      <w:r>
+        <w:t xml:space="preserve"> comunicarea pe web server. În spre deosebire de metodele clasice, unde serverul </w:t>
+      </w:r>
+      <w:r>
+        <w:t xml:space="preserve">procesează datele într-un mod secvențial, AsyncWebServer reușește să preia cererile și sa le trateze în mod asincron. Din acest lucru rezultă faptul că nu se va bloca firul normal de execuție al programului principal, nu vor apărea întârzieri rezultate din procesarea </w:t>
+      </w:r>
+      <w:r>
+        <w:lastRenderedPageBreak/>
+        <w:t xml:space="preserve">secvențială a datelor, astfel îmbunătățind receptivitatea la modificările din procesele </w:t>
+      </w:r>
+      <w:r>
+        <w:t>din spate.</w:t>
+      </w:r>
+    </w:p>
+    <w:p>
+      <w:r>
+        <w:t>În testare s-a încercat rularea web serverului cu el activat dar și dezactivat, și se observa o îmbunătățire clara atunci când este introdus în fișierul de build disponibil în PlatformIO. Din punct de vedere al scalabilit</w:t>
+      </w:r>
+      <w:r>
+        <w:t>ăț</w:t>
+      </w:r>
+      <w:r>
+        <w:t>ii, sistemul face uz de toate resursele plăcii într-un mod cât mai eficient</w:t>
+      </w:r>
+      <w:r>
+        <w:t>.</w:t>
+      </w:r>
+      <w:r>
+        <w:t xml:space="preserve"> De aceea, această </w:t>
+      </w:r>
+      <w:r>
+        <w:t>dependința</w:t>
+      </w:r>
+      <w:r>
+        <w:t xml:space="preserve"> este foarte importanta și este potrivita pentru sistemele IoT, inclusiv pentru sistemul </w:t>
+      </w:r>
+      <w:r>
+        <w:rPr>
+          <w:lang w:val="en-US"/>
+        </w:rPr>
+        <w:t>“Car Monitor”</w:t>
+      </w:r>
+      <w:r>
+        <w:t>.</w:t>
+      </w:r>
+    </w:p>
+    <w:p/>
+    <w:p>
+      <w:pPr>
+        <w:pStyle w:val="Heading30"/>
+      </w:pPr>
+      <w:r>
+        <w:t>Dependinta ELMduino</w:t>
+      </w:r>
+    </w:p>
+    <w:p>
+      <w:pPr>
+        <w:pStyle w:val="Heading2"/>
+      </w:pPr>
+      <w:bookmarkStart w:id="13" w:name="_Toc164282010"/>
+      <w:r>
+        <w:t>ELM327 OBDII - scurta descriere protocol OBDII</w:t>
       </w:r>
       <w:bookmarkEnd w:id="13"/>
     </w:p>
     <w:p>
       <w:pPr>
+        <w:jc w:val="left"/>
+      </w:pPr>
+      <w:r>
+        <w:t>Un PID este un șir de bytes, unde fiecare byte are o însemnătate. De exemplu, pentru citirea vitezei actuale ale vehiculului vom trimite 010D. Citirea oricărui parametru se face prin byte-ul 01 (frecvent utilizat în această lucrare), urmat de parametrul dorit (în acest caz 0D). Pentru turația motorului avem PID-ul 0C, pentru consumul de combustibil avem 5E, pentru temperatura uleiului între 01 si 1F, depinzând de producătorul vehiculului, pentru temperatura lichidului de răcire avem 05 iar pentru presiunea galeriei de admisie se va referi prin valoarea 0B.</w:t>
+      </w:r>
+    </w:p>
+    <w:p/>
+    <w:p>
+      <w:pPr>
         <w:pStyle w:val="Heading2"/>
       </w:pPr>
-      <w:bookmarkStart w:id="14" w:name="_Toc164282014"/>
-      <w:r>
-        <w:t>Diagrama de decizii generica</w:t>
+      <w:bookmarkStart w:id="14" w:name="_Toc164282011"/>
+      <w:r>
+        <w:t>Git repo - modul de gestionare</w:t>
       </w:r>
       <w:bookmarkEnd w:id="14"/>
+      <w:r>
+        <w:t xml:space="preserve"> </w:t>
+      </w:r>
     </w:p>
     <w:p>
       <w:pPr>
-        <w:pStyle w:val="Heading2"/>
-      </w:pPr>
-      <w:bookmarkStart w:id="15" w:name="_Toc164282015"/>
-      <w:r>
-        <w:t>Arhitectura Bluetooth</w:t>
+        <w:pStyle w:val="Heading1"/>
+      </w:pPr>
+      <w:bookmarkStart w:id="15" w:name="_Toc164282013"/>
+      <w:r>
+        <w:t>ARHITECTURA</w:t>
       </w:r>
       <w:bookmarkEnd w:id="15"/>
     </w:p>
     <w:p>
       <w:pPr>
-        <w:pStyle w:val="Heading30"/>
-      </w:pPr>
-      <w:bookmarkStart w:id="16" w:name="_Toc164282016"/>
-      <w:r>
-        <w:t>Diagrama de decizii detaliata</w:t>
+        <w:pStyle w:val="Heading2"/>
+      </w:pPr>
+      <w:bookmarkStart w:id="16" w:name="_Toc164282014"/>
+      <w:r>
+        <w:t>Diagrama de decizii generica</w:t>
       </w:r>
       <w:bookmarkEnd w:id="16"/>
     </w:p>
@@ -6144,9 +7183,9 @@
       <w:pPr>
         <w:pStyle w:val="Heading2"/>
       </w:pPr>
-      <w:bookmarkStart w:id="17" w:name="_Toc164282017"/>
-      <w:r>
-        <w:t>Arhitectura WebAsyncServer</w:t>
+      <w:bookmarkStart w:id="17" w:name="_Toc164282015"/>
+      <w:r>
+        <w:t>Arhitectura Bluetooth</w:t>
       </w:r>
       <w:bookmarkEnd w:id="17"/>
     </w:p>
@@ -6154,60 +7193,119 @@
       <w:pPr>
         <w:pStyle w:val="Heading30"/>
       </w:pPr>
-      <w:bookmarkStart w:id="18" w:name="_Toc164282018"/>
+      <w:bookmarkStart w:id="18" w:name="_Toc164282016"/>
       <w:r>
         <w:t>Diagrama de decizii detaliata</w:t>
       </w:r>
       <w:bookmarkEnd w:id="18"/>
+    </w:p>
+    <w:p>
+      <w:pPr>
+        <w:pStyle w:val="Heading2"/>
+      </w:pPr>
+      <w:bookmarkStart w:id="19" w:name="_Toc164282017"/>
+      <w:r>
+        <w:t>Arhitectura WebAsyncServer</w:t>
+      </w:r>
+      <w:bookmarkEnd w:id="19"/>
+    </w:p>
+    <w:p>
+      <w:pPr>
+        <w:pStyle w:val="Heading30"/>
+      </w:pPr>
+      <w:bookmarkStart w:id="20" w:name="_Toc164282018"/>
+      <w:r>
+        <w:t>Diagrama de decizii detaliata</w:t>
+      </w:r>
+      <w:bookmarkEnd w:id="20"/>
     </w:p>
     <w:p/>
     <w:p>
       <w:pPr>
         <w:pStyle w:val="Heading1"/>
       </w:pPr>
-      <w:bookmarkStart w:id="19" w:name="_Toc164282019"/>
+      <w:bookmarkStart w:id="21" w:name="_Toc164282019"/>
       <w:r>
         <w:t>IMPLEMENTARE DETALIATA</w:t>
-      </w:r>
-      <w:bookmarkEnd w:id="19"/>
-    </w:p>
-    <w:p>
-      <w:pPr>
-        <w:pStyle w:val="Heading2"/>
-      </w:pPr>
-      <w:bookmarkStart w:id="20" w:name="_Toc164282020"/>
-      <w:r>
-        <w:t>Implementare Bluetooth</w:t>
-      </w:r>
-      <w:bookmarkEnd w:id="20"/>
-    </w:p>
-    <w:p>
-      <w:pPr>
-        <w:pStyle w:val="Heading30"/>
-      </w:pPr>
-      <w:bookmarkStart w:id="21" w:name="_Toc164282021"/>
-      <w:r>
-        <w:t>Diagrama de secventa dinamica - Din avion</w:t>
       </w:r>
       <w:bookmarkEnd w:id="21"/>
     </w:p>
     <w:p>
       <w:pPr>
-        <w:pStyle w:val="Heading30"/>
-      </w:pPr>
-      <w:bookmarkStart w:id="22" w:name="_Toc164282022"/>
-      <w:r>
-        <w:t>Diagrama de decizii detaliata</w:t>
+        <w:pStyle w:val="Heading2"/>
+      </w:pPr>
+      <w:bookmarkStart w:id="22" w:name="_Toc164282020"/>
+      <w:r>
+        <w:t>Implementare Bluetooth</w:t>
       </w:r>
       <w:bookmarkEnd w:id="22"/>
     </w:p>
     <w:p>
       <w:pPr>
+        <w:ind w:firstLine="0"/>
+      </w:pPr>
+      <w:r>
+        <w:t xml:space="preserve">Pentru a folosi metodele specifice librăriei Bluetooth, întâi se va crea un obiect de tipul </w:t>
+      </w:r>
+      <w:r>
+        <w:rPr>
+          <w:rStyle w:val="CodChar"/>
+          <w:highlight w:val="lightGray"/>
+        </w:rPr>
+        <w:t>BluetoothSerial</w:t>
+      </w:r>
+      <w:r>
+        <w:t xml:space="preserve">. În </w:t>
+      </w:r>
+      <w:r>
+        <w:t>următorul pas</w:t>
+      </w:r>
+      <w:r>
+        <w:t xml:space="preserve">, pentru activarea modulului se va folosi metoda </w:t>
+      </w:r>
+      <w:r>
+        <w:rPr>
+          <w:rStyle w:val="CodChar"/>
+          <w:highlight w:val="lightGray"/>
+        </w:rPr>
+        <w:t>.begin("ArduHUD", true)</w:t>
+      </w:r>
+      <w:r>
+        <w:rPr>
+          <w:rStyle w:val="CodChar"/>
+        </w:rPr>
+        <w:t xml:space="preserve"> </w:t>
+      </w:r>
+      <w:r>
+        <w:rPr>
+          <w:rStyle w:val="CodChar"/>
+          <w:rFonts w:ascii="Arial" w:hAnsi="Arial" w:cs="Arial"/>
+        </w:rPr>
+        <w:t xml:space="preserve">unde primul parametru </w:t>
+      </w:r>
+      <w:r>
+        <w:rPr>
+          <w:rStyle w:val="CodChar"/>
+          <w:rFonts w:ascii="Arial" w:hAnsi="Arial" w:cs="Arial"/>
+        </w:rPr>
+        <w:t>reprezintă</w:t>
+      </w:r>
+      <w:r>
+        <w:rPr>
+          <w:rStyle w:val="CodChar"/>
+          <w:rFonts w:ascii="Arial" w:hAnsi="Arial" w:cs="Arial"/>
+        </w:rPr>
+        <w:t xml:space="preserve"> numele pe care îl va purta placa ESP-32, iar al doilea parametru este o valoare booleană care indică dacă placă este sau nu master în comunicarea Bluetooth. </w:t>
+      </w:r>
+    </w:p>
+    <w:p/>
+    <w:p>
+      <w:pPr>
         <w:pStyle w:val="Heading30"/>
       </w:pPr>
-      <w:bookmarkStart w:id="23" w:name="_Toc164282023"/>
-      <w:r>
-        <w:t>Diagrama de secventa pentru rpm() - Se adauga si detalii de returnari, etc.</w:t>
+      <w:bookmarkStart w:id="23" w:name="_Toc164282021"/>
+      <w:r>
+        <w:t>Diagrama de secventa dinamica - Din avion</w:t>
       </w:r>
       <w:bookmarkEnd w:id="23"/>
     </w:p>
@@ -6215,9 +7313,9 @@
       <w:pPr>
         <w:pStyle w:val="Heading30"/>
       </w:pPr>
-      <w:bookmarkStart w:id="24" w:name="_Toc164282024"/>
-      <w:r>
-        <w:t>Diagrama de secventa pentru kph() - Se adauga si detalii de returnari, etc.</w:t>
+      <w:bookmarkStart w:id="24" w:name="_Toc164282022"/>
+      <w:r>
+        <w:t>Diagrama de decizii detaliata</w:t>
       </w:r>
       <w:bookmarkEnd w:id="24"/>
     </w:p>
@@ -6225,9 +7323,9 @@
       <w:pPr>
         <w:pStyle w:val="Heading30"/>
       </w:pPr>
-      <w:bookmarkStart w:id="25" w:name="_Toc164282025"/>
-      <w:r>
-        <w:t>Diagrama de secventa pentru fuel() - Se adauga si detalii de returnari, etc.</w:t>
+      <w:bookmarkStart w:id="25" w:name="_Toc164282023"/>
+      <w:r>
+        <w:t>Diagrama de secventa pentru rpm() - Se adauga si detalii de returnari, etc.</w:t>
       </w:r>
       <w:bookmarkEnd w:id="25"/>
     </w:p>
@@ -6235,50 +7333,68 @@
       <w:pPr>
         <w:pStyle w:val="Heading30"/>
       </w:pPr>
-      <w:bookmarkStart w:id="26" w:name="_Toc164282026"/>
+      <w:bookmarkStart w:id="26" w:name="_Toc164282024"/>
+      <w:r>
+        <w:t>Diagrama de secventa pentru kph() - Se adauga si detalii de returnari, etc.</w:t>
+      </w:r>
+      <w:bookmarkEnd w:id="26"/>
+    </w:p>
+    <w:p>
+      <w:pPr>
+        <w:pStyle w:val="Heading30"/>
+      </w:pPr>
+      <w:bookmarkStart w:id="27" w:name="_Toc164282025"/>
+      <w:r>
+        <w:t>Diagrama de secventa pentru fuel() - Se adauga si detalii de returnari, etc.</w:t>
+      </w:r>
+      <w:bookmarkEnd w:id="27"/>
+    </w:p>
+    <w:p>
+      <w:pPr>
+        <w:pStyle w:val="Heading30"/>
+      </w:pPr>
+      <w:bookmarkStart w:id="28" w:name="_Toc164282026"/>
       <w:r>
         <w:t>Diagrama de secventa pentru oil() - Se adauga si detalii de returnari, etc.</w:t>
       </w:r>
-      <w:bookmarkEnd w:id="26"/>
+      <w:bookmarkEnd w:id="28"/>
     </w:p>
     <w:p/>
     <w:p>
       <w:pPr>
         <w:pStyle w:val="Heading2"/>
       </w:pPr>
-      <w:bookmarkStart w:id="27" w:name="_Toc164282027"/>
+      <w:bookmarkStart w:id="29" w:name="_Toc164282027"/>
       <w:r>
         <w:t>Implementare WebAsyncServer</w:t>
-      </w:r>
-      <w:bookmarkEnd w:id="27"/>
-    </w:p>
-    <w:p>
-      <w:pPr>
-        <w:pStyle w:val="Heading30"/>
-      </w:pPr>
-      <w:bookmarkStart w:id="28" w:name="_Toc164282028"/>
-      <w:r>
-        <w:t>Diagrama de secventa dinamica - Din avion</w:t>
-      </w:r>
-      <w:bookmarkEnd w:id="28"/>
-    </w:p>
-    <w:p>
-      <w:pPr>
-        <w:pStyle w:val="Heading30"/>
-      </w:pPr>
-      <w:bookmarkStart w:id="29" w:name="_Toc164282029"/>
-      <w:r>
-        <w:t>Diagrama de decizii detaliata</w:t>
       </w:r>
       <w:bookmarkEnd w:id="29"/>
     </w:p>
     <w:p>
+      <w:r>
+        <w:t>Implementare wifi</w:t>
+      </w:r>
+      <w:r>
+        <w:t>, portocol de securitate WPA3-SAE în plafrotmio.ini</w:t>
+      </w:r>
+    </w:p>
+    <w:p/>
+    <w:p>
+      <w:r>
+        <w:t xml:space="preserve">În cazul sistemului “Car Monitor”, s-a folosit protocolul de securitate WPA3-SAE, deoarece in momentul testării placa se conecta la un smartphone cu sistemul de operare </w:t>
+      </w:r>
+      <w:r>
+        <w:lastRenderedPageBreak/>
+        <w:t>iOS, și orice client care se conectează la acest tip de dispozitiv trebuie să aibă acest protocol de securitate activat.</w:t>
+      </w:r>
+    </w:p>
+    <w:p>
       <w:pPr>
         <w:pStyle w:val="Heading30"/>
       </w:pPr>
-      <w:bookmarkStart w:id="30" w:name="_Toc164282030"/>
-      <w:r>
-        <w:t>Diagrama de secventa pentru WebServer.begin()</w:t>
+      <w:bookmarkStart w:id="30" w:name="_Toc164282028"/>
+      <w:r>
+        <w:t>Diagrama de secventa dinamica - Din avion</w:t>
       </w:r>
       <w:bookmarkEnd w:id="30"/>
     </w:p>
@@ -6286,9 +7402,9 @@
       <w:pPr>
         <w:pStyle w:val="Heading30"/>
       </w:pPr>
-      <w:bookmarkStart w:id="31" w:name="_Toc164282031"/>
-      <w:r>
-        <w:t>Diagrama de secventa pentru send data</w:t>
+      <w:bookmarkStart w:id="31" w:name="_Toc164282029"/>
+      <w:r>
+        <w:t>Diagrama de decizii detaliata</w:t>
       </w:r>
       <w:bookmarkEnd w:id="31"/>
     </w:p>
@@ -6296,9 +7412,9 @@
       <w:pPr>
         <w:pStyle w:val="Heading30"/>
       </w:pPr>
-      <w:bookmarkStart w:id="32" w:name="_Toc164282032"/>
-      <w:r>
-        <w:t>Diagrama de secventa pentru SPIFFS open file</w:t>
+      <w:bookmarkStart w:id="32" w:name="_Toc164282030"/>
+      <w:r>
+        <w:t>Diagrama de secventa pentru WebServer.begin()</w:t>
       </w:r>
       <w:bookmarkEnd w:id="32"/>
     </w:p>
@@ -6306,65 +7422,61 @@
       <w:pPr>
         <w:pStyle w:val="Heading30"/>
       </w:pPr>
-      <w:bookmarkStart w:id="33" w:name="_Toc164282033"/>
+      <w:bookmarkStart w:id="33" w:name="_Toc164282031"/>
+      <w:r>
+        <w:t>Diagrama de secventa pentru send data</w:t>
+      </w:r>
+      <w:bookmarkEnd w:id="33"/>
+    </w:p>
+    <w:p>
+      <w:pPr>
+        <w:pStyle w:val="Heading30"/>
+      </w:pPr>
+      <w:bookmarkStart w:id="34" w:name="_Toc164282032"/>
+      <w:r>
+        <w:t>Diagrama de secventa pentru SPIFFS open file</w:t>
+      </w:r>
+      <w:bookmarkEnd w:id="34"/>
+    </w:p>
+    <w:p>
+      <w:pPr>
+        <w:pStyle w:val="Heading30"/>
+      </w:pPr>
+      <w:bookmarkStart w:id="35" w:name="_Toc164282033"/>
       <w:r>
         <w:t>Diagrama de secventa pentru grafice</w:t>
       </w:r>
-      <w:bookmarkEnd w:id="33"/>
+      <w:bookmarkEnd w:id="35"/>
     </w:p>
     <w:p/>
     <w:p>
       <w:pPr>
         <w:pStyle w:val="Heading1"/>
       </w:pPr>
-      <w:bookmarkStart w:id="34" w:name="_Toc164282034"/>
+      <w:bookmarkStart w:id="36" w:name="_Toc164282034"/>
       <w:r>
         <w:t>DESFASURARE EXEMPLIFICATA</w:t>
       </w:r>
-      <w:bookmarkEnd w:id="34"/>
+      <w:bookmarkEnd w:id="36"/>
     </w:p>
     <w:p/>
     <w:p>
       <w:pPr>
         <w:pStyle w:val="Heading1"/>
       </w:pPr>
-      <w:bookmarkStart w:id="35" w:name="_Toc164282035"/>
-      <w:r>
-        <w:lastRenderedPageBreak/>
+      <w:bookmarkStart w:id="37" w:name="_Toc164282035"/>
+      <w:r>
         <w:t>DEZVOLTARE SI TESTARE</w:t>
       </w:r>
-      <w:bookmarkEnd w:id="35"/>
+      <w:bookmarkEnd w:id="37"/>
     </w:p>
     <w:p>
       <w:pPr>
         <w:pStyle w:val="Heading2"/>
       </w:pPr>
-      <w:bookmarkStart w:id="36" w:name="_Toc164282036"/>
+      <w:bookmarkStart w:id="38" w:name="_Toc164282036"/>
       <w:r>
         <w:t>Detalii de configurare - configurare config.h</w:t>
-      </w:r>
-      <w:bookmarkEnd w:id="36"/>
-    </w:p>
-    <w:p>
-      <w:pPr>
-        <w:pStyle w:val="Heading2"/>
-      </w:pPr>
-      <w:bookmarkStart w:id="37" w:name="_Toc164282037"/>
-      <w:r>
-        <w:t>Securitate</w:t>
-      </w:r>
-      <w:bookmarkEnd w:id="37"/>
-      <w:r>
-        <w:t xml:space="preserve"> </w:t>
-      </w:r>
-    </w:p>
-    <w:p>
-      <w:pPr>
-        <w:pStyle w:val="Heading2"/>
-      </w:pPr>
-      <w:bookmarkStart w:id="38" w:name="_Toc164282038"/>
-      <w:r>
-        <w:t>Stocarea datelor</w:t>
       </w:r>
       <w:bookmarkEnd w:id="38"/>
     </w:p>
@@ -6372,41 +7484,35 @@
       <w:pPr>
         <w:pStyle w:val="Heading2"/>
       </w:pPr>
-      <w:bookmarkStart w:id="39" w:name="_Toc164282039"/>
-      <w:r>
-        <w:t>Interfața</w:t>
-      </w:r>
-      <w:r>
-        <w:t xml:space="preserve"> cu utilizatorul</w:t>
+      <w:bookmarkStart w:id="39" w:name="_Toc164282037"/>
+      <w:r>
+        <w:t>Securitate</w:t>
       </w:r>
       <w:bookmarkEnd w:id="39"/>
+      <w:r>
+        <w:t xml:space="preserve"> </w:t>
+      </w:r>
     </w:p>
     <w:p>
       <w:pPr>
         <w:pStyle w:val="Heading2"/>
       </w:pPr>
-      <w:bookmarkStart w:id="40" w:name="_Toc164282040"/>
-      <w:r>
-        <w:t xml:space="preserve">Posibili </w:t>
+      <w:bookmarkStart w:id="40" w:name="_Toc164282038"/>
+      <w:r>
+        <w:t>Stocarea datelor</w:t>
       </w:r>
       <w:bookmarkEnd w:id="40"/>
-      <w:r>
-        <w:t>clienți</w:t>
-      </w:r>
     </w:p>
     <w:p>
       <w:pPr>
         <w:pStyle w:val="Heading2"/>
       </w:pPr>
-      <w:bookmarkStart w:id="41" w:name="_Toc164282041"/>
-      <w:r>
-        <w:t xml:space="preserve">Performanta sistemului - </w:t>
-      </w:r>
-      <w:r>
-        <w:t>câtă</w:t>
-      </w:r>
-      <w:r>
-        <w:t xml:space="preserve"> memorie ocupa, frecventa de operare, de returnare a datelor etc.</w:t>
+      <w:bookmarkStart w:id="41" w:name="_Toc164282039"/>
+      <w:r>
+        <w:t>Interfața</w:t>
+      </w:r>
+      <w:r>
+        <w:t xml:space="preserve"> cu utilizatorul</w:t>
       </w:r>
       <w:bookmarkEnd w:id="41"/>
     </w:p>
@@ -6414,53 +7520,59 @@
       <w:pPr>
         <w:pStyle w:val="Heading2"/>
       </w:pPr>
-      <w:bookmarkStart w:id="42" w:name="_Toc164282042"/>
-      <w:r>
-        <w:t>Scalabilitate tehnica - se pot adauga mai multe esp uri</w:t>
+      <w:bookmarkStart w:id="42" w:name="_Toc164282040"/>
+      <w:r>
+        <w:t xml:space="preserve">Posibili </w:t>
       </w:r>
       <w:bookmarkEnd w:id="42"/>
+      <w:r>
+        <w:t>clienți</w:t>
+      </w:r>
     </w:p>
     <w:p>
       <w:pPr>
         <w:pStyle w:val="Heading2"/>
       </w:pPr>
-      <w:bookmarkStart w:id="43" w:name="_Toc164282043"/>
+      <w:bookmarkStart w:id="43" w:name="_Toc164282041"/>
+      <w:r>
+        <w:t xml:space="preserve">Performanta sistemului - </w:t>
+      </w:r>
+      <w:r>
+        <w:t>câtă</w:t>
+      </w:r>
+      <w:r>
+        <w:t xml:space="preserve"> memorie ocupa, frecventa de operare, de returnare a datelor etc.</w:t>
+      </w:r>
+      <w:bookmarkEnd w:id="43"/>
+    </w:p>
+    <w:p>
+      <w:pPr>
+        <w:pStyle w:val="Heading2"/>
+      </w:pPr>
+      <w:bookmarkStart w:id="44" w:name="_Toc164282042"/>
+      <w:r>
+        <w:t>Scalabilitate tehnica - se pot adauga mai multe esp uri</w:t>
+      </w:r>
+      <w:bookmarkEnd w:id="44"/>
+    </w:p>
+    <w:p>
+      <w:pPr>
+        <w:pStyle w:val="Heading2"/>
+      </w:pPr>
+      <w:bookmarkStart w:id="45" w:name="_Toc164282043"/>
       <w:r>
         <w:t>Scalabilitate antreprenoriala - posibil pret, specificiatii, pachet, venit anual etc (vezi GreenSpot)</w:t>
       </w:r>
-      <w:bookmarkEnd w:id="43"/>
+      <w:bookmarkEnd w:id="45"/>
     </w:p>
     <w:p/>
     <w:p>
       <w:pPr>
         <w:pStyle w:val="Heading1"/>
       </w:pPr>
-      <w:bookmarkStart w:id="44" w:name="_Toc164282044"/>
+      <w:bookmarkStart w:id="46" w:name="_Toc164282044"/>
       <w:r>
         <w:t>Concluzie</w:t>
-      </w:r>
-      <w:bookmarkEnd w:id="44"/>
-    </w:p>
-    <w:p>
-      <w:pPr>
-        <w:pStyle w:val="Heading2"/>
-      </w:pPr>
-      <w:bookmarkStart w:id="45" w:name="_Toc164282045"/>
-      <w:r>
-        <w:t xml:space="preserve">Obiective </w:t>
-      </w:r>
-      <w:bookmarkEnd w:id="45"/>
-      <w:r>
-        <w:t>îndeplinite</w:t>
-      </w:r>
-    </w:p>
-    <w:p>
-      <w:pPr>
-        <w:pStyle w:val="Heading2"/>
-      </w:pPr>
-      <w:bookmarkStart w:id="46" w:name="_Toc164282046"/>
-      <w:r>
-        <w:t>Comparare cu SOTA</w:t>
       </w:r>
       <w:bookmarkEnd w:id="46"/>
     </w:p>
@@ -6468,18 +7580,48 @@
       <w:pPr>
         <w:pStyle w:val="Heading2"/>
       </w:pPr>
-      <w:bookmarkStart w:id="47" w:name="_Toc164282047"/>
+      <w:bookmarkStart w:id="47" w:name="_Toc164282045"/>
+      <w:r>
+        <w:t xml:space="preserve">Obiective </w:t>
+      </w:r>
+      <w:bookmarkEnd w:id="47"/>
+      <w:r>
+        <w:t>îndeplinite</w:t>
+      </w:r>
+    </w:p>
+    <w:p>
+      <w:pPr>
+        <w:pStyle w:val="Heading2"/>
+      </w:pPr>
+      <w:bookmarkStart w:id="48" w:name="_Toc164282046"/>
+      <w:r>
+        <w:t>Comparare cu SOTA</w:t>
+      </w:r>
+      <w:bookmarkEnd w:id="48"/>
+    </w:p>
+    <w:p>
+      <w:pPr>
+        <w:pStyle w:val="Heading2"/>
+      </w:pPr>
+      <w:bookmarkStart w:id="49" w:name="_Toc164282047"/>
       <w:r>
         <w:t>Adăugări</w:t>
       </w:r>
       <w:r>
         <w:t xml:space="preserve"> ulterioare</w:t>
       </w:r>
-      <w:bookmarkEnd w:id="47"/>
+      <w:bookmarkEnd w:id="49"/>
     </w:p>
     <w:p/>
     <w:sdt>
       <w:sdtPr>
+        <w:id w:val="-127097472"/>
+        <w:docPartObj>
+          <w:docPartGallery w:val="Bibliographies"/>
+          <w:docPartUnique/>
+        </w:docPartObj>
+      </w:sdtPr>
+      <w:sdtEndPr>
         <w:rPr>
           <w:b w:val="0"/>
           <w:bCs w:val="0"/>
@@ -6487,58 +7629,60 @@
           <w:sz w:val="24"/>
           <w:szCs w:val="24"/>
         </w:rPr>
-        <w:id w:val="445131825"/>
-        <w:docPartObj>
-          <w:docPartGallery w:val="Bibliographies"/>
-          <w:docPartUnique/>
-        </w:docPartObj>
-      </w:sdtPr>
+      </w:sdtEndPr>
       <w:sdtContent>
         <w:p>
           <w:pPr>
             <w:pStyle w:val="Heading1"/>
-            <w:numPr>
-              <w:ilvl w:val="0"/>
-              <w:numId w:val="0"/>
-            </w:numPr>
-            <w:ind w:left="284"/>
+            <w:rPr>
+              <w:noProof/>
+              <w:lang w:eastAsia="en-US"/>
+            </w:rPr>
           </w:pPr>
           <w:r>
-            <w:t>Referințe</w:t>
+            <w:t>Bi</w:t>
           </w:r>
         </w:p>
-        <w:p/>
         <w:sdt>
           <w:sdtPr>
             <w:id w:val="111145805"/>
             <w:bibliography/>
           </w:sdtPr>
+          <w:sdtEndPr>
+            <w:rPr>
+              <w:b w:val="0"/>
+              <w:bCs w:val="0"/>
+              <w:kern w:val="0"/>
+              <w:sz w:val="24"/>
+              <w:szCs w:val="24"/>
+            </w:rPr>
+          </w:sdtEndPr>
           <w:sdtContent>
             <w:p>
               <w:pPr>
+                <w:pStyle w:val="Heading1"/>
                 <w:rPr>
                   <w:noProof/>
                   <w:lang w:eastAsia="en-US"/>
                 </w:rPr>
               </w:pPr>
               <w:r>
+                <w:t>bliografie</w:t>
+              </w:r>
+              <w:r>
                 <w:rPr>
-                  <w:sz w:val="22"/>
-                  <w:szCs w:val="22"/>
+                  <w:b w:val="0"/>
+                  <w:bCs w:val="0"/>
                 </w:rPr>
                 <w:fldChar w:fldCharType="begin"/>
               </w:r>
               <w:r>
-                <w:rPr>
-                  <w:sz w:val="22"/>
-                  <w:szCs w:val="22"/>
-                </w:rPr>
                 <w:instrText xml:space="preserve"> BIBLIOGRAPHY </w:instrText>
               </w:r>
               <w:r>
                 <w:rPr>
-                  <w:sz w:val="22"/>
-                  <w:szCs w:val="22"/>
+                  <w:b w:val="0"/>
+                  <w:bCs w:val="0"/>
                 </w:rPr>
                 <w:fldChar w:fldCharType="separate"/>
               </w:r>
@@ -6561,7 +7705,7 @@
               </w:tblGrid>
               <w:tr>
                 <w:trPr>
-                  <w:divId w:val="788471343"/>
+                  <w:divId w:val="581455763"/>
                   <w:tblCellSpacing w:w="15" w:type="dxa"/>
                 </w:trPr>
                 <w:tc>
@@ -6607,7 +7751,7 @@
               </w:tr>
               <w:tr>
                 <w:trPr>
-                  <w:divId w:val="788471343"/>
+                  <w:divId w:val="581455763"/>
                   <w:tblCellSpacing w:w="15" w:type="dxa"/>
                 </w:trPr>
                 <w:tc>
@@ -6646,14 +7790,14 @@
                       <w:rPr>
                         <w:noProof/>
                       </w:rPr>
-                      <w:t>PowerBroker2, „Github,” [Interactiv]. Available: https://github.com/PowerBroker2/ELMduino/tree/2c242bcf28a05ebc46c48f650b16611452b04695/examples.</w:t>
+                      <w:t>„ES32 vs ESP8266,” [Interactiv]. Available: https://makeradvisor.com/esp32-vs-esp8266/.</w:t>
                     </w:r>
                   </w:p>
                 </w:tc>
               </w:tr>
               <w:tr>
                 <w:trPr>
-                  <w:divId w:val="788471343"/>
+                  <w:divId w:val="581455763"/>
                   <w:tblCellSpacing w:w="15" w:type="dxa"/>
                 </w:trPr>
                 <w:tc>
@@ -6692,14 +7836,14 @@
                       <w:rPr>
                         <w:noProof/>
                       </w:rPr>
-                      <w:t>„CarScanner,” 2023. [Interactiv]. Available: https://www.carscanner.info/choosing-obdii-adapter/.</w:t>
+                      <w:t>„Wikipedia ESP32,” 29 April 2024. [Interactiv]. Available: https://en.wikipedia.org/wiki/ESP32.</w:t>
                     </w:r>
                   </w:p>
                 </w:tc>
               </w:tr>
               <w:tr>
                 <w:trPr>
-                  <w:divId w:val="788471343"/>
+                  <w:divId w:val="581455763"/>
                   <w:tblCellSpacing w:w="15" w:type="dxa"/>
                 </w:trPr>
                 <w:tc>
@@ -6718,7 +7862,100 @@
                       <w:rPr>
                         <w:noProof/>
                       </w:rPr>
+                      <w:lastRenderedPageBreak/>
                       <w:t xml:space="preserve">[4] </w:t>
+                    </w:r>
+                  </w:p>
+                </w:tc>
+                <w:tc>
+                  <w:tcPr>
+                    <w:tcW w:w="0" w:type="auto"/>
+                    <w:hideMark/>
+                  </w:tcPr>
+                  <w:p>
+                    <w:pPr>
+                      <w:pStyle w:val="Bibliography"/>
+                      <w:rPr>
+                        <w:noProof/>
+                      </w:rPr>
+                    </w:pPr>
+                    <w:r>
+                      <w:rPr>
+                        <w:noProof/>
+                      </w:rPr>
+                      <w:t>PowerBroker2, „Github,” [Interactiv]. Available: https://github.com/PowerBroker2/ELMduino/tree/2c242bcf28a05ebc46c48f650b16611452b04695/examples.</w:t>
+                    </w:r>
+                  </w:p>
+                </w:tc>
+              </w:tr>
+              <w:tr>
+                <w:trPr>
+                  <w:divId w:val="581455763"/>
+                  <w:tblCellSpacing w:w="15" w:type="dxa"/>
+                </w:trPr>
+                <w:tc>
+                  <w:tcPr>
+                    <w:tcW w:w="50" w:type="pct"/>
+                    <w:hideMark/>
+                  </w:tcPr>
+                  <w:p>
+                    <w:pPr>
+                      <w:pStyle w:val="Bibliography"/>
+                      <w:rPr>
+                        <w:noProof/>
+                      </w:rPr>
+                    </w:pPr>
+                    <w:r>
+                      <w:rPr>
+                        <w:noProof/>
+                      </w:rPr>
+                      <w:t xml:space="preserve">[5] </w:t>
+                    </w:r>
+                  </w:p>
+                </w:tc>
+                <w:tc>
+                  <w:tcPr>
+                    <w:tcW w:w="0" w:type="auto"/>
+                    <w:hideMark/>
+                  </w:tcPr>
+                  <w:p>
+                    <w:pPr>
+                      <w:pStyle w:val="Bibliography"/>
+                      <w:rPr>
+                        <w:noProof/>
+                      </w:rPr>
+                    </w:pPr>
+                    <w:r>
+                      <w:rPr>
+                        <w:noProof/>
+                      </w:rPr>
+                      <w:t>„CarScanner,” 2023. [Interactiv]. Available: https://www.carscanner.info/choosing-obdii-adapter/.</w:t>
+                    </w:r>
+                  </w:p>
+                </w:tc>
+              </w:tr>
+              <w:tr>
+                <w:trPr>
+                  <w:divId w:val="581455763"/>
+                  <w:tblCellSpacing w:w="15" w:type="dxa"/>
+                </w:trPr>
+                <w:tc>
+                  <w:tcPr>
+                    <w:tcW w:w="50" w:type="pct"/>
+                    <w:hideMark/>
+                  </w:tcPr>
+                  <w:p>
+                    <w:pPr>
+                      <w:pStyle w:val="Bibliography"/>
+                      <w:rPr>
+                        <w:noProof/>
+                      </w:rPr>
+                    </w:pPr>
+                    <w:r>
+                      <w:rPr>
+                        <w:noProof/>
+                      </w:rPr>
+                      <w:t xml:space="preserve">[6] </w:t>
                     </w:r>
                   </w:p>
                 </w:tc>
@@ -6759,7 +7996,7 @@
               </w:tr>
               <w:tr>
                 <w:trPr>
-                  <w:divId w:val="788471343"/>
+                  <w:divId w:val="581455763"/>
                   <w:tblCellSpacing w:w="15" w:type="dxa"/>
                 </w:trPr>
                 <w:tc>
@@ -6778,7 +8015,7 @@
                       <w:rPr>
                         <w:noProof/>
                       </w:rPr>
-                      <w:t xml:space="preserve">[5] </w:t>
+                      <w:t xml:space="preserve">[7] </w:t>
                     </w:r>
                   </w:p>
                 </w:tc>
@@ -6805,7 +8042,7 @@
               </w:tr>
               <w:tr>
                 <w:trPr>
-                  <w:divId w:val="788471343"/>
+                  <w:divId w:val="581455763"/>
                   <w:tblCellSpacing w:w="15" w:type="dxa"/>
                 </w:trPr>
                 <w:tc>
@@ -6824,7 +8061,7 @@
                       <w:rPr>
                         <w:noProof/>
                       </w:rPr>
-                      <w:t xml:space="preserve">[6] </w:t>
+                      <w:t xml:space="preserve">[8] </w:t>
                     </w:r>
                   </w:p>
                 </w:tc>
@@ -6851,7 +8088,7 @@
               </w:tr>
               <w:tr>
                 <w:trPr>
-                  <w:divId w:val="788471343"/>
+                  <w:divId w:val="581455763"/>
                   <w:tblCellSpacing w:w="15" w:type="dxa"/>
                 </w:trPr>
                 <w:tc>
@@ -6870,8 +8107,7 @@
                       <w:rPr>
                         <w:noProof/>
                       </w:rPr>
-                      <w:lastRenderedPageBreak/>
-                      <w:t xml:space="preserve">[7] </w:t>
+                      <w:t xml:space="preserve">[9] </w:t>
                     </w:r>
                   </w:p>
                 </w:tc>
@@ -6891,7 +8127,7 @@
                       <w:rPr>
                         <w:noProof/>
                       </w:rPr>
-                      <w:t>„Wikipedia ESP32,” 12 March 2024. [Interactiv]. Available: https://en.wikipedia.org/wiki/ESP32.</w:t>
+                      <w:t xml:space="preserve">S. Spânulescu, „ESP32 programming for the Internet of Things,” 2020. </w:t>
                     </w:r>
                   </w:p>
                 </w:tc>
@@ -6899,7 +8135,7 @@
             </w:tbl>
             <w:p>
               <w:pPr>
-                <w:divId w:val="788471343"/>
+                <w:divId w:val="581455763"/>
                 <w:rPr>
                   <w:rFonts w:eastAsia="Times New Roman"/>
                   <w:noProof/>
@@ -6912,8 +8148,6 @@
                   <w:b/>
                   <w:bCs/>
                   <w:noProof/>
-                  <w:sz w:val="22"/>
-                  <w:szCs w:val="22"/>
                 </w:rPr>
                 <w:fldChar w:fldCharType="end"/>
               </w:r>
@@ -6924,9 +8158,9 @@
     </w:sdt>
     <w:p/>
     <w:sectPr>
-      <w:headerReference w:type="default" r:id="rId9"/>
-      <w:footerReference w:type="default" r:id="rId10"/>
-      <w:headerReference w:type="first" r:id="rId11"/>
+      <w:headerReference w:type="default" r:id="rId10"/>
+      <w:footerReference w:type="default" r:id="rId11"/>
+      <w:headerReference w:type="first" r:id="rId12"/>
       <w:pgSz w:w="11907" w:h="16840"/>
       <w:pgMar w:top="709" w:right="1134" w:bottom="1134" w:left="1134" w:header="706" w:footer="709" w:gutter="0"/>
       <w:pgNumType w:start="1"/>
@@ -9547,6 +10781,118 @@
     </w:lvl>
   </w:abstractNum>
   <w:abstractNum w:abstractNumId="18" w15:restartNumberingAfterBreak="0">
+    <w:nsid w:val="338366DE"/>
+    <w:multiLevelType w:val="hybridMultilevel"/>
+    <w:tmpl w:val="EB24707C"/>
+    <w:lvl w:ilvl="0" w:tplc="2D1A94E0">
+      <w:numFmt w:val="bullet"/>
+      <w:lvlText w:val="-"/>
+      <w:lvlJc w:val="left"/>
+      <w:pPr>
+        <w:ind w:left="720" w:hanging="360"/>
+      </w:pPr>
+      <w:rPr>
+        <w:rFonts w:ascii="Arial" w:eastAsia="Arial" w:hAnsi="Arial" w:cs="Arial" w:hint="default"/>
+      </w:rPr>
+    </w:lvl>
+    <w:lvl w:ilvl="1" w:tplc="04090003" w:tentative="1">
+      <w:start w:val="1"/>
+      <w:numFmt w:val="bullet"/>
+      <w:lvlText w:val="o"/>
+      <w:lvlJc w:val="left"/>
+      <w:pPr>
+        <w:ind w:left="1440" w:hanging="360"/>
+      </w:pPr>
+      <w:rPr>
+        <w:rFonts w:ascii="Courier New" w:hAnsi="Courier New" w:cs="Courier New" w:hint="default"/>
+      </w:rPr>
+    </w:lvl>
+    <w:lvl w:ilvl="2" w:tplc="04090005" w:tentative="1">
+      <w:start w:val="1"/>
+      <w:numFmt w:val="bullet"/>
+      <w:lvlText w:val=""/>
+      <w:lvlJc w:val="left"/>
+      <w:pPr>
+        <w:ind w:left="2160" w:hanging="360"/>
+      </w:pPr>
+      <w:rPr>
+        <w:rFonts w:ascii="Wingdings" w:hAnsi="Wingdings" w:hint="default"/>
+      </w:rPr>
+    </w:lvl>
+    <w:lvl w:ilvl="3" w:tplc="04090001" w:tentative="1">
+      <w:start w:val="1"/>
+      <w:numFmt w:val="bullet"/>
+      <w:lvlText w:val=""/>
+      <w:lvlJc w:val="left"/>
+      <w:pPr>
+        <w:ind w:left="2880" w:hanging="360"/>
+      </w:pPr>
+      <w:rPr>
+        <w:rFonts w:ascii="Symbol" w:hAnsi="Symbol" w:hint="default"/>
+      </w:rPr>
+    </w:lvl>
+    <w:lvl w:ilvl="4" w:tplc="04090003" w:tentative="1">
+      <w:start w:val="1"/>
+      <w:numFmt w:val="bullet"/>
+      <w:lvlText w:val="o"/>
+      <w:lvlJc w:val="left"/>
+      <w:pPr>
+        <w:ind w:left="3600" w:hanging="360"/>
+      </w:pPr>
+      <w:rPr>
+        <w:rFonts w:ascii="Courier New" w:hAnsi="Courier New" w:cs="Courier New" w:hint="default"/>
+      </w:rPr>
+    </w:lvl>
+    <w:lvl w:ilvl="5" w:tplc="04090005" w:tentative="1">
+      <w:start w:val="1"/>
+      <w:numFmt w:val="bullet"/>
+      <w:lvlText w:val=""/>
+      <w:lvlJc w:val="left"/>
+      <w:pPr>
+        <w:ind w:left="4320" w:hanging="360"/>
+      </w:pPr>
+      <w:rPr>
+        <w:rFonts w:ascii="Wingdings" w:hAnsi="Wingdings" w:hint="default"/>
+      </w:rPr>
+    </w:lvl>
+    <w:lvl w:ilvl="6" w:tplc="04090001" w:tentative="1">
+      <w:start w:val="1"/>
+      <w:numFmt w:val="bullet"/>
+      <w:lvlText w:val=""/>
+      <w:lvlJc w:val="left"/>
+      <w:pPr>
+        <w:ind w:left="5040" w:hanging="360"/>
+      </w:pPr>
+      <w:rPr>
+        <w:rFonts w:ascii="Symbol" w:hAnsi="Symbol" w:hint="default"/>
+      </w:rPr>
+    </w:lvl>
+    <w:lvl w:ilvl="7" w:tplc="04090003" w:tentative="1">
+      <w:start w:val="1"/>
+      <w:numFmt w:val="bullet"/>
+      <w:lvlText w:val="o"/>
+      <w:lvlJc w:val="left"/>
+      <w:pPr>
+        <w:ind w:left="5760" w:hanging="360"/>
+      </w:pPr>
+      <w:rPr>
+        <w:rFonts w:ascii="Courier New" w:hAnsi="Courier New" w:cs="Courier New" w:hint="default"/>
+      </w:rPr>
+    </w:lvl>
+    <w:lvl w:ilvl="8" w:tplc="04090005" w:tentative="1">
+      <w:start w:val="1"/>
+      <w:numFmt w:val="bullet"/>
+      <w:lvlText w:val=""/>
+      <w:lvlJc w:val="left"/>
+      <w:pPr>
+        <w:ind w:left="6480" w:hanging="360"/>
+      </w:pPr>
+      <w:rPr>
+        <w:rFonts w:ascii="Wingdings" w:hAnsi="Wingdings" w:hint="default"/>
+      </w:rPr>
+    </w:lvl>
+  </w:abstractNum>
+  <w:abstractNum w:abstractNumId="19" w15:restartNumberingAfterBreak="0">
     <w:nsid w:val="35DD275F"/>
     <w:multiLevelType w:val="multilevel"/>
     <w:tmpl w:val="2F3C66C6"/>
@@ -9659,7 +11005,7 @@
       </w:rPr>
     </w:lvl>
   </w:abstractNum>
-  <w:abstractNum w:abstractNumId="19" w15:restartNumberingAfterBreak="0">
+  <w:abstractNum w:abstractNumId="20" w15:restartNumberingAfterBreak="0">
     <w:nsid w:val="37C532FC"/>
     <w:multiLevelType w:val="hybridMultilevel"/>
     <w:tmpl w:val="49AEEFEC"/>
@@ -9772,7 +11118,7 @@
       </w:rPr>
     </w:lvl>
   </w:abstractNum>
-  <w:abstractNum w:abstractNumId="20" w15:restartNumberingAfterBreak="0">
+  <w:abstractNum w:abstractNumId="21" w15:restartNumberingAfterBreak="0">
     <w:nsid w:val="38C34A61"/>
     <w:multiLevelType w:val="multilevel"/>
     <w:tmpl w:val="9D8224C0"/>
@@ -9897,7 +11243,7 @@
       </w:rPr>
     </w:lvl>
   </w:abstractNum>
-  <w:abstractNum w:abstractNumId="21" w15:restartNumberingAfterBreak="0">
+  <w:abstractNum w:abstractNumId="22" w15:restartNumberingAfterBreak="0">
     <w:nsid w:val="3B8C2D61"/>
     <w:multiLevelType w:val="multilevel"/>
     <w:tmpl w:val="01DEE35C"/>
@@ -10027,7 +11373,7 @@
       </w:rPr>
     </w:lvl>
   </w:abstractNum>
-  <w:abstractNum w:abstractNumId="22" w15:restartNumberingAfterBreak="0">
+  <w:abstractNum w:abstractNumId="23" w15:restartNumberingAfterBreak="0">
     <w:nsid w:val="3EB025E7"/>
     <w:multiLevelType w:val="multilevel"/>
     <w:tmpl w:val="8A9E3CD0"/>
@@ -10147,7 +11493,7 @@
       </w:rPr>
     </w:lvl>
   </w:abstractNum>
-  <w:abstractNum w:abstractNumId="23" w15:restartNumberingAfterBreak="0">
+  <w:abstractNum w:abstractNumId="24" w15:restartNumberingAfterBreak="0">
     <w:nsid w:val="402D45E1"/>
     <w:multiLevelType w:val="multilevel"/>
     <w:tmpl w:val="D9A06432"/>
@@ -10233,7 +11579,7 @@
       </w:pPr>
     </w:lvl>
   </w:abstractNum>
-  <w:abstractNum w:abstractNumId="24" w15:restartNumberingAfterBreak="0">
+  <w:abstractNum w:abstractNumId="25" w15:restartNumberingAfterBreak="0">
     <w:nsid w:val="423D51B6"/>
     <w:multiLevelType w:val="multilevel"/>
     <w:tmpl w:val="0394B45C"/>
@@ -10355,7 +11701,7 @@
       </w:rPr>
     </w:lvl>
   </w:abstractNum>
-  <w:abstractNum w:abstractNumId="25" w15:restartNumberingAfterBreak="0">
+  <w:abstractNum w:abstractNumId="26" w15:restartNumberingAfterBreak="0">
     <w:nsid w:val="438D3A5F"/>
     <w:multiLevelType w:val="multilevel"/>
     <w:tmpl w:val="2BCCA134"/>
@@ -10441,7 +11787,7 @@
       </w:pPr>
     </w:lvl>
   </w:abstractNum>
-  <w:abstractNum w:abstractNumId="26" w15:restartNumberingAfterBreak="0">
+  <w:abstractNum w:abstractNumId="27" w15:restartNumberingAfterBreak="0">
     <w:nsid w:val="443B4394"/>
     <w:multiLevelType w:val="hybridMultilevel"/>
     <w:tmpl w:val="893EAEA0"/>
@@ -10554,7 +11900,7 @@
       </w:rPr>
     </w:lvl>
   </w:abstractNum>
-  <w:abstractNum w:abstractNumId="27" w15:restartNumberingAfterBreak="0">
+  <w:abstractNum w:abstractNumId="28" w15:restartNumberingAfterBreak="0">
     <w:nsid w:val="46DB7D1C"/>
     <w:multiLevelType w:val="multilevel"/>
     <w:tmpl w:val="B2445638"/>
@@ -10685,7 +12031,7 @@
       </w:rPr>
     </w:lvl>
   </w:abstractNum>
-  <w:abstractNum w:abstractNumId="28" w15:restartNumberingAfterBreak="0">
+  <w:abstractNum w:abstractNumId="29" w15:restartNumberingAfterBreak="0">
     <w:nsid w:val="498A016A"/>
     <w:multiLevelType w:val="multilevel"/>
     <w:tmpl w:val="F038570E"/>
@@ -10798,7 +12144,7 @@
       </w:rPr>
     </w:lvl>
   </w:abstractNum>
-  <w:abstractNum w:abstractNumId="29" w15:restartNumberingAfterBreak="0">
+  <w:abstractNum w:abstractNumId="30" w15:restartNumberingAfterBreak="0">
     <w:nsid w:val="4A364EB7"/>
     <w:multiLevelType w:val="hybridMultilevel"/>
     <w:tmpl w:val="FAC0420E"/>
@@ -10911,7 +12257,7 @@
       </w:rPr>
     </w:lvl>
   </w:abstractNum>
-  <w:abstractNum w:abstractNumId="30" w15:restartNumberingAfterBreak="0">
+  <w:abstractNum w:abstractNumId="31" w15:restartNumberingAfterBreak="0">
     <w:nsid w:val="4CF22E1C"/>
     <w:multiLevelType w:val="multilevel"/>
     <w:tmpl w:val="2A7E7DF2"/>
@@ -11024,7 +12370,7 @@
       </w:rPr>
     </w:lvl>
   </w:abstractNum>
-  <w:abstractNum w:abstractNumId="31" w15:restartNumberingAfterBreak="0">
+  <w:abstractNum w:abstractNumId="32" w15:restartNumberingAfterBreak="0">
     <w:nsid w:val="4D5D27F5"/>
     <w:multiLevelType w:val="multilevel"/>
     <w:tmpl w:val="361894D8"/>
@@ -11140,7 +12486,7 @@
       </w:rPr>
     </w:lvl>
   </w:abstractNum>
-  <w:abstractNum w:abstractNumId="32" w15:restartNumberingAfterBreak="0">
+  <w:abstractNum w:abstractNumId="33" w15:restartNumberingAfterBreak="0">
     <w:nsid w:val="4EE869E4"/>
     <w:multiLevelType w:val="hybridMultilevel"/>
     <w:tmpl w:val="50CCF15E"/>
@@ -11253,7 +12599,7 @@
       </w:rPr>
     </w:lvl>
   </w:abstractNum>
-  <w:abstractNum w:abstractNumId="33" w15:restartNumberingAfterBreak="0">
+  <w:abstractNum w:abstractNumId="34" w15:restartNumberingAfterBreak="0">
     <w:nsid w:val="4F912543"/>
     <w:multiLevelType w:val="multilevel"/>
     <w:tmpl w:val="FAE6F47A"/>
@@ -11366,7 +12712,7 @@
       </w:rPr>
     </w:lvl>
   </w:abstractNum>
-  <w:abstractNum w:abstractNumId="34" w15:restartNumberingAfterBreak="0">
+  <w:abstractNum w:abstractNumId="35" w15:restartNumberingAfterBreak="0">
     <w:nsid w:val="51B70D89"/>
     <w:multiLevelType w:val="multilevel"/>
     <w:tmpl w:val="CACEDD66"/>
@@ -11479,7 +12825,7 @@
       </w:rPr>
     </w:lvl>
   </w:abstractNum>
-  <w:abstractNum w:abstractNumId="35" w15:restartNumberingAfterBreak="0">
+  <w:abstractNum w:abstractNumId="36" w15:restartNumberingAfterBreak="0">
     <w:nsid w:val="57244AE9"/>
     <w:multiLevelType w:val="hybridMultilevel"/>
     <w:tmpl w:val="7402CFDC"/>
@@ -11592,7 +12938,7 @@
       </w:rPr>
     </w:lvl>
   </w:abstractNum>
-  <w:abstractNum w:abstractNumId="36" w15:restartNumberingAfterBreak="0">
+  <w:abstractNum w:abstractNumId="37" w15:restartNumberingAfterBreak="0">
     <w:nsid w:val="57A06797"/>
     <w:multiLevelType w:val="multilevel"/>
     <w:tmpl w:val="9D8224C0"/>
@@ -11717,7 +13063,7 @@
       </w:rPr>
     </w:lvl>
   </w:abstractNum>
-  <w:abstractNum w:abstractNumId="37" w15:restartNumberingAfterBreak="0">
+  <w:abstractNum w:abstractNumId="38" w15:restartNumberingAfterBreak="0">
     <w:nsid w:val="599863F6"/>
     <w:multiLevelType w:val="hybridMultilevel"/>
     <w:tmpl w:val="21C634EC"/>
@@ -11830,7 +13176,7 @@
       </w:rPr>
     </w:lvl>
   </w:abstractNum>
-  <w:abstractNum w:abstractNumId="38" w15:restartNumberingAfterBreak="0">
+  <w:abstractNum w:abstractNumId="39" w15:restartNumberingAfterBreak="0">
     <w:nsid w:val="5AD602ED"/>
     <w:multiLevelType w:val="multilevel"/>
     <w:tmpl w:val="FAE6F47A"/>
@@ -11943,7 +13289,7 @@
       </w:rPr>
     </w:lvl>
   </w:abstractNum>
-  <w:abstractNum w:abstractNumId="39" w15:restartNumberingAfterBreak="0">
+  <w:abstractNum w:abstractNumId="40" w15:restartNumberingAfterBreak="0">
     <w:nsid w:val="5DC92E7A"/>
     <w:multiLevelType w:val="multilevel"/>
     <w:tmpl w:val="D9A06432"/>
@@ -12029,7 +13375,7 @@
       </w:pPr>
     </w:lvl>
   </w:abstractNum>
-  <w:abstractNum w:abstractNumId="40" w15:restartNumberingAfterBreak="0">
+  <w:abstractNum w:abstractNumId="41" w15:restartNumberingAfterBreak="0">
     <w:nsid w:val="5E1813BB"/>
     <w:multiLevelType w:val="hybridMultilevel"/>
     <w:tmpl w:val="1E32C83C"/>
@@ -12142,7 +13488,7 @@
       </w:rPr>
     </w:lvl>
   </w:abstractNum>
-  <w:abstractNum w:abstractNumId="41" w15:restartNumberingAfterBreak="0">
+  <w:abstractNum w:abstractNumId="42" w15:restartNumberingAfterBreak="0">
     <w:nsid w:val="65717640"/>
     <w:multiLevelType w:val="multilevel"/>
     <w:tmpl w:val="B2E20ED6"/>
@@ -12255,7 +13601,7 @@
       </w:rPr>
     </w:lvl>
   </w:abstractNum>
-  <w:abstractNum w:abstractNumId="42" w15:restartNumberingAfterBreak="0">
+  <w:abstractNum w:abstractNumId="43" w15:restartNumberingAfterBreak="0">
     <w:nsid w:val="710762E0"/>
     <w:multiLevelType w:val="hybridMultilevel"/>
     <w:tmpl w:val="AB52FAF0"/>
@@ -12368,7 +13714,7 @@
       </w:rPr>
     </w:lvl>
   </w:abstractNum>
-  <w:abstractNum w:abstractNumId="43" w15:restartNumberingAfterBreak="0">
+  <w:abstractNum w:abstractNumId="44" w15:restartNumberingAfterBreak="0">
     <w:nsid w:val="72B42224"/>
     <w:multiLevelType w:val="multilevel"/>
     <w:tmpl w:val="04090025"/>
@@ -12454,7 +13800,7 @@
       </w:pPr>
     </w:lvl>
   </w:abstractNum>
-  <w:abstractNum w:abstractNumId="44" w15:restartNumberingAfterBreak="0">
+  <w:abstractNum w:abstractNumId="45" w15:restartNumberingAfterBreak="0">
     <w:nsid w:val="72B66F51"/>
     <w:multiLevelType w:val="multilevel"/>
     <w:tmpl w:val="6E32CC6C"/>
@@ -12579,7 +13925,7 @@
       </w:rPr>
     </w:lvl>
   </w:abstractNum>
-  <w:abstractNum w:abstractNumId="45" w15:restartNumberingAfterBreak="0">
+  <w:abstractNum w:abstractNumId="46" w15:restartNumberingAfterBreak="0">
     <w:nsid w:val="734B6539"/>
     <w:multiLevelType w:val="multilevel"/>
     <w:tmpl w:val="F20A1512"/>
@@ -12692,7 +14038,7 @@
       </w:rPr>
     </w:lvl>
   </w:abstractNum>
-  <w:abstractNum w:abstractNumId="46" w15:restartNumberingAfterBreak="0">
+  <w:abstractNum w:abstractNumId="47" w15:restartNumberingAfterBreak="0">
     <w:nsid w:val="74B50201"/>
     <w:multiLevelType w:val="multilevel"/>
     <w:tmpl w:val="0409001F"/>
@@ -12778,7 +14124,7 @@
       </w:pPr>
     </w:lvl>
   </w:abstractNum>
-  <w:abstractNum w:abstractNumId="47" w15:restartNumberingAfterBreak="0">
+  <w:abstractNum w:abstractNumId="48" w15:restartNumberingAfterBreak="0">
     <w:nsid w:val="77A54481"/>
     <w:multiLevelType w:val="hybridMultilevel"/>
     <w:tmpl w:val="BB460902"/>
@@ -12891,7 +14237,7 @@
       </w:rPr>
     </w:lvl>
   </w:abstractNum>
-  <w:abstractNum w:abstractNumId="48" w15:restartNumberingAfterBreak="0">
+  <w:abstractNum w:abstractNumId="49" w15:restartNumberingAfterBreak="0">
     <w:nsid w:val="78077E46"/>
     <w:multiLevelType w:val="hybridMultilevel"/>
     <w:tmpl w:val="31FE3642"/>
@@ -13004,7 +14350,119 @@
       </w:rPr>
     </w:lvl>
   </w:abstractNum>
-  <w:abstractNum w:abstractNumId="49" w15:restartNumberingAfterBreak="0">
+  <w:abstractNum w:abstractNumId="50" w15:restartNumberingAfterBreak="0">
+    <w:nsid w:val="78A232B1"/>
+    <w:multiLevelType w:val="hybridMultilevel"/>
+    <w:tmpl w:val="6234C102"/>
+    <w:lvl w:ilvl="0" w:tplc="80440E84">
+      <w:numFmt w:val="bullet"/>
+      <w:lvlText w:val="-"/>
+      <w:lvlJc w:val="left"/>
+      <w:pPr>
+        <w:ind w:left="1211" w:hanging="360"/>
+      </w:pPr>
+      <w:rPr>
+        <w:rFonts w:ascii="Arial" w:eastAsia="Arial" w:hAnsi="Arial" w:cs="Arial" w:hint="default"/>
+      </w:rPr>
+    </w:lvl>
+    <w:lvl w:ilvl="1" w:tplc="04090003" w:tentative="1">
+      <w:start w:val="1"/>
+      <w:numFmt w:val="bullet"/>
+      <w:lvlText w:val="o"/>
+      <w:lvlJc w:val="left"/>
+      <w:pPr>
+        <w:ind w:left="1931" w:hanging="360"/>
+      </w:pPr>
+      <w:rPr>
+        <w:rFonts w:ascii="Courier New" w:hAnsi="Courier New" w:cs="Courier New" w:hint="default"/>
+      </w:rPr>
+    </w:lvl>
+    <w:lvl w:ilvl="2" w:tplc="04090005" w:tentative="1">
+      <w:start w:val="1"/>
+      <w:numFmt w:val="bullet"/>
+      <w:lvlText w:val=""/>
+      <w:lvlJc w:val="left"/>
+      <w:pPr>
+        <w:ind w:left="2651" w:hanging="360"/>
+      </w:pPr>
+      <w:rPr>
+        <w:rFonts w:ascii="Wingdings" w:hAnsi="Wingdings" w:hint="default"/>
+      </w:rPr>
+    </w:lvl>
+    <w:lvl w:ilvl="3" w:tplc="04090001" w:tentative="1">
+      <w:start w:val="1"/>
+      <w:numFmt w:val="bullet"/>
+      <w:lvlText w:val=""/>
+      <w:lvlJc w:val="left"/>
+      <w:pPr>
+        <w:ind w:left="3371" w:hanging="360"/>
+      </w:pPr>
+      <w:rPr>
+        <w:rFonts w:ascii="Symbol" w:hAnsi="Symbol" w:hint="default"/>
+      </w:rPr>
+    </w:lvl>
+    <w:lvl w:ilvl="4" w:tplc="04090003" w:tentative="1">
+      <w:start w:val="1"/>
+      <w:numFmt w:val="bullet"/>
+      <w:lvlText w:val="o"/>
+      <w:lvlJc w:val="left"/>
+      <w:pPr>
+        <w:ind w:left="4091" w:hanging="360"/>
+      </w:pPr>
+      <w:rPr>
+        <w:rFonts w:ascii="Courier New" w:hAnsi="Courier New" w:cs="Courier New" w:hint="default"/>
+      </w:rPr>
+    </w:lvl>
+    <w:lvl w:ilvl="5" w:tplc="04090005" w:tentative="1">
+      <w:start w:val="1"/>
+      <w:numFmt w:val="bullet"/>
+      <w:lvlText w:val=""/>
+      <w:lvlJc w:val="left"/>
+      <w:pPr>
+        <w:ind w:left="4811" w:hanging="360"/>
+      </w:pPr>
+      <w:rPr>
+        <w:rFonts w:ascii="Wingdings" w:hAnsi="Wingdings" w:hint="default"/>
+      </w:rPr>
+    </w:lvl>
+    <w:lvl w:ilvl="6" w:tplc="04090001" w:tentative="1">
+      <w:start w:val="1"/>
+      <w:numFmt w:val="bullet"/>
+      <w:lvlText w:val=""/>
+      <w:lvlJc w:val="left"/>
+      <w:pPr>
+        <w:ind w:left="5531" w:hanging="360"/>
+      </w:pPr>
+      <w:rPr>
+        <w:rFonts w:ascii="Symbol" w:hAnsi="Symbol" w:hint="default"/>
+      </w:rPr>
+    </w:lvl>
+    <w:lvl w:ilvl="7" w:tplc="04090003" w:tentative="1">
+      <w:start w:val="1"/>
+      <w:numFmt w:val="bullet"/>
+      <w:lvlText w:val="o"/>
+      <w:lvlJc w:val="left"/>
+      <w:pPr>
+        <w:ind w:left="6251" w:hanging="360"/>
+      </w:pPr>
+      <w:rPr>
+        <w:rFonts w:ascii="Courier New" w:hAnsi="Courier New" w:cs="Courier New" w:hint="default"/>
+      </w:rPr>
+    </w:lvl>
+    <w:lvl w:ilvl="8" w:tplc="04090005" w:tentative="1">
+      <w:start w:val="1"/>
+      <w:numFmt w:val="bullet"/>
+      <w:lvlText w:val=""/>
+      <w:lvlJc w:val="left"/>
+      <w:pPr>
+        <w:ind w:left="6971" w:hanging="360"/>
+      </w:pPr>
+      <w:rPr>
+        <w:rFonts w:ascii="Wingdings" w:hAnsi="Wingdings" w:hint="default"/>
+      </w:rPr>
+    </w:lvl>
+  </w:abstractNum>
+  <w:abstractNum w:abstractNumId="51" w15:restartNumberingAfterBreak="0">
     <w:nsid w:val="7B640A0F"/>
     <w:multiLevelType w:val="hybridMultilevel"/>
     <w:tmpl w:val="F410BB94"/>
@@ -13118,10 +14576,10 @@
     </w:lvl>
   </w:abstractNum>
   <w:num w:numId="1" w16cid:durableId="1844588139">
-    <w:abstractNumId w:val="25"/>
+    <w:abstractNumId w:val="26"/>
   </w:num>
   <w:num w:numId="2" w16cid:durableId="1998267609">
-    <w:abstractNumId w:val="28"/>
+    <w:abstractNumId w:val="29"/>
   </w:num>
   <w:num w:numId="3" w16cid:durableId="1492911630">
     <w:abstractNumId w:val="8"/>
@@ -13160,7 +14618,7 @@
     </w:lvlOverride>
   </w:num>
   <w:num w:numId="6" w16cid:durableId="599290041">
-    <w:abstractNumId w:val="30"/>
+    <w:abstractNumId w:val="31"/>
   </w:num>
   <w:num w:numId="7" w16cid:durableId="1017149242">
     <w:abstractNumId w:val="4"/>
@@ -13169,7 +14627,7 @@
     <w:abstractNumId w:val="0"/>
   </w:num>
   <w:num w:numId="9" w16cid:durableId="640426698">
-    <w:abstractNumId w:val="35"/>
+    <w:abstractNumId w:val="36"/>
   </w:num>
   <w:num w:numId="10" w16cid:durableId="190919257">
     <w:abstractNumId w:val="11"/>
@@ -13178,43 +14636,43 @@
     <w:abstractNumId w:val="14"/>
   </w:num>
   <w:num w:numId="12" w16cid:durableId="1840193916">
-    <w:abstractNumId w:val="26"/>
+    <w:abstractNumId w:val="27"/>
   </w:num>
   <w:num w:numId="13" w16cid:durableId="1653093641">
-    <w:abstractNumId w:val="32"/>
+    <w:abstractNumId w:val="33"/>
   </w:num>
   <w:num w:numId="14" w16cid:durableId="1804686884">
-    <w:abstractNumId w:val="40"/>
+    <w:abstractNumId w:val="41"/>
   </w:num>
   <w:num w:numId="15" w16cid:durableId="749893194">
-    <w:abstractNumId w:val="19"/>
+    <w:abstractNumId w:val="20"/>
   </w:num>
   <w:num w:numId="16" w16cid:durableId="1851874192">
-    <w:abstractNumId w:val="47"/>
+    <w:abstractNumId w:val="48"/>
   </w:num>
   <w:num w:numId="17" w16cid:durableId="1724408525">
     <w:abstractNumId w:val="15"/>
   </w:num>
   <w:num w:numId="18" w16cid:durableId="1197545015">
-    <w:abstractNumId w:val="41"/>
+    <w:abstractNumId w:val="42"/>
   </w:num>
   <w:num w:numId="19" w16cid:durableId="1139540097">
-    <w:abstractNumId w:val="48"/>
+    <w:abstractNumId w:val="49"/>
   </w:num>
   <w:num w:numId="20" w16cid:durableId="1887984554">
-    <w:abstractNumId w:val="37"/>
+    <w:abstractNumId w:val="38"/>
   </w:num>
   <w:num w:numId="21" w16cid:durableId="1952931904">
-    <w:abstractNumId w:val="29"/>
+    <w:abstractNumId w:val="30"/>
   </w:num>
   <w:num w:numId="22" w16cid:durableId="1348485601">
     <w:abstractNumId w:val="13"/>
   </w:num>
   <w:num w:numId="23" w16cid:durableId="1629239923">
-    <w:abstractNumId w:val="49"/>
+    <w:abstractNumId w:val="51"/>
   </w:num>
   <w:num w:numId="24" w16cid:durableId="1231503937">
-    <w:abstractNumId w:val="42"/>
+    <w:abstractNumId w:val="43"/>
   </w:num>
   <w:num w:numId="25" w16cid:durableId="1942100676">
     <w:abstractNumId w:val="10"/>
@@ -13223,40 +14681,40 @@
     <w:abstractNumId w:val="12"/>
   </w:num>
   <w:num w:numId="27" w16cid:durableId="876351684">
-    <w:abstractNumId w:val="39"/>
+    <w:abstractNumId w:val="40"/>
   </w:num>
   <w:num w:numId="28" w16cid:durableId="161050448">
-    <w:abstractNumId w:val="23"/>
+    <w:abstractNumId w:val="24"/>
   </w:num>
   <w:num w:numId="29" w16cid:durableId="378674456">
-    <w:abstractNumId w:val="34"/>
+    <w:abstractNumId w:val="35"/>
   </w:num>
   <w:num w:numId="30" w16cid:durableId="1534226819">
-    <w:abstractNumId w:val="38"/>
+    <w:abstractNumId w:val="39"/>
   </w:num>
   <w:num w:numId="31" w16cid:durableId="2036879652">
     <w:abstractNumId w:val="7"/>
   </w:num>
   <w:num w:numId="32" w16cid:durableId="757099899">
-    <w:abstractNumId w:val="33"/>
+    <w:abstractNumId w:val="34"/>
   </w:num>
   <w:num w:numId="33" w16cid:durableId="1009451073">
-    <w:abstractNumId w:val="43"/>
+    <w:abstractNumId w:val="44"/>
   </w:num>
   <w:num w:numId="34" w16cid:durableId="347413101">
-    <w:abstractNumId w:val="28"/>
+    <w:abstractNumId w:val="29"/>
   </w:num>
   <w:num w:numId="35" w16cid:durableId="459955815">
-    <w:abstractNumId w:val="28"/>
+    <w:abstractNumId w:val="29"/>
   </w:num>
   <w:num w:numId="36" w16cid:durableId="985085542">
-    <w:abstractNumId w:val="28"/>
+    <w:abstractNumId w:val="29"/>
   </w:num>
   <w:num w:numId="37" w16cid:durableId="1213927204">
-    <w:abstractNumId w:val="28"/>
+    <w:abstractNumId w:val="29"/>
   </w:num>
   <w:num w:numId="38" w16cid:durableId="1985962353">
-    <w:abstractNumId w:val="28"/>
+    <w:abstractNumId w:val="29"/>
     <w:lvlOverride w:ilvl="0">
       <w:startOverride w:val="1"/>
     </w:lvlOverride>
@@ -13286,22 +14744,22 @@
     </w:lvlOverride>
   </w:num>
   <w:num w:numId="39" w16cid:durableId="1270040303">
-    <w:abstractNumId w:val="46"/>
+    <w:abstractNumId w:val="47"/>
   </w:num>
   <w:num w:numId="40" w16cid:durableId="609974951">
-    <w:abstractNumId w:val="18"/>
+    <w:abstractNumId w:val="19"/>
   </w:num>
   <w:num w:numId="41" w16cid:durableId="1284505741">
-    <w:abstractNumId w:val="31"/>
+    <w:abstractNumId w:val="32"/>
   </w:num>
   <w:num w:numId="42" w16cid:durableId="1298757451">
-    <w:abstractNumId w:val="24"/>
+    <w:abstractNumId w:val="25"/>
   </w:num>
   <w:num w:numId="43" w16cid:durableId="1048384321">
     <w:abstractNumId w:val="2"/>
   </w:num>
   <w:num w:numId="44" w16cid:durableId="1327320812">
-    <w:abstractNumId w:val="45"/>
+    <w:abstractNumId w:val="46"/>
   </w:num>
   <w:num w:numId="45" w16cid:durableId="1054232865">
     <w:abstractNumId w:val="9"/>
@@ -13310,13 +14768,13 @@
     <w:abstractNumId w:val="6"/>
   </w:num>
   <w:num w:numId="47" w16cid:durableId="14041565">
-    <w:abstractNumId w:val="44"/>
+    <w:abstractNumId w:val="45"/>
   </w:num>
   <w:num w:numId="48" w16cid:durableId="391000428">
-    <w:abstractNumId w:val="20"/>
+    <w:abstractNumId w:val="21"/>
   </w:num>
   <w:num w:numId="49" w16cid:durableId="284045927">
-    <w:abstractNumId w:val="36"/>
+    <w:abstractNumId w:val="37"/>
   </w:num>
   <w:num w:numId="50" w16cid:durableId="170263566">
     <w:abstractNumId w:val="17"/>
@@ -13325,19 +14783,25 @@
     <w:abstractNumId w:val="1"/>
   </w:num>
   <w:num w:numId="52" w16cid:durableId="993222586">
-    <w:abstractNumId w:val="22"/>
+    <w:abstractNumId w:val="23"/>
   </w:num>
   <w:num w:numId="53" w16cid:durableId="1785736046">
     <w:abstractNumId w:val="5"/>
   </w:num>
   <w:num w:numId="54" w16cid:durableId="140582264">
-    <w:abstractNumId w:val="21"/>
+    <w:abstractNumId w:val="22"/>
   </w:num>
   <w:num w:numId="55" w16cid:durableId="659819375">
-    <w:abstractNumId w:val="27"/>
+    <w:abstractNumId w:val="28"/>
   </w:num>
   <w:num w:numId="56" w16cid:durableId="1634825221">
     <w:abstractNumId w:val="3"/>
+  </w:num>
+  <w:num w:numId="57" w16cid:durableId="503394718">
+    <w:abstractNumId w:val="50"/>
+  </w:num>
+  <w:num w:numId="58" w16cid:durableId="1584952434">
+    <w:abstractNumId w:val="18"/>
   </w:num>
 </w:numbering>
 </file>
@@ -14004,7 +15468,6 @@
   <w:style w:type="character" w:default="1" w:styleId="DefaultParagraphFont">
     <w:name w:val="Default Paragraph Font"/>
     <w:uiPriority w:val="1"/>
-    <w:semiHidden/>
     <w:unhideWhenUsed/>
   </w:style>
   <w:style w:type="table" w:default="1" w:styleId="TableNormal">
@@ -14799,19 +16262,23 @@
       <w:ind w:left="480"/>
     </w:pPr>
   </w:style>
-  <w:style w:type="paragraph" w:customStyle="1" w:styleId="Style3">
-    <w:name w:val="Style3"/>
+  <w:style w:type="paragraph" w:customStyle="1" w:styleId="Descriereimaginetabel">
+    <w:name w:val="Descriere imagine/tabel"/>
     <w:basedOn w:val="Caption"/>
     <w:next w:val="Caption"/>
-    <w:link w:val="Style3Char"/>
+    <w:link w:val="DescriereimaginetabelChar"/>
     <w:qFormat/>
-    <w:rsid w:val="0066583B"/>
+    <w:rsid w:val="007E4CE8"/>
     <w:pPr>
       <w:keepNext/>
     </w:pPr>
     <w:rPr>
+      <w:b w:val="0"/>
+      <w:bCs w:val="0"/>
       <w:i/>
       <w:iCs/>
+      <w:sz w:val="18"/>
+      <w:szCs w:val="18"/>
     </w:rPr>
   </w:style>
   <w:style w:type="character" w:customStyle="1" w:styleId="CaptionChar">
@@ -14827,18 +16294,41 @@
       <w:lang w:eastAsia="en-GB"/>
     </w:rPr>
   </w:style>
-  <w:style w:type="character" w:customStyle="1" w:styleId="Style3Char">
-    <w:name w:val="Style3 Char"/>
+  <w:style w:type="character" w:customStyle="1" w:styleId="DescriereimaginetabelChar">
+    <w:name w:val="Descriere imagine/tabel Char"/>
     <w:basedOn w:val="CaptionChar"/>
-    <w:link w:val="Style3"/>
-    <w:rsid w:val="00DB3EFB"/>
+    <w:link w:val="Descriereimaginetabel"/>
+    <w:rsid w:val="007E4CE8"/>
     <w:rPr>
-      <w:b/>
-      <w:bCs/>
+      <w:b w:val="0"/>
+      <w:bCs w:val="0"/>
       <w:i/>
       <w:iCs/>
-      <w:sz w:val="20"/>
-      <w:szCs w:val="20"/>
+      <w:sz w:val="18"/>
+      <w:szCs w:val="18"/>
+      <w:lang w:eastAsia="en-GB"/>
+    </w:rPr>
+  </w:style>
+  <w:style w:type="paragraph" w:customStyle="1" w:styleId="Cod">
+    <w:name w:val="Cod"/>
+    <w:basedOn w:val="Normal"/>
+    <w:link w:val="CodChar"/>
+    <w:qFormat/>
+    <w:rsid w:val="00C00404"/>
+    <w:pPr>
+      <w:ind w:firstLine="0"/>
+    </w:pPr>
+    <w:rPr>
+      <w:rFonts w:ascii="Courier New" w:hAnsi="Courier New" w:cs="Courier New"/>
+    </w:rPr>
+  </w:style>
+  <w:style w:type="character" w:customStyle="1" w:styleId="CodChar">
+    <w:name w:val="Cod Char"/>
+    <w:basedOn w:val="DefaultParagraphFont"/>
+    <w:link w:val="Cod"/>
+    <w:rsid w:val="00C00404"/>
+    <w:rPr>
+      <w:rFonts w:ascii="Courier New" w:hAnsi="Courier New" w:cs="Courier New"/>
       <w:lang w:eastAsia="en-GB"/>
     </w:rPr>
   </w:style>
@@ -15130,7 +16620,7 @@
     <b:Title>Github</b:Title>
     <b:InternetSiteTitle>ELMduino</b:InternetSiteTitle>
     <b:URL>https://github.com/PowerBroker2/ELMduino/tree/2c242bcf28a05ebc46c48f650b16611452b04695/examples</b:URL>
-    <b:RefOrder>2</b:RefOrder>
+    <b:RefOrder>7</b:RefOrder>
   </b:Source>
   <b:Source>
     <b:Tag>Car23</b:Tag>
@@ -15140,7 +16630,7 @@
     <b:InternetSiteTitle>CarScanner</b:InternetSiteTitle>
     <b:Year>2023</b:Year>
     <b:URL>https://www.carscanner.info/choosing-obdii-adapter/</b:URL>
-    <b:RefOrder>3</b:RefOrder>
+    <b:RefOrder>8</b:RefOrder>
   </b:Source>
   <b:Source>
     <b:Tag>Man20</b:Tag>
@@ -15185,7 +16675,7 @@
     </b:Author>
     <b:JournalName>ResearchGate</b:JournalName>
     <b:Pages>54-60</b:Pages>
-    <b:RefOrder>4</b:RefOrder>
+    <b:RefOrder>9</b:RefOrder>
   </b:Source>
   <b:Source>
     <b:Tag>Das23</b:Tag>
@@ -15206,7 +16696,7 @@
     <b:Month>July</b:Month>
     <b:Day>8</b:Day>
     <b:URL>https://medium.com/@DashyAuto/the-evolution-of-vehicle-diagnostics-from-manual-troubleshooting-to-smart-devices-69a57e18a0a2</b:URL>
-    <b:RefOrder>5</b:RefOrder>
+    <b:RefOrder>10</b:RefOrder>
   </b:Source>
   <b:Source>
     <b:Tag>Onb24</b:Tag>
@@ -15218,7 +16708,7 @@
     <b:Month>March</b:Month>
     <b:Day>17</b:Day>
     <b:URL>https://en.wikipedia.org/wiki/On-board_diagnostics#History</b:URL>
-    <b:RefOrder>6</b:RefOrder>
+    <b:RefOrder>11</b:RefOrder>
   </b:Source>
   <b:Source>
     <b:Tag>Wik241</b:Tag>
@@ -15233,16 +16723,76 @@
     <b:RefOrder>1</b:RefOrder>
   </b:Source>
   <b:Source>
-    <b:Tag>Wik24</b:Tag>
+    <b:Tag>Wik242</b:Tag>
     <b:SourceType>InternetSite</b:SourceType>
-    <b:Guid>{97EDBA65-6B95-44FC-8B67-EC96E5AB6AAF}</b:Guid>
+    <b:Guid>{AD8A0C54-9FAF-4573-B643-4DA7ADEF07A7}</b:Guid>
     <b:Title>Wikipedia ESP32</b:Title>
-    <b:InternetSiteTitle>ESP32</b:InternetSiteTitle>
     <b:Year>2024</b:Year>
-    <b:Month>March</b:Month>
-    <b:Day>12</b:Day>
+    <b:Month>April</b:Month>
+    <b:Day>29</b:Day>
     <b:URL>https://en.wikipedia.org/wiki/ESP32</b:URL>
-    <b:RefOrder>7</b:RefOrder>
+    <b:RefOrder>3</b:RefOrder>
+  </b:Source>
+  <b:Source>
+    <b:Tag>ES3</b:Tag>
+    <b:SourceType>InternetSite</b:SourceType>
+    <b:Guid>{ED709AEB-5E55-4D0E-82E0-9E2F6452E6F5}</b:Guid>
+    <b:Title>ES32 vs ESP8266</b:Title>
+    <b:URL>https://makeradvisor.com/esp32-vs-esp8266/</b:URL>
+    <b:RefOrder>2</b:RefOrder>
+  </b:Source>
+  <b:Source>
+    <b:Tag>Sev20</b:Tag>
+    <b:SourceType>BookSection</b:SourceType>
+    <b:Guid>{7BB471F5-147E-45D6-99C3-BD5A0F8A5527}</b:Guid>
+    <b:Title>ESP32 programming for the Internet of Things</b:Title>
+    <b:Year>2020</b:Year>
+    <b:Author>
+      <b:Author>
+        <b:NameList>
+          <b:Person>
+            <b:Last>Spânulescu</b:Last>
+            <b:First>Sever</b:First>
+          </b:Person>
+        </b:NameList>
+      </b:Author>
+    </b:Author>
+    <b:RefOrder>12</b:RefOrder>
+  </b:Source>
+  <b:Source>
+    <b:Tag>Nei17</b:Tag>
+    <b:SourceType>Book</b:SourceType>
+    <b:Guid>{B1116680-D4C8-41F8-B64F-5C70768791D9}</b:Guid>
+    <b:Title>Kolban's Book on ESP32</b:Title>
+    <b:Year>2017</b:Year>
+    <b:Author>
+      <b:Author>
+        <b:NameList>
+          <b:Person>
+            <b:Last>Kolban</b:Last>
+            <b:First>Neil</b:First>
+          </b:Person>
+        </b:NameList>
+      </b:Author>
+    </b:Author>
+    <b:RefOrder>4</b:RefOrder>
+  </b:Source>
+  <b:Source>
+    <b:Tag>SPI</b:Tag>
+    <b:SourceType>InternetSite</b:SourceType>
+    <b:Guid>{6647765E-CEB7-47A9-88AE-778F58E6DA33}</b:Guid>
+    <b:Title>SPIFFS</b:Title>
+    <b:ProductionCompany>Espressif</b:ProductionCompany>
+    <b:URL>https://docs.espressif.com/projects/esp-idf/en/stable/esp32/api-reference/storage/spiffs.html</b:URL>
+    <b:RefOrder>5</b:RefOrder>
+  </b:Source>
+  <b:Source>
+    <b:Tag>ESP</b:Tag>
+    <b:SourceType>InternetSite</b:SourceType>
+    <b:Guid>{3499190D-BFE7-4299-A74E-4A03A3E19827}</b:Guid>
+    <b:Title>ESPAsyncWebServer</b:Title>
+    <b:URL>https://github.com/me-no-dev/ESPAsyncWebServer</b:URL>
+    <b:RefOrder>6</b:RefOrder>
   </b:Source>
 </b:Sources>
 </file>
@@ -15257,7 +16807,7 @@
 </file>
 
 <file path=customXml/itemProps2.xml><?xml version="1.0" encoding="utf-8"?>
-<ds:datastoreItem xmlns:ds="http://schemas.openxmlformats.org/officeDocument/2006/customXml" ds:itemID="{EF6F8B90-FB6C-4FEA-A7F4-08888CB12DA6}">
+<ds:datastoreItem xmlns:ds="http://schemas.openxmlformats.org/officeDocument/2006/customXml" ds:itemID="{EA6650E9-5B51-46B2-B8D6-D58290407D46}">
   <ds:schemaRefs>
     <ds:schemaRef ds:uri="http://schemas.openxmlformats.org/officeDocument/2006/bibliography"/>
   </ds:schemaRefs>

</xml_diff>

<commit_message>
Add button preparations, documentation diagrams
</commit_message>
<xml_diff>
--- a/CarMonitor - Documentatie proiect licenta.docx
+++ b/CarMonitor - Documentatie proiect licenta.docx
@@ -1,6 +1,6 @@
 
 <file path=word/document.xml><?xml version="1.0" encoding="utf-8"?>
-<w:document xmlns:wpc="http://schemas.microsoft.com/office/word/2010/wordprocessingCanvas" xmlns:cx="http://schemas.microsoft.com/office/drawing/2014/chartex" xmlns:cx1="http://schemas.microsoft.com/office/drawing/2015/9/8/chartex" xmlns:cx2="http://schemas.microsoft.com/office/drawing/2015/10/21/chartex" xmlns:cx3="http://schemas.microsoft.com/office/drawing/2016/5/9/chartex" xmlns:cx4="http://schemas.microsoft.com/office/drawing/2016/5/10/chartex" xmlns:cx5="http://schemas.microsoft.com/office/drawing/2016/5/11/chartex" xmlns:cx6="http://schemas.microsoft.com/office/drawing/2016/5/12/chartex" xmlns:cx7="http://schemas.microsoft.com/office/drawing/2016/5/13/chartex" xmlns:cx8="http://schemas.microsoft.com/office/drawing/2016/5/14/chartex" xmlns:mc="http://schemas.openxmlformats.org/markup-compatibility/2006" xmlns:aink="http://schemas.microsoft.com/office/drawing/2016/ink" xmlns:am3d="http://schemas.microsoft.com/office/drawing/2017/model3d" xmlns:o="urn:schemas-microsoft-com:office:office" xmlns:oel="http://schemas.microsoft.com/office/2019/extlst" xmlns:r="http://schemas.openxmlformats.org/officeDocument/2006/relationships" xmlns:m="http://schemas.openxmlformats.org/officeDocument/2006/math" xmlns:v="urn:schemas-microsoft-com:vml" xmlns:wp14="http://schemas.microsoft.com/office/word/2010/wordprocessingDrawing" xmlns:wp="http://schemas.openxmlformats.org/drawingml/2006/wordprocessingDrawing" xmlns:w10="urn:schemas-microsoft-com:office:word" xmlns:w="http://schemas.openxmlformats.org/wordprocessingml/2006/main" xmlns:w14="http://schemas.microsoft.com/office/word/2010/wordml" xmlns:w15="http://schemas.microsoft.com/office/word/2012/wordml" xmlns:w16cex="http://schemas.microsoft.com/office/word/2018/wordml/cex" xmlns:w16cid="http://schemas.microsoft.com/office/word/2016/wordml/cid" xmlns:w16="http://schemas.microsoft.com/office/word/2018/wordml" xmlns:w16sdtdh="http://schemas.microsoft.com/office/word/2020/wordml/sdtdatahash" xmlns:w16se="http://schemas.microsoft.com/office/word/2015/wordml/symex" xmlns:wpg="http://schemas.microsoft.com/office/word/2010/wordprocessingGroup" xmlns:wpi="http://schemas.microsoft.com/office/word/2010/wordprocessingInk" xmlns:wne="http://schemas.microsoft.com/office/word/2006/wordml" xmlns:wps="http://schemas.microsoft.com/office/word/2010/wordprocessingShape" mc:Ignorable="w14 w15 w16se w16cid w16 w16cex w16sdtdh wp14">
+<w:document xmlns:wpc="http://schemas.microsoft.com/office/word/2010/wordprocessingCanvas" xmlns:cx="http://schemas.microsoft.com/office/drawing/2014/chartex" xmlns:cx1="http://schemas.microsoft.com/office/drawing/2015/9/8/chartex" xmlns:cx2="http://schemas.microsoft.com/office/drawing/2015/10/21/chartex" xmlns:cx3="http://schemas.microsoft.com/office/drawing/2016/5/9/chartex" xmlns:cx4="http://schemas.microsoft.com/office/drawing/2016/5/10/chartex" xmlns:cx5="http://schemas.microsoft.com/office/drawing/2016/5/11/chartex" xmlns:cx6="http://schemas.microsoft.com/office/drawing/2016/5/12/chartex" xmlns:cx7="http://schemas.microsoft.com/office/drawing/2016/5/13/chartex" xmlns:cx8="http://schemas.microsoft.com/office/drawing/2016/5/14/chartex" xmlns:mc="http://schemas.openxmlformats.org/markup-compatibility/2006" xmlns:aink="http://schemas.microsoft.com/office/drawing/2016/ink" xmlns:am3d="http://schemas.microsoft.com/office/drawing/2017/model3d" xmlns:o="urn:schemas-microsoft-com:office:office" xmlns:oel="http://schemas.microsoft.com/office/2019/extlst" xmlns:r="http://schemas.openxmlformats.org/officeDocument/2006/relationships" xmlns:m="http://schemas.openxmlformats.org/officeDocument/2006/math" xmlns:v="urn:schemas-microsoft-com:vml" xmlns:wp14="http://schemas.microsoft.com/office/word/2010/wordprocessingDrawing" xmlns:wp="http://schemas.openxmlformats.org/drawingml/2006/wordprocessingDrawing" xmlns:w10="urn:schemas-microsoft-com:office:word" xmlns:w="http://schemas.openxmlformats.org/wordprocessingml/2006/main" xmlns:w14="http://schemas.microsoft.com/office/word/2010/wordml" xmlns:w15="http://schemas.microsoft.com/office/word/2012/wordml" xmlns:w16cex="http://schemas.microsoft.com/office/word/2018/wordml/cex" xmlns:w16cid="http://schemas.microsoft.com/office/word/2016/wordml/cid" xmlns:w16="http://schemas.microsoft.com/office/word/2018/wordml" xmlns:w16du="http://schemas.microsoft.com/office/word/2023/wordml/word16du" xmlns:w16sdtdh="http://schemas.microsoft.com/office/word/2020/wordml/sdtdatahash" xmlns:w16se="http://schemas.microsoft.com/office/word/2015/wordml/symex" xmlns:wpg="http://schemas.microsoft.com/office/word/2010/wordprocessingGroup" xmlns:wpi="http://schemas.microsoft.com/office/word/2010/wordprocessingInk" xmlns:wne="http://schemas.microsoft.com/office/word/2006/wordml" xmlns:wps="http://schemas.microsoft.com/office/word/2010/wordprocessingShape" mc:Ignorable="w14 w15 w16se w16cid w16 w16cex w16sdtdh w16du wp14">
   <w:body>
     <w:p>
       <w:pPr>
@@ -5521,6 +5521,9 @@
     </w:p>
     <w:p>
       <w:r>
+        <w:rPr>
+          <w:noProof/>
+        </w:rPr>
         <w:drawing>
           <wp:inline distT="0" distB="0" distL="0" distR="0" wp14:anchorId="05BE04A6" wp14:editId="7D1353A6">
             <wp:extent cx="5603365" cy="3354993"/>
@@ -5915,7 +5918,14 @@
           <w:rFonts w:ascii="Courier New" w:hAnsi="Courier New" w:cs="Courier New"/>
           <w:highlight w:val="lightGray"/>
         </w:rPr>
-        <w:t xml:space="preserve">BACKEND_TESTING </w:t>
+        <w:t>SERVER</w:t>
+      </w:r>
+      <w:r>
+        <w:rPr>
+          <w:rFonts w:ascii="Courier New" w:hAnsi="Courier New" w:cs="Courier New"/>
+          <w:highlight w:val="lightGray"/>
+        </w:rPr>
+        <w:t xml:space="preserve">_TESTING </w:t>
       </w:r>
       <w:bookmarkEnd w:id="9"/>
       <w:r>
@@ -5944,15 +5954,13 @@
       <w:r>
         <w:t xml:space="preserve">interfeței, iar datele afișate sunt imitări ale valorilor reale, sau use case-ul în care se dorește firul normal al execuției. Macro-ul </w:t>
       </w:r>
-      <w:bookmarkStart w:id="10" w:name="_Hlk165391449"/>
       <w:r>
         <w:rPr>
           <w:rFonts w:ascii="Courier New" w:hAnsi="Courier New" w:cs="Courier New"/>
           <w:highlight w:val="lightGray"/>
         </w:rPr>
-        <w:t>BACKEND</w:t>
-      </w:r>
-      <w:bookmarkEnd w:id="10"/>
+        <w:t>SERVER</w:t>
+      </w:r>
       <w:r>
         <w:rPr>
           <w:rFonts w:ascii="Courier New" w:hAnsi="Courier New" w:cs="Courier New"/>
@@ -6026,11 +6034,11 @@
       <w:pPr>
         <w:pStyle w:val="Heading30"/>
       </w:pPr>
-      <w:bookmarkStart w:id="11" w:name="_Toc164282007"/>
+      <w:bookmarkStart w:id="10" w:name="_Toc164282007"/>
       <w:r>
         <w:t>Modulul integrat WiFi</w:t>
       </w:r>
-      <w:bookmarkEnd w:id="11"/>
+      <w:bookmarkEnd w:id="10"/>
     </w:p>
     <w:p/>
     <w:p>
@@ -6221,11 +6229,11 @@
       <w:pPr>
         <w:pStyle w:val="Heading30"/>
       </w:pPr>
-      <w:bookmarkStart w:id="12" w:name="_Toc164282008"/>
+      <w:bookmarkStart w:id="11" w:name="_Toc164282008"/>
       <w:r>
         <w:t>Dependinta SPIFFS</w:t>
       </w:r>
-      <w:bookmarkEnd w:id="12"/>
+      <w:bookmarkEnd w:id="11"/>
     </w:p>
     <w:p/>
     <w:p>
@@ -6302,11 +6310,11 @@
       <w:pPr>
         <w:pStyle w:val="Heading30"/>
       </w:pPr>
-      <w:bookmarkStart w:id="13" w:name="_Toc164282009"/>
+      <w:bookmarkStart w:id="12" w:name="_Toc164282009"/>
       <w:r>
         <w:t xml:space="preserve">Dependinta </w:t>
       </w:r>
-      <w:bookmarkEnd w:id="13"/>
+      <w:bookmarkEnd w:id="12"/>
       <w:r>
         <w:t>AsyncWebServer</w:t>
       </w:r>
@@ -6488,11 +6496,11 @@
       <w:pPr>
         <w:pStyle w:val="Heading2"/>
       </w:pPr>
-      <w:bookmarkStart w:id="14" w:name="_Toc164282010"/>
+      <w:bookmarkStart w:id="13" w:name="_Toc164282010"/>
       <w:r>
         <w:t>ELM327 OBDII - scurta descriere protocol OBDII</w:t>
       </w:r>
-      <w:bookmarkEnd w:id="14"/>
+      <w:bookmarkEnd w:id="13"/>
     </w:p>
     <w:p/>
     <w:p>
@@ -6573,7 +6581,7 @@
       <w:pPr>
         <w:pStyle w:val="Heading2"/>
       </w:pPr>
-      <w:bookmarkStart w:id="15" w:name="_Toc164282011"/>
+      <w:bookmarkStart w:id="14" w:name="_Toc164282011"/>
       <w:r>
         <w:lastRenderedPageBreak/>
         <w:t>M</w:t>
@@ -6581,7 +6589,7 @@
       <w:r>
         <w:t xml:space="preserve">odul de </w:t>
       </w:r>
-      <w:bookmarkEnd w:id="15"/>
+      <w:bookmarkEnd w:id="14"/>
       <w:r>
         <w:t>organizare</w:t>
       </w:r>
@@ -6609,16 +6617,7 @@
         <w:ind w:firstLine="0"/>
       </w:pPr>
       <w:r>
-        <w:t xml:space="preserve">- </w:t>
-      </w:r>
-      <w:r>
-        <w:t>P1 (Phase 1)</w:t>
-      </w:r>
-      <w:r>
-        <w:t xml:space="preserve">: </w:t>
-      </w:r>
-      <w:r>
-        <w:t>branch folosit pentru lucrul, configurarea și construirea web serverului, unde informația este afișată în timp real.</w:t>
+        <w:t>- P1 (Phase 1): branch folosit pentru lucrul, configurarea și construirea web serverului, unde informația este afișată în timp real.</w:t>
       </w:r>
     </w:p>
     <w:p>
@@ -6626,22 +6625,7 @@
         <w:ind w:firstLine="0"/>
       </w:pPr>
       <w:r>
-        <w:t xml:space="preserve">- </w:t>
-      </w:r>
-      <w:r>
-        <w:t>P2 (Phase 2): branch</w:t>
-      </w:r>
-      <w:r>
-        <w:t xml:space="preserve"> reprezentat de capacitatea plăcii de a se asocia cu succes cu dispozitivul OBD-II prin modulul Bluetooth și de a citi și stoca temporar datele </w:t>
-      </w:r>
-      <w:r>
-        <w:t xml:space="preserve">rezultate </w:t>
-      </w:r>
-      <w:r>
-        <w:t xml:space="preserve">în </w:t>
-      </w:r>
-      <w:r>
-        <w:t>urma comunicării cu cititorul OBD.</w:t>
+        <w:t>- P2 (Phase 2): branch reprezentat de capacitatea plăcii de a se asocia cu succes cu dispozitivul OBD-II prin modulul Bluetooth și de a citi și stoca temporar datele rezultate în urma comunicării cu cititorul OBD.</w:t>
       </w:r>
     </w:p>
     <w:p>
@@ -6670,22 +6654,22 @@
       <w:pPr>
         <w:pStyle w:val="Heading1"/>
       </w:pPr>
-      <w:bookmarkStart w:id="16" w:name="_Toc164282013"/>
+      <w:bookmarkStart w:id="15" w:name="_Toc164282013"/>
       <w:r>
         <w:lastRenderedPageBreak/>
         <w:t>ARHITECTURA</w:t>
       </w:r>
+      <w:bookmarkEnd w:id="15"/>
+    </w:p>
+    <w:p>
+      <w:pPr>
+        <w:pStyle w:val="Heading2"/>
+      </w:pPr>
+      <w:bookmarkStart w:id="16" w:name="_Toc164282014"/>
+      <w:r>
+        <w:t>Diagrama de decizii generica</w:t>
+      </w:r>
       <w:bookmarkEnd w:id="16"/>
-    </w:p>
-    <w:p>
-      <w:pPr>
-        <w:pStyle w:val="Heading2"/>
-      </w:pPr>
-      <w:bookmarkStart w:id="17" w:name="_Toc164282014"/>
-      <w:r>
-        <w:t>Diagrama de decizii generica</w:t>
-      </w:r>
-      <w:bookmarkEnd w:id="17"/>
     </w:p>
     <w:p/>
     <w:p>
@@ -6697,7 +6681,21 @@
           <w:rFonts w:ascii="Courier New" w:hAnsi="Courier New" w:cs="Courier New"/>
           <w:highlight w:val="lightGray"/>
         </w:rPr>
-        <w:t>#if (BACKEND_TESTING == true)</w:t>
+        <w:t>#if (</w:t>
+      </w:r>
+      <w:r>
+        <w:rPr>
+          <w:rFonts w:ascii="Courier New" w:hAnsi="Courier New" w:cs="Courier New"/>
+          <w:highlight w:val="lightGray"/>
+        </w:rPr>
+        <w:t>SERVER</w:t>
+      </w:r>
+      <w:r>
+        <w:rPr>
+          <w:rFonts w:ascii="Courier New" w:hAnsi="Courier New" w:cs="Courier New"/>
+          <w:highlight w:val="lightGray"/>
+        </w:rPr>
+        <w:t>_TESTING == true)</w:t>
       </w:r>
       <w:r>
         <w:rPr>
@@ -6717,6 +6715,9 @@
         <w:jc w:val="center"/>
       </w:pPr>
       <w:r>
+        <w:rPr>
+          <w:noProof/>
+        </w:rPr>
         <w:drawing>
           <wp:inline distT="0" distB="0" distL="0" distR="0" wp14:anchorId="0558FFED" wp14:editId="709B0CC9">
             <wp:extent cx="3000375" cy="2110740"/>
@@ -6757,6 +6758,7 @@
     <w:p>
       <w:pPr>
         <w:pStyle w:val="Descriereimaginetabel"/>
+        <w:ind w:firstLine="720"/>
       </w:pPr>
       <w:r>
         <w:t xml:space="preserve">Diagrama [1]: Diagrama de </w:t>
@@ -6777,18 +6779,18 @@
       </w:pPr>
       <w:r>
         <w:drawing>
-          <wp:anchor distT="0" distB="0" distL="114300" distR="114300" simplePos="0" relativeHeight="251658240" behindDoc="1" locked="0" layoutInCell="1" allowOverlap="1" wp14:anchorId="7B4CC354" wp14:editId="2651728C">
+          <wp:anchor distT="0" distB="0" distL="114300" distR="114300" simplePos="0" relativeHeight="251658240" behindDoc="1" locked="0" layoutInCell="1" allowOverlap="1" wp14:anchorId="05F441D4" wp14:editId="1F4AE048">
             <wp:simplePos x="0" y="0"/>
             <wp:positionH relativeFrom="column">
-              <wp:posOffset>2129790</wp:posOffset>
+              <wp:posOffset>2343150</wp:posOffset>
             </wp:positionH>
             <wp:positionV relativeFrom="paragraph">
-              <wp:posOffset>12700</wp:posOffset>
+              <wp:posOffset>1270</wp:posOffset>
             </wp:positionV>
-            <wp:extent cx="2362200" cy="4663440"/>
-            <wp:effectExtent l="0" t="0" r="0" b="3810"/>
+            <wp:extent cx="1971675" cy="4362450"/>
+            <wp:effectExtent l="0" t="0" r="9525" b="0"/>
             <wp:wrapNone/>
-            <wp:docPr id="1" name="Picture 1" descr="A diagram of a wifi connection&#10;&#10;Description automatically generated"/>
+            <wp:docPr id="479700171" name="Picture 1" descr="A diagram of a software system&#10;&#10;Description automatically generated"/>
             <wp:cNvGraphicFramePr>
               <a:graphicFrameLocks xmlns:a="http://schemas.openxmlformats.org/drawingml/2006/main" noChangeAspect="1"/>
             </wp:cNvGraphicFramePr>
@@ -6796,7 +6798,7 @@
               <a:graphicData uri="http://schemas.openxmlformats.org/drawingml/2006/picture">
                 <pic:pic xmlns:pic="http://schemas.openxmlformats.org/drawingml/2006/picture">
                   <pic:nvPicPr>
-                    <pic:cNvPr id="1" name="Picture 1" descr="A diagram of a wifi connection&#10;&#10;Description automatically generated"/>
+                    <pic:cNvPr id="479700171" name="Picture 1" descr="A diagram of a software system&#10;&#10;Description automatically generated"/>
                     <pic:cNvPicPr/>
                   </pic:nvPicPr>
                   <pic:blipFill>
@@ -6814,7 +6816,7 @@
                   <pic:spPr>
                     <a:xfrm>
                       <a:off x="0" y="0"/>
-                      <a:ext cx="2362200" cy="4663440"/>
+                      <a:ext cx="1971675" cy="4362450"/>
                     </a:xfrm>
                     <a:prstGeom prst="rect">
                       <a:avLst/>
@@ -6823,9 +6825,6 @@
                 </pic:pic>
               </a:graphicData>
             </a:graphic>
-            <wp14:sizeRelV relativeFrom="margin">
-              <wp14:pctHeight>0</wp14:pctHeight>
-            </wp14:sizeRelV>
           </wp:anchor>
         </w:drawing>
       </w:r>
@@ -6847,17 +6846,6 @@
     </w:p>
     <w:p>
       <w:pPr>
-        <w:tabs>
-          <w:tab w:val="left" w:pos="6276"/>
-        </w:tabs>
-        <w:jc w:val="left"/>
-      </w:pPr>
-      <w:r>
-        <w:tab/>
-      </w:r>
-    </w:p>
-    <w:p>
-      <w:pPr>
         <w:jc w:val="center"/>
       </w:pPr>
     </w:p>
@@ -6873,17 +6861,6 @@
     </w:p>
     <w:p>
       <w:pPr>
-        <w:tabs>
-          <w:tab w:val="left" w:pos="6504"/>
-        </w:tabs>
-        <w:jc w:val="left"/>
-      </w:pPr>
-      <w:r>
-        <w:tab/>
-      </w:r>
-    </w:p>
-    <w:p>
-      <w:pPr>
         <w:jc w:val="center"/>
       </w:pPr>
     </w:p>
@@ -6944,8 +6921,18 @@
     </w:p>
     <w:p>
       <w:pPr>
+        <w:jc w:val="center"/>
+      </w:pPr>
+    </w:p>
+    <w:p>
+      <w:pPr>
+        <w:jc w:val="center"/>
+      </w:pPr>
+    </w:p>
+    <w:p>
+      <w:pPr>
         <w:pStyle w:val="Descriereimaginetabel"/>
-        <w:ind w:firstLine="0"/>
+        <w:ind w:firstLine="720"/>
       </w:pPr>
       <w:r>
         <w:t>Diagrama [2]: Diagrama de decizii pentru funcția setup</w:t>
@@ -6972,10 +6959,10 @@
         </w:rPr>
         <w:lastRenderedPageBreak/>
         <w:drawing>
-          <wp:inline distT="0" distB="0" distL="0" distR="0" wp14:anchorId="2EDE9EDB" wp14:editId="2D80F9F2">
-            <wp:extent cx="4391025" cy="4886325"/>
-            <wp:effectExtent l="0" t="0" r="9525" b="9525"/>
-            <wp:docPr id="3" name="Picture 3" descr="A diagram of a software process&#10;&#10;Description automatically generated"/>
+          <wp:inline distT="0" distB="0" distL="0" distR="0" wp14:anchorId="07F3D274" wp14:editId="678C4BF7">
+            <wp:extent cx="4400550" cy="4895850"/>
+            <wp:effectExtent l="0" t="0" r="0" b="0"/>
+            <wp:docPr id="1131698554" name="Picture 1" descr="A diagram of a computer program&#10;&#10;Description automatically generated"/>
             <wp:cNvGraphicFramePr>
               <a:graphicFrameLocks xmlns:a="http://schemas.openxmlformats.org/drawingml/2006/main" noChangeAspect="1"/>
             </wp:cNvGraphicFramePr>
@@ -6983,7 +6970,7 @@
               <a:graphicData uri="http://schemas.openxmlformats.org/drawingml/2006/picture">
                 <pic:pic xmlns:pic="http://schemas.openxmlformats.org/drawingml/2006/picture">
                   <pic:nvPicPr>
-                    <pic:cNvPr id="3" name="Picture 3" descr="A diagram of a software process&#10;&#10;Description automatically generated"/>
+                    <pic:cNvPr id="1131698554" name="Picture 1" descr="A diagram of a computer program&#10;&#10;Description automatically generated"/>
                     <pic:cNvPicPr/>
                   </pic:nvPicPr>
                   <pic:blipFill>
@@ -6995,7 +6982,7 @@
                   <pic:spPr>
                     <a:xfrm>
                       <a:off x="0" y="0"/>
-                      <a:ext cx="4391025" cy="4886325"/>
+                      <a:ext cx="4400550" cy="4895850"/>
                     </a:xfrm>
                     <a:prstGeom prst="rect">
                       <a:avLst/>
@@ -7031,16 +7018,22 @@
       <w:pPr>
         <w:pStyle w:val="Heading2"/>
       </w:pPr>
-      <w:bookmarkStart w:id="18" w:name="_Toc164282015"/>
+      <w:bookmarkStart w:id="17" w:name="_Toc164282015"/>
       <w:r>
         <w:t>Arhitectura Bluetooth</w:t>
       </w:r>
-      <w:bookmarkEnd w:id="18"/>
+      <w:bookmarkEnd w:id="17"/>
     </w:p>
     <w:p/>
     <w:p>
       <w:r>
-        <w:t xml:space="preserve">Activarea modulului Bluetooth are la bază afirmația că macro-ul BACKEND_TESTING este pus pe </w:t>
+        <w:t xml:space="preserve">Activarea modulului Bluetooth are la bază afirmația că macro-ul </w:t>
+      </w:r>
+      <w:r>
+        <w:t>SERVER</w:t>
+      </w:r>
+      <w:r>
+        <w:t xml:space="preserve">_TESTING este pus pe </w:t>
       </w:r>
       <w:r>
         <w:rPr>
@@ -7050,12 +7043,27 @@
         <w:t>false</w:t>
       </w:r>
       <w:r>
-        <w:t xml:space="preserve">. În acest caz, are loc includerea header-ului Bluetooth.h, care cuprinde toate funcționalitățile de care avem nevoie pentru a lucra cu acest modul. </w:t>
-      </w:r>
-    </w:p>
-    <w:p>
-      <w:r>
-        <w:t xml:space="preserve">După aceasta, pentru a se putea folosi de metodele puse la dispozitie de acest header, trebuie declarat un obiect de tipul </w:t>
+        <w:t xml:space="preserve">. În acest caz, are loc includerea header-ului Bluetooth.h, care cuprinde toate funcționalitățile de </w:t>
+      </w:r>
+      <w:r>
+        <w:t xml:space="preserve">care </w:t>
+      </w:r>
+      <w:r>
+        <w:t>este</w:t>
+      </w:r>
+      <w:r>
+        <w:t xml:space="preserve"> nevoie pentru a lucra cu acest modul. </w:t>
+      </w:r>
+    </w:p>
+    <w:p>
+      <w:r>
+        <w:t xml:space="preserve">După aceasta, pentru a se putea folosi de metodele puse la </w:t>
+      </w:r>
+      <w:r>
+        <w:t>dispoziție</w:t>
+      </w:r>
+      <w:r>
+        <w:t xml:space="preserve"> de acest header, trebuie declarat un obiect de tipul </w:t>
       </w:r>
       <w:r>
         <w:rPr>
@@ -7079,12 +7087,12 @@
       <w:pPr>
         <w:pStyle w:val="Heading30"/>
       </w:pPr>
-      <w:bookmarkStart w:id="19" w:name="_Toc164282016"/>
+      <w:bookmarkStart w:id="18" w:name="_Toc164282016"/>
       <w:r>
         <w:lastRenderedPageBreak/>
-        <w:t>Diagrama de decizii detaliata</w:t>
-      </w:r>
-      <w:bookmarkEnd w:id="19"/>
+        <w:t>Diagrama de decizii</w:t>
+      </w:r>
+      <w:bookmarkEnd w:id="18"/>
     </w:p>
     <w:p>
       <w:pPr>
@@ -7092,10 +7100,10 @@
       </w:pPr>
       <w:r>
         <w:drawing>
-          <wp:inline distT="0" distB="0" distL="0" distR="0" wp14:anchorId="1A4F94F4" wp14:editId="7A121381">
-            <wp:extent cx="5019675" cy="5000625"/>
-            <wp:effectExtent l="0" t="0" r="9525" b="9525"/>
-            <wp:docPr id="5" name="Picture 5" descr="A diagram of bluetooth software&#10;&#10;Description automatically generated"/>
+          <wp:inline distT="0" distB="0" distL="0" distR="0" wp14:anchorId="7B4894D3" wp14:editId="0E685927">
+            <wp:extent cx="4400550" cy="4524375"/>
+            <wp:effectExtent l="0" t="0" r="0" b="9525"/>
+            <wp:docPr id="220569213" name="Picture 1" descr="A diagram of a bluetooth software&#10;&#10;Description automatically generated"/>
             <wp:cNvGraphicFramePr>
               <a:graphicFrameLocks xmlns:a="http://schemas.openxmlformats.org/drawingml/2006/main" noChangeAspect="1"/>
             </wp:cNvGraphicFramePr>
@@ -7103,7 +7111,7 @@
               <a:graphicData uri="http://schemas.openxmlformats.org/drawingml/2006/picture">
                 <pic:pic xmlns:pic="http://schemas.openxmlformats.org/drawingml/2006/picture">
                   <pic:nvPicPr>
-                    <pic:cNvPr id="5" name="Picture 5" descr="A diagram of bluetooth software&#10;&#10;Description automatically generated"/>
+                    <pic:cNvPr id="220569213" name="Picture 1" descr="A diagram of a bluetooth software&#10;&#10;Description automatically generated"/>
                     <pic:cNvPicPr/>
                   </pic:nvPicPr>
                   <pic:blipFill>
@@ -7115,7 +7123,7 @@
                   <pic:spPr>
                     <a:xfrm>
                       <a:off x="0" y="0"/>
-                      <a:ext cx="5019675" cy="5000625"/>
+                      <a:ext cx="4400550" cy="4524375"/>
                     </a:xfrm>
                     <a:prstGeom prst="rect">
                       <a:avLst/>
@@ -7132,46 +7140,325 @@
       <w:pPr>
         <w:pStyle w:val="Heading2"/>
       </w:pPr>
-      <w:bookmarkStart w:id="20" w:name="_Toc164282017"/>
-      <w:r>
-        <w:t>Arhitectura WebAsyncServer</w:t>
+      <w:bookmarkStart w:id="19" w:name="_Toc164282017"/>
+      <w:r>
+        <w:t>Arhitectura Web</w:t>
+      </w:r>
+      <w:bookmarkEnd w:id="19"/>
+      <w:r>
+        <w:t xml:space="preserve"> Server-ului</w:t>
+      </w:r>
+    </w:p>
+    <w:p/>
+    <w:p>
+      <w:r>
+        <w:t xml:space="preserve">Web server-ul este componenta proiectului care se activează și rulează indiferent dacă </w:t>
+      </w:r>
+      <w:r>
+        <w:t>SERVER</w:t>
+      </w:r>
+      <w:r>
+        <w:t>_TESTING</w:t>
+      </w:r>
+      <w:r>
+        <w:t xml:space="preserve"> este pus pe </w:t>
+      </w:r>
+      <w:r>
+        <w:rPr>
+          <w:i/>
+          <w:iCs/>
+        </w:rPr>
+        <w:t xml:space="preserve">true </w:t>
+      </w:r>
+      <w:r>
+        <w:t xml:space="preserve">sau pe </w:t>
+      </w:r>
+      <w:r>
+        <w:rPr>
+          <w:i/>
+          <w:iCs/>
+        </w:rPr>
+        <w:t>false.</w:t>
+      </w:r>
+      <w:r>
+        <w:rPr>
+          <w:i/>
+          <w:iCs/>
+        </w:rPr>
+        <w:t xml:space="preserve"> </w:t>
+      </w:r>
+      <w:r>
+        <w:t xml:space="preserve">Aceasta reprezintă interfața utilizatorului cu sistemul din spate, supranumit în cod </w:t>
+      </w:r>
+      <w:r>
+        <w:t>SERVER</w:t>
+      </w:r>
+      <w:r>
+        <w:t xml:space="preserve">. </w:t>
+      </w:r>
+    </w:p>
+    <w:p>
+      <w:r>
+        <w:t>Motivul pentru care serverul nu depinde de macro este reprezentat de faptul că sistemul este gândit sa aibă două use case-uri, unul de testare al interfeței și unul normal. În ambele use case-uri este nevoie de activarea serverului, dar doar în use case-ul de testare nu se activează, spre deosebire, modulul Bluetooth.</w:t>
+      </w:r>
+    </w:p>
+    <w:p>
+      <w:pPr>
+        <w:pStyle w:val="Heading30"/>
+      </w:pPr>
+      <w:bookmarkStart w:id="20" w:name="_Toc164282018"/>
+      <w:r>
+        <w:lastRenderedPageBreak/>
+        <w:t>Diagrama de decizii</w:t>
       </w:r>
       <w:bookmarkEnd w:id="20"/>
     </w:p>
     <w:p>
       <w:pPr>
+        <w:jc w:val="center"/>
+      </w:pPr>
+      <w:r>
+        <w:rPr>
+          <w:noProof/>
+        </w:rPr>
+        <w:drawing>
+          <wp:inline distT="0" distB="0" distL="0" distR="0" wp14:anchorId="53263098" wp14:editId="23311C1A">
+            <wp:extent cx="1790700" cy="3248025"/>
+            <wp:effectExtent l="0" t="0" r="0" b="9525"/>
+            <wp:docPr id="1314629466" name="Picture 1" descr="A diagram of a computer network&#10;&#10;Description automatically generated"/>
+            <wp:cNvGraphicFramePr>
+              <a:graphicFrameLocks xmlns:a="http://schemas.openxmlformats.org/drawingml/2006/main" noChangeAspect="1"/>
+            </wp:cNvGraphicFramePr>
+            <a:graphic xmlns:a="http://schemas.openxmlformats.org/drawingml/2006/main">
+              <a:graphicData uri="http://schemas.openxmlformats.org/drawingml/2006/picture">
+                <pic:pic xmlns:pic="http://schemas.openxmlformats.org/drawingml/2006/picture">
+                  <pic:nvPicPr>
+                    <pic:cNvPr id="1314629466" name="Picture 1" descr="A diagram of a computer network&#10;&#10;Description automatically generated"/>
+                    <pic:cNvPicPr/>
+                  </pic:nvPicPr>
+                  <pic:blipFill>
+                    <a:blip r:embed="rId14"/>
+                    <a:stretch>
+                      <a:fillRect/>
+                    </a:stretch>
+                  </pic:blipFill>
+                  <pic:spPr>
+                    <a:xfrm>
+                      <a:off x="0" y="0"/>
+                      <a:ext cx="1790700" cy="3248025"/>
+                    </a:xfrm>
+                    <a:prstGeom prst="rect">
+                      <a:avLst/>
+                    </a:prstGeom>
+                  </pic:spPr>
+                </pic:pic>
+              </a:graphicData>
+            </a:graphic>
+          </wp:inline>
+        </w:drawing>
+      </w:r>
+    </w:p>
+    <w:p>
+      <w:pPr>
+        <w:jc w:val="center"/>
+      </w:pPr>
+    </w:p>
+    <w:p>
+      <w:pPr>
+        <w:pStyle w:val="Heading2"/>
+      </w:pPr>
+      <w:r>
+        <w:t xml:space="preserve">Arhitectura </w:t>
+      </w:r>
+      <w:r>
+        <w:t>sistemului</w:t>
+      </w:r>
+    </w:p>
+    <w:p/>
+    <w:p>
+      <w:r>
+        <w:t>Având descrise cele două module care compun sistemul, se poate realiza arhitectura întregului sistem prin imbricarea celor două. Ordinea în care cele doua se rulează este întâi configurarea serverului, apoi configurarea Bluetooth.</w:t>
+      </w:r>
+      <w:r>
+        <w:t xml:space="preserve"> Ulterior, în funcție de macro, se selectează use case-ul dorit.</w:t>
+      </w:r>
+    </w:p>
+    <w:p>
+      <w:r>
+        <w:t xml:space="preserve">După ce aceste două module au fost inițializate, poate începe rularea efectivă a programului. Programul rulează funcția loop() după ce funcția setup() s-a realizat cu succes. Deoarece codul este bazat pe framework-ul Arduino, funcția loop() este cea în care codul efectiv se prezintă, iar </w:t>
+      </w:r>
+      <w:r>
+        <w:t>aceasta este rulată ciclic, de la terminarea funcției setup() până când placă intalneste semnalul de reset (RST) sau alimentarea este oprită.</w:t>
+      </w:r>
+    </w:p>
+    <w:p>
+      <w:r>
+        <w:t xml:space="preserve">Așa cum a fost cazul și la funcția setup(), funcția loop depinde de macro-ul </w:t>
+      </w:r>
+      <w:r>
+        <w:t>SERVER</w:t>
+      </w:r>
+      <w:r>
+        <w:t>_TESTING. Dacă acesta este pus pe true, se va rula un cod care exemplifică funcționalitatea interfeței utilizatorului cu sistemul. În acest caz, parametrii afișați vor avea valori care se vor schimba ciclic, dar vor reprezenta valori și evoluție realiste.</w:t>
+      </w:r>
+    </w:p>
+    <w:p>
+      <w:r>
+        <w:t>În situația în care macro-ul este setat pe false</w:t>
+      </w:r>
+    </w:p>
+    <w:p>
+      <w:pPr>
+        <w:ind w:firstLine="0"/>
+      </w:pPr>
+    </w:p>
+    <w:p>
+      <w:pPr>
         <w:pStyle w:val="Heading30"/>
       </w:pPr>
-      <w:bookmarkStart w:id="21" w:name="_Toc164282018"/>
-      <w:r>
-        <w:t>Diagrama de decizii detaliata</w:t>
+    </w:p>
+    <w:p>
+      <w:pPr>
+        <w:ind w:firstLine="0"/>
+      </w:pPr>
+    </w:p>
+    <w:p>
+      <w:pPr>
+        <w:ind w:firstLine="0"/>
+      </w:pPr>
+    </w:p>
+    <w:p>
+      <w:pPr>
+        <w:ind w:firstLine="0"/>
+      </w:pPr>
+    </w:p>
+    <w:p>
+      <w:pPr>
+        <w:ind w:firstLine="0"/>
+      </w:pPr>
+    </w:p>
+    <w:p>
+      <w:pPr>
+        <w:ind w:firstLine="0"/>
+      </w:pPr>
+    </w:p>
+    <w:p>
+      <w:pPr>
+        <w:ind w:firstLine="0"/>
+      </w:pPr>
+    </w:p>
+    <w:p>
+      <w:pPr>
+        <w:ind w:firstLine="0"/>
+      </w:pPr>
+    </w:p>
+    <w:p>
+      <w:pPr>
+        <w:ind w:firstLine="0"/>
+      </w:pPr>
+    </w:p>
+    <w:p>
+      <w:pPr>
+        <w:ind w:firstLine="0"/>
+      </w:pPr>
+    </w:p>
+    <w:p>
+      <w:pPr>
+        <w:ind w:firstLine="0"/>
+      </w:pPr>
+    </w:p>
+    <w:p>
+      <w:pPr>
+        <w:ind w:firstLine="0"/>
+      </w:pPr>
+    </w:p>
+    <w:p>
+      <w:pPr>
+        <w:ind w:firstLine="0"/>
+      </w:pPr>
+    </w:p>
+    <w:p>
+      <w:pPr>
+        <w:ind w:firstLine="0"/>
+      </w:pPr>
+    </w:p>
+    <w:p>
+      <w:pPr>
+        <w:ind w:firstLine="0"/>
+      </w:pPr>
+    </w:p>
+    <w:p>
+      <w:pPr>
+        <w:ind w:firstLine="0"/>
+      </w:pPr>
+    </w:p>
+    <w:p>
+      <w:pPr>
+        <w:jc w:val="center"/>
+      </w:pPr>
+      <w:r>
+        <w:lastRenderedPageBreak/>
+        <w:drawing>
+          <wp:inline distT="0" distB="0" distL="0" distR="0" wp14:anchorId="42970F4A" wp14:editId="7D570256">
+            <wp:extent cx="3514725" cy="9096375"/>
+            <wp:effectExtent l="0" t="0" r="9525" b="9525"/>
+            <wp:docPr id="1918095120" name="Picture 1" descr="A screenshot of a diagram&#10;&#10;Description automatically generated"/>
+            <wp:cNvGraphicFramePr>
+              <a:graphicFrameLocks xmlns:a="http://schemas.openxmlformats.org/drawingml/2006/main" noChangeAspect="1"/>
+            </wp:cNvGraphicFramePr>
+            <a:graphic xmlns:a="http://schemas.openxmlformats.org/drawingml/2006/main">
+              <a:graphicData uri="http://schemas.openxmlformats.org/drawingml/2006/picture">
+                <pic:pic xmlns:pic="http://schemas.openxmlformats.org/drawingml/2006/picture">
+                  <pic:nvPicPr>
+                    <pic:cNvPr id="1918095120" name="Picture 1" descr="A screenshot of a diagram&#10;&#10;Description automatically generated"/>
+                    <pic:cNvPicPr/>
+                  </pic:nvPicPr>
+                  <pic:blipFill>
+                    <a:blip r:embed="rId15"/>
+                    <a:stretch>
+                      <a:fillRect/>
+                    </a:stretch>
+                  </pic:blipFill>
+                  <pic:spPr>
+                    <a:xfrm>
+                      <a:off x="0" y="0"/>
+                      <a:ext cx="3514725" cy="9096375"/>
+                    </a:xfrm>
+                    <a:prstGeom prst="rect">
+                      <a:avLst/>
+                    </a:prstGeom>
+                  </pic:spPr>
+                </pic:pic>
+              </a:graphicData>
+            </a:graphic>
+          </wp:inline>
+        </w:drawing>
+      </w:r>
+    </w:p>
+    <w:p>
+      <w:pPr>
+        <w:pStyle w:val="Heading1"/>
+      </w:pPr>
+      <w:bookmarkStart w:id="21" w:name="_Toc164282019"/>
+      <w:r>
+        <w:lastRenderedPageBreak/>
+        <w:t>IMPLEMENTARE DETALIAT</w:t>
       </w:r>
       <w:bookmarkEnd w:id="21"/>
+      <w:r>
+        <w:t>Ă</w:t>
+      </w:r>
     </w:p>
     <w:p/>
     <w:p>
       <w:pPr>
-        <w:pStyle w:val="Heading1"/>
-      </w:pPr>
-      <w:bookmarkStart w:id="22" w:name="_Toc164282019"/>
-      <w:r>
-        <w:t>IMPLEMENTARE DETALIAT</w:t>
+        <w:pStyle w:val="Heading2"/>
+      </w:pPr>
+      <w:bookmarkStart w:id="22" w:name="_Toc164282020"/>
+      <w:r>
+        <w:t>Implementare Bluetooth</w:t>
       </w:r>
       <w:bookmarkEnd w:id="22"/>
-      <w:r>
-        <w:t>Ă</w:t>
-      </w:r>
-    </w:p>
-    <w:p/>
-    <w:p>
-      <w:pPr>
-        <w:pStyle w:val="Heading2"/>
-      </w:pPr>
-      <w:bookmarkStart w:id="23" w:name="_Toc164282020"/>
-      <w:r>
-        <w:t>Implementare Bluetooth</w:t>
-      </w:r>
-      <w:bookmarkEnd w:id="23"/>
     </w:p>
     <w:p/>
     <w:p>
@@ -7237,19 +7524,29 @@
       <w:pPr>
         <w:pStyle w:val="Heading30"/>
       </w:pPr>
-      <w:bookmarkStart w:id="24" w:name="_Toc164282021"/>
+      <w:bookmarkStart w:id="23" w:name="_Toc164282021"/>
       <w:r>
         <w:t>Diagrama de secventa dinamica - Din avion</w:t>
       </w:r>
+      <w:bookmarkEnd w:id="23"/>
+    </w:p>
+    <w:p>
+      <w:pPr>
+        <w:pStyle w:val="Heading30"/>
+      </w:pPr>
+      <w:bookmarkStart w:id="24" w:name="_Toc164282023"/>
+      <w:r>
+        <w:t>Diagrama de secventa pentru rpm() - Se adauga si detalii de returnari, etc.</w:t>
+      </w:r>
       <w:bookmarkEnd w:id="24"/>
     </w:p>
     <w:p>
       <w:pPr>
         <w:pStyle w:val="Heading30"/>
       </w:pPr>
-      <w:bookmarkStart w:id="25" w:name="_Toc164282023"/>
-      <w:r>
-        <w:t>Diagrama de secventa pentru rpm() - Se adauga si detalii de returnari, etc.</w:t>
+      <w:bookmarkStart w:id="25" w:name="_Toc164282024"/>
+      <w:r>
+        <w:t>Diagrama de secventa pentru kph() - Se adauga si detalii de returnari, etc.</w:t>
       </w:r>
       <w:bookmarkEnd w:id="25"/>
     </w:p>
@@ -7257,9 +7554,9 @@
       <w:pPr>
         <w:pStyle w:val="Heading30"/>
       </w:pPr>
-      <w:bookmarkStart w:id="26" w:name="_Toc164282024"/>
-      <w:r>
-        <w:t>Diagrama de secventa pentru kph() - Se adauga si detalii de returnari, etc.</w:t>
+      <w:bookmarkStart w:id="26" w:name="_Toc164282025"/>
+      <w:r>
+        <w:t>Diagrama de secventa pentru fuel() - Se adauga si detalii de returnari, etc.</w:t>
       </w:r>
       <w:bookmarkEnd w:id="26"/>
     </w:p>
@@ -7267,271 +7564,261 @@
       <w:pPr>
         <w:pStyle w:val="Heading30"/>
       </w:pPr>
-      <w:bookmarkStart w:id="27" w:name="_Toc164282025"/>
-      <w:r>
-        <w:t>Diagrama de secventa pentru fuel() - Se adauga si detalii de returnari, etc.</w:t>
+      <w:bookmarkStart w:id="27" w:name="_Toc164282026"/>
+      <w:r>
+        <w:t>Diagrama de secventa pentru oil() - Se adauga si detalii de returnari, etc.</w:t>
       </w:r>
       <w:bookmarkEnd w:id="27"/>
     </w:p>
+    <w:p/>
+    <w:p>
+      <w:pPr>
+        <w:pStyle w:val="Heading2"/>
+      </w:pPr>
+      <w:bookmarkStart w:id="28" w:name="_Toc164282027"/>
+      <w:r>
+        <w:t>Implementare WebAsyncServer</w:t>
+      </w:r>
+      <w:bookmarkEnd w:id="28"/>
+    </w:p>
+    <w:p>
+      <w:r>
+        <w:t>Implementare wifi</w:t>
+      </w:r>
+      <w:r>
+        <w:t>, portocol de securitate WPA3-SAE în plafrotmio.ini</w:t>
+      </w:r>
+    </w:p>
+    <w:p/>
+    <w:p>
+      <w:r>
+        <w:t>În cazul sistemului “Car Monitor”, s-a folosit protocolul de securitate WPA3-SAE, deoarece in momentul testării placa se conecta la un smartphone cu sistemul de operare iOS, și orice client care se conectează la acest tip de dispozitiv trebuie să aibă acest protocol de securitate activat.</w:t>
+      </w:r>
+    </w:p>
     <w:p>
       <w:pPr>
         <w:pStyle w:val="Heading30"/>
       </w:pPr>
-      <w:bookmarkStart w:id="28" w:name="_Toc164282026"/>
-      <w:r>
-        <w:t>Diagrama de secventa pentru oil() - Se adauga si detalii de returnari, etc.</w:t>
-      </w:r>
-      <w:bookmarkEnd w:id="28"/>
+      <w:bookmarkStart w:id="29" w:name="_Toc164282028"/>
+      <w:r>
+        <w:t>Diagrama de secventa dinamica - Din avion</w:t>
+      </w:r>
+      <w:bookmarkEnd w:id="29"/>
+    </w:p>
+    <w:p>
+      <w:pPr>
+        <w:pStyle w:val="Heading30"/>
+      </w:pPr>
+      <w:bookmarkStart w:id="30" w:name="_Toc164282029"/>
+      <w:r>
+        <w:t>Diagrama de decizii detaliata</w:t>
+      </w:r>
+      <w:bookmarkEnd w:id="30"/>
+    </w:p>
+    <w:p>
+      <w:pPr>
+        <w:pStyle w:val="Heading30"/>
+      </w:pPr>
+      <w:bookmarkStart w:id="31" w:name="_Toc164282030"/>
+      <w:r>
+        <w:t>Diagrama de secventa pentru WebServer.begin()</w:t>
+      </w:r>
+      <w:bookmarkEnd w:id="31"/>
+    </w:p>
+    <w:p>
+      <w:pPr>
+        <w:pStyle w:val="Heading30"/>
+      </w:pPr>
+      <w:bookmarkStart w:id="32" w:name="_Toc164282031"/>
+      <w:r>
+        <w:t>Diagrama de secventa pentru send data</w:t>
+      </w:r>
+      <w:bookmarkEnd w:id="32"/>
+    </w:p>
+    <w:p>
+      <w:pPr>
+        <w:pStyle w:val="Heading30"/>
+      </w:pPr>
+      <w:bookmarkStart w:id="33" w:name="_Toc164282032"/>
+      <w:r>
+        <w:t>Diagrama de secventa pentru SPIFFS open file</w:t>
+      </w:r>
+      <w:bookmarkEnd w:id="33"/>
+    </w:p>
+    <w:p>
+      <w:pPr>
+        <w:pStyle w:val="Heading30"/>
+      </w:pPr>
+      <w:bookmarkStart w:id="34" w:name="_Toc164282033"/>
+      <w:r>
+        <w:t>Diagrama de secventa pentru grafice</w:t>
+      </w:r>
+      <w:bookmarkEnd w:id="34"/>
     </w:p>
     <w:p/>
     <w:p>
       <w:pPr>
+        <w:pStyle w:val="Heading1"/>
+      </w:pPr>
+      <w:bookmarkStart w:id="35" w:name="_Toc164282034"/>
+      <w:r>
+        <w:t>DESFASURARE EXEMPLIFICATA</w:t>
+      </w:r>
+      <w:bookmarkEnd w:id="35"/>
+    </w:p>
+    <w:p/>
+    <w:p>
+      <w:pPr>
+        <w:pStyle w:val="Heading1"/>
+      </w:pPr>
+      <w:bookmarkStart w:id="36" w:name="_Toc164282035"/>
+      <w:r>
+        <w:lastRenderedPageBreak/>
+        <w:t>DEZVOLTARE SI TESTARE</w:t>
+      </w:r>
+      <w:bookmarkEnd w:id="36"/>
+    </w:p>
+    <w:p>
+      <w:pPr>
         <w:pStyle w:val="Heading2"/>
       </w:pPr>
-      <w:bookmarkStart w:id="29" w:name="_Toc164282027"/>
-      <w:r>
-        <w:t>Implementare WebAsyncServer</w:t>
-      </w:r>
-      <w:bookmarkEnd w:id="29"/>
-    </w:p>
-    <w:p>
-      <w:r>
-        <w:t>Implementare wifi</w:t>
-      </w:r>
-      <w:r>
-        <w:t>, portocol de securitate WPA3-SAE în plafrotmio.ini</w:t>
-      </w:r>
+      <w:bookmarkStart w:id="37" w:name="_Toc164282036"/>
+      <w:r>
+        <w:t>Detalii de configurare - configurare config.h</w:t>
+      </w:r>
+      <w:bookmarkEnd w:id="37"/>
+    </w:p>
+    <w:p>
+      <w:pPr>
+        <w:pStyle w:val="Heading2"/>
+      </w:pPr>
+      <w:bookmarkStart w:id="38" w:name="_Toc164282037"/>
+      <w:r>
+        <w:t>Securitate</w:t>
+      </w:r>
+      <w:bookmarkEnd w:id="38"/>
+      <w:r>
+        <w:t xml:space="preserve"> </w:t>
+      </w:r>
+    </w:p>
+    <w:p>
+      <w:pPr>
+        <w:pStyle w:val="Heading2"/>
+      </w:pPr>
+      <w:bookmarkStart w:id="39" w:name="_Toc164282038"/>
+      <w:r>
+        <w:t>Stocarea datelor</w:t>
+      </w:r>
+      <w:bookmarkEnd w:id="39"/>
+    </w:p>
+    <w:p>
+      <w:pPr>
+        <w:pStyle w:val="Heading2"/>
+      </w:pPr>
+      <w:bookmarkStart w:id="40" w:name="_Toc164282039"/>
+      <w:r>
+        <w:t>Interfața</w:t>
+      </w:r>
+      <w:r>
+        <w:t xml:space="preserve"> cu utilizatorul</w:t>
+      </w:r>
+      <w:bookmarkEnd w:id="40"/>
+    </w:p>
+    <w:p>
+      <w:pPr>
+        <w:pStyle w:val="Heading2"/>
+      </w:pPr>
+      <w:bookmarkStart w:id="41" w:name="_Toc164282040"/>
+      <w:r>
+        <w:t xml:space="preserve">Posibili </w:t>
+      </w:r>
+      <w:bookmarkEnd w:id="41"/>
+      <w:r>
+        <w:t>clienți</w:t>
+      </w:r>
+    </w:p>
+    <w:p>
+      <w:pPr>
+        <w:pStyle w:val="Heading2"/>
+      </w:pPr>
+      <w:bookmarkStart w:id="42" w:name="_Toc164282041"/>
+      <w:r>
+        <w:t xml:space="preserve">Performanta sistemului - </w:t>
+      </w:r>
+      <w:r>
+        <w:t>câtă</w:t>
+      </w:r>
+      <w:r>
+        <w:t xml:space="preserve"> memorie ocupa, frecventa de operare, de returnare a datelor etc.</w:t>
+      </w:r>
+      <w:bookmarkEnd w:id="42"/>
+    </w:p>
+    <w:p>
+      <w:pPr>
+        <w:pStyle w:val="Heading2"/>
+      </w:pPr>
+      <w:bookmarkStart w:id="43" w:name="_Toc164282042"/>
+      <w:r>
+        <w:t>Scalabilitate tehnica - se pot adauga mai multe esp uri</w:t>
+      </w:r>
+      <w:bookmarkEnd w:id="43"/>
+    </w:p>
+    <w:p>
+      <w:pPr>
+        <w:pStyle w:val="Heading2"/>
+      </w:pPr>
+      <w:bookmarkStart w:id="44" w:name="_Toc164282043"/>
+      <w:r>
+        <w:t>Scalabilitate antreprenoriala - posibil pret, specificiatii, pachet, venit anual etc (vezi GreenSpot)</w:t>
+      </w:r>
+      <w:bookmarkEnd w:id="44"/>
     </w:p>
     <w:p/>
     <w:p>
-      <w:r>
-        <w:t>În cazul sistemului “Car Monitor”, s-a folosit protocolul de securitate WPA3-SAE, deoarece in momentul testării placa se conecta la un smartphone cu sistemul de operare iOS, și orice client care se conectează la acest tip de dispozitiv trebuie să aibă acest protocol de securitate activat.</w:t>
-      </w:r>
-    </w:p>
-    <w:p>
-      <w:pPr>
-        <w:pStyle w:val="Heading30"/>
-      </w:pPr>
-      <w:bookmarkStart w:id="30" w:name="_Toc164282028"/>
-      <w:r>
-        <w:t>Diagrama de secventa dinamica - Din avion</w:t>
-      </w:r>
-      <w:bookmarkEnd w:id="30"/>
-    </w:p>
-    <w:p>
-      <w:pPr>
-        <w:pStyle w:val="Heading30"/>
-      </w:pPr>
-      <w:bookmarkStart w:id="31" w:name="_Toc164282029"/>
-      <w:r>
-        <w:t>Diagrama de decizii detaliata</w:t>
-      </w:r>
-      <w:bookmarkEnd w:id="31"/>
-    </w:p>
-    <w:p>
-      <w:pPr>
-        <w:pStyle w:val="Heading30"/>
-      </w:pPr>
-      <w:bookmarkStart w:id="32" w:name="_Toc164282030"/>
-      <w:r>
-        <w:t>Diagrama de secventa pentru WebServer.begin()</w:t>
-      </w:r>
-      <w:bookmarkEnd w:id="32"/>
-    </w:p>
-    <w:p>
-      <w:pPr>
-        <w:pStyle w:val="Heading30"/>
-      </w:pPr>
-      <w:bookmarkStart w:id="33" w:name="_Toc164282031"/>
-      <w:r>
-        <w:t>Diagrama de secventa pentru send data</w:t>
-      </w:r>
-      <w:bookmarkEnd w:id="33"/>
-    </w:p>
-    <w:p>
-      <w:pPr>
-        <w:pStyle w:val="Heading30"/>
-      </w:pPr>
-      <w:bookmarkStart w:id="34" w:name="_Toc164282032"/>
-      <w:r>
-        <w:t>Diagrama de secventa pentru SPIFFS open file</w:t>
-      </w:r>
-      <w:bookmarkEnd w:id="34"/>
-    </w:p>
-    <w:p>
-      <w:pPr>
-        <w:pStyle w:val="Heading30"/>
-      </w:pPr>
-      <w:bookmarkStart w:id="35" w:name="_Toc164282033"/>
-      <w:r>
-        <w:t>Diagrama de secventa pentru grafice</w:t>
-      </w:r>
-      <w:bookmarkEnd w:id="35"/>
-    </w:p>
-    <w:p/>
-    <w:p>
       <w:pPr>
         <w:pStyle w:val="Heading1"/>
       </w:pPr>
-      <w:bookmarkStart w:id="36" w:name="_Toc164282034"/>
-      <w:r>
-        <w:t>DESFASURARE EXEMPLIFICATA</w:t>
-      </w:r>
-      <w:bookmarkEnd w:id="36"/>
-    </w:p>
-    <w:p/>
-    <w:p>
-      <w:pPr>
-        <w:pStyle w:val="Heading1"/>
-      </w:pPr>
-      <w:bookmarkStart w:id="37" w:name="_Toc164282035"/>
-      <w:r>
-        <w:t>DEZVOLTARE SI TESTARE</w:t>
-      </w:r>
-      <w:bookmarkEnd w:id="37"/>
+      <w:bookmarkStart w:id="45" w:name="_Toc164282044"/>
+      <w:r>
+        <w:t>Concluzie</w:t>
+      </w:r>
+      <w:bookmarkEnd w:id="45"/>
     </w:p>
     <w:p>
       <w:pPr>
         <w:pStyle w:val="Heading2"/>
       </w:pPr>
-      <w:bookmarkStart w:id="38" w:name="_Toc164282036"/>
-      <w:r>
-        <w:t>Detalii de configurare - configurare config.h</w:t>
-      </w:r>
-      <w:bookmarkEnd w:id="38"/>
+      <w:bookmarkStart w:id="46" w:name="_Toc164282045"/>
+      <w:r>
+        <w:t xml:space="preserve">Obiective </w:t>
+      </w:r>
+      <w:bookmarkEnd w:id="46"/>
+      <w:r>
+        <w:t>îndeplinite</w:t>
+      </w:r>
     </w:p>
     <w:p>
       <w:pPr>
         <w:pStyle w:val="Heading2"/>
       </w:pPr>
-      <w:bookmarkStart w:id="39" w:name="_Toc164282037"/>
-      <w:r>
-        <w:t>Securitate</w:t>
-      </w:r>
-      <w:bookmarkEnd w:id="39"/>
-      <w:r>
-        <w:t xml:space="preserve"> </w:t>
-      </w:r>
+      <w:bookmarkStart w:id="47" w:name="_Toc164282046"/>
+      <w:r>
+        <w:t>Comparare cu SOTA</w:t>
+      </w:r>
+      <w:bookmarkEnd w:id="47"/>
     </w:p>
     <w:p>
       <w:pPr>
         <w:pStyle w:val="Heading2"/>
       </w:pPr>
-      <w:bookmarkStart w:id="40" w:name="_Toc164282038"/>
-      <w:r>
-        <w:t>Stocarea datelor</w:t>
-      </w:r>
-      <w:bookmarkEnd w:id="40"/>
-    </w:p>
-    <w:p>
-      <w:pPr>
-        <w:pStyle w:val="Heading2"/>
-      </w:pPr>
-      <w:bookmarkStart w:id="41" w:name="_Toc164282039"/>
-      <w:r>
-        <w:t>Interfața</w:t>
-      </w:r>
-      <w:r>
-        <w:t xml:space="preserve"> cu utilizatorul</w:t>
-      </w:r>
-      <w:bookmarkEnd w:id="41"/>
-    </w:p>
-    <w:p>
-      <w:pPr>
-        <w:pStyle w:val="Heading2"/>
-      </w:pPr>
-      <w:bookmarkStart w:id="42" w:name="_Toc164282040"/>
-      <w:r>
-        <w:t xml:space="preserve">Posibili </w:t>
-      </w:r>
-      <w:bookmarkEnd w:id="42"/>
-      <w:r>
-        <w:t>clienți</w:t>
-      </w:r>
-    </w:p>
-    <w:p>
-      <w:pPr>
-        <w:pStyle w:val="Heading2"/>
-      </w:pPr>
-      <w:bookmarkStart w:id="43" w:name="_Toc164282041"/>
-      <w:r>
-        <w:t xml:space="preserve">Performanta sistemului - </w:t>
-      </w:r>
-      <w:r>
-        <w:t>câtă</w:t>
-      </w:r>
-      <w:r>
-        <w:t xml:space="preserve"> memorie ocupa, frecventa de operare, de returnare a datelor etc.</w:t>
-      </w:r>
-      <w:bookmarkEnd w:id="43"/>
-    </w:p>
-    <w:p>
-      <w:pPr>
-        <w:pStyle w:val="Heading2"/>
-      </w:pPr>
-      <w:bookmarkStart w:id="44" w:name="_Toc164282042"/>
-      <w:r>
-        <w:t>Scalabilitate tehnica - se pot adauga mai multe esp uri</w:t>
-      </w:r>
-      <w:bookmarkEnd w:id="44"/>
-    </w:p>
-    <w:p>
-      <w:pPr>
-        <w:pStyle w:val="Heading2"/>
-      </w:pPr>
-      <w:bookmarkStart w:id="45" w:name="_Toc164282043"/>
-      <w:r>
-        <w:t>Scalabilitate antreprenoriala - posibil pret, specificiatii, pachet, venit anual etc (vezi GreenSpot)</w:t>
-      </w:r>
-      <w:bookmarkEnd w:id="45"/>
-    </w:p>
-    <w:p/>
-    <w:p>
-      <w:pPr>
-        <w:pStyle w:val="Heading1"/>
-      </w:pPr>
-      <w:bookmarkStart w:id="46" w:name="_Toc164282044"/>
-      <w:r>
-        <w:lastRenderedPageBreak/>
-        <w:t>Concluzie</w:t>
-      </w:r>
-      <w:bookmarkEnd w:id="46"/>
-    </w:p>
-    <w:p>
-      <w:pPr>
-        <w:pStyle w:val="Heading2"/>
-      </w:pPr>
-      <w:bookmarkStart w:id="47" w:name="_Toc164282045"/>
-      <w:r>
-        <w:t xml:space="preserve">Obiective </w:t>
-      </w:r>
-      <w:bookmarkEnd w:id="47"/>
-      <w:r>
-        <w:t>îndeplinite</w:t>
-      </w:r>
-    </w:p>
-    <w:p>
-      <w:pPr>
-        <w:pStyle w:val="Heading2"/>
-      </w:pPr>
-      <w:bookmarkStart w:id="48" w:name="_Toc164282046"/>
-      <w:r>
-        <w:t>Comparare cu SOTA</w:t>
+      <w:bookmarkStart w:id="48" w:name="_Toc164282047"/>
+      <w:r>
+        <w:t>Adăugări</w:t>
+      </w:r>
+      <w:r>
+        <w:t xml:space="preserve"> ulterioare</w:t>
       </w:r>
       <w:bookmarkEnd w:id="48"/>
-    </w:p>
-    <w:p>
-      <w:pPr>
-        <w:pStyle w:val="Heading2"/>
-      </w:pPr>
-      <w:bookmarkStart w:id="49" w:name="_Toc164282047"/>
-      <w:r>
-        <w:t>Adăugări</w:t>
-      </w:r>
-      <w:r>
-        <w:t xml:space="preserve"> ulterioare</w:t>
-      </w:r>
-      <w:bookmarkEnd w:id="49"/>
     </w:p>
     <w:p/>
     <w:sdt>
@@ -7914,6 +8201,7 @@
                       <w:pStyle w:val="Bibliography"/>
                     </w:pPr>
                     <w:r>
+                      <w:lastRenderedPageBreak/>
                       <w:t xml:space="preserve">[9] </w:t>
                     </w:r>
                   </w:p>
@@ -8060,7 +8348,6 @@
                       <w:pStyle w:val="Bibliography"/>
                     </w:pPr>
                     <w:r>
-                      <w:lastRenderedPageBreak/>
                       <w:t xml:space="preserve">[13] </w:t>
                     </w:r>
                   </w:p>
@@ -8104,9 +8391,9 @@
     </w:sdt>
     <w:p/>
     <w:sectPr>
-      <w:headerReference w:type="default" r:id="rId14"/>
-      <w:footerReference w:type="default" r:id="rId15"/>
-      <w:headerReference w:type="first" r:id="rId16"/>
+      <w:headerReference w:type="default" r:id="rId16"/>
+      <w:footerReference w:type="default" r:id="rId17"/>
+      <w:headerReference w:type="first" r:id="rId18"/>
       <w:pgSz w:w="11907" w:h="16840"/>
       <w:pgMar w:top="709" w:right="1134" w:bottom="1134" w:left="1134" w:header="706" w:footer="709" w:gutter="0"/>
       <w:pgNumType w:start="1"/>
@@ -8119,7 +8406,7 @@
 </file>
 
 <file path=word/endnotes.xml><?xml version="1.0" encoding="utf-8"?>
-<w:endnotes xmlns:wpc="http://schemas.microsoft.com/office/word/2010/wordprocessingCanvas" xmlns:cx="http://schemas.microsoft.com/office/drawing/2014/chartex" xmlns:cx1="http://schemas.microsoft.com/office/drawing/2015/9/8/chartex" xmlns:cx2="http://schemas.microsoft.com/office/drawing/2015/10/21/chartex" xmlns:cx3="http://schemas.microsoft.com/office/drawing/2016/5/9/chartex" xmlns:cx4="http://schemas.microsoft.com/office/drawing/2016/5/10/chartex" xmlns:cx5="http://schemas.microsoft.com/office/drawing/2016/5/11/chartex" xmlns:cx6="http://schemas.microsoft.com/office/drawing/2016/5/12/chartex" xmlns:cx7="http://schemas.microsoft.com/office/drawing/2016/5/13/chartex" xmlns:cx8="http://schemas.microsoft.com/office/drawing/2016/5/14/chartex" xmlns:mc="http://schemas.openxmlformats.org/markup-compatibility/2006" xmlns:aink="http://schemas.microsoft.com/office/drawing/2016/ink" xmlns:am3d="http://schemas.microsoft.com/office/drawing/2017/model3d" xmlns:o="urn:schemas-microsoft-com:office:office" xmlns:oel="http://schemas.microsoft.com/office/2019/extlst" xmlns:r="http://schemas.openxmlformats.org/officeDocument/2006/relationships" xmlns:m="http://schemas.openxmlformats.org/officeDocument/2006/math" xmlns:v="urn:schemas-microsoft-com:vml" xmlns:wp14="http://schemas.microsoft.com/office/word/2010/wordprocessingDrawing" xmlns:wp="http://schemas.openxmlformats.org/drawingml/2006/wordprocessingDrawing" xmlns:w10="urn:schemas-microsoft-com:office:word" xmlns:w="http://schemas.openxmlformats.org/wordprocessingml/2006/main" xmlns:w14="http://schemas.microsoft.com/office/word/2010/wordml" xmlns:w15="http://schemas.microsoft.com/office/word/2012/wordml" xmlns:w16cex="http://schemas.microsoft.com/office/word/2018/wordml/cex" xmlns:w16cid="http://schemas.microsoft.com/office/word/2016/wordml/cid" xmlns:w16="http://schemas.microsoft.com/office/word/2018/wordml" xmlns:w16sdtdh="http://schemas.microsoft.com/office/word/2020/wordml/sdtdatahash" xmlns:w16se="http://schemas.microsoft.com/office/word/2015/wordml/symex" xmlns:wpg="http://schemas.microsoft.com/office/word/2010/wordprocessingGroup" xmlns:wpi="http://schemas.microsoft.com/office/word/2010/wordprocessingInk" xmlns:wne="http://schemas.microsoft.com/office/word/2006/wordml" xmlns:wps="http://schemas.microsoft.com/office/word/2010/wordprocessingShape" mc:Ignorable="w14 w15 w16se w16cid w16 w16cex w16sdtdh wp14">
+<w:endnotes xmlns:wpc="http://schemas.microsoft.com/office/word/2010/wordprocessingCanvas" xmlns:cx="http://schemas.microsoft.com/office/drawing/2014/chartex" xmlns:cx1="http://schemas.microsoft.com/office/drawing/2015/9/8/chartex" xmlns:cx2="http://schemas.microsoft.com/office/drawing/2015/10/21/chartex" xmlns:cx3="http://schemas.microsoft.com/office/drawing/2016/5/9/chartex" xmlns:cx4="http://schemas.microsoft.com/office/drawing/2016/5/10/chartex" xmlns:cx5="http://schemas.microsoft.com/office/drawing/2016/5/11/chartex" xmlns:cx6="http://schemas.microsoft.com/office/drawing/2016/5/12/chartex" xmlns:cx7="http://schemas.microsoft.com/office/drawing/2016/5/13/chartex" xmlns:cx8="http://schemas.microsoft.com/office/drawing/2016/5/14/chartex" xmlns:mc="http://schemas.openxmlformats.org/markup-compatibility/2006" xmlns:aink="http://schemas.microsoft.com/office/drawing/2016/ink" xmlns:am3d="http://schemas.microsoft.com/office/drawing/2017/model3d" xmlns:o="urn:schemas-microsoft-com:office:office" xmlns:oel="http://schemas.microsoft.com/office/2019/extlst" xmlns:r="http://schemas.openxmlformats.org/officeDocument/2006/relationships" xmlns:m="http://schemas.openxmlformats.org/officeDocument/2006/math" xmlns:v="urn:schemas-microsoft-com:vml" xmlns:wp14="http://schemas.microsoft.com/office/word/2010/wordprocessingDrawing" xmlns:wp="http://schemas.openxmlformats.org/drawingml/2006/wordprocessingDrawing" xmlns:w10="urn:schemas-microsoft-com:office:word" xmlns:w="http://schemas.openxmlformats.org/wordprocessingml/2006/main" xmlns:w14="http://schemas.microsoft.com/office/word/2010/wordml" xmlns:w15="http://schemas.microsoft.com/office/word/2012/wordml" xmlns:w16cex="http://schemas.microsoft.com/office/word/2018/wordml/cex" xmlns:w16cid="http://schemas.microsoft.com/office/word/2016/wordml/cid" xmlns:w16="http://schemas.microsoft.com/office/word/2018/wordml" xmlns:w16du="http://schemas.microsoft.com/office/word/2023/wordml/word16du" xmlns:w16sdtdh="http://schemas.microsoft.com/office/word/2020/wordml/sdtdatahash" xmlns:w16se="http://schemas.microsoft.com/office/word/2015/wordml/symex" xmlns:wpg="http://schemas.microsoft.com/office/word/2010/wordprocessingGroup" xmlns:wpi="http://schemas.microsoft.com/office/word/2010/wordprocessingInk" xmlns:wne="http://schemas.microsoft.com/office/word/2006/wordml" xmlns:wps="http://schemas.microsoft.com/office/word/2010/wordprocessingShape" mc:Ignorable="w14 w15 w16se w16cid w16 w16cex w16sdtdh w16du wp14">
   <w:endnote w:type="separator" w:id="-1">
     <w:p>
       <w:pPr>
@@ -8144,7 +8431,7 @@
 </file>
 
 <file path=word/footer1.xml><?xml version="1.0" encoding="utf-8"?>
-<w:ftr xmlns:wpc="http://schemas.microsoft.com/office/word/2010/wordprocessingCanvas" xmlns:cx="http://schemas.microsoft.com/office/drawing/2014/chartex" xmlns:cx1="http://schemas.microsoft.com/office/drawing/2015/9/8/chartex" xmlns:cx2="http://schemas.microsoft.com/office/drawing/2015/10/21/chartex" xmlns:cx3="http://schemas.microsoft.com/office/drawing/2016/5/9/chartex" xmlns:cx4="http://schemas.microsoft.com/office/drawing/2016/5/10/chartex" xmlns:cx5="http://schemas.microsoft.com/office/drawing/2016/5/11/chartex" xmlns:cx6="http://schemas.microsoft.com/office/drawing/2016/5/12/chartex" xmlns:cx7="http://schemas.microsoft.com/office/drawing/2016/5/13/chartex" xmlns:cx8="http://schemas.microsoft.com/office/drawing/2016/5/14/chartex" xmlns:mc="http://schemas.openxmlformats.org/markup-compatibility/2006" xmlns:aink="http://schemas.microsoft.com/office/drawing/2016/ink" xmlns:am3d="http://schemas.microsoft.com/office/drawing/2017/model3d" xmlns:o="urn:schemas-microsoft-com:office:office" xmlns:oel="http://schemas.microsoft.com/office/2019/extlst" xmlns:r="http://schemas.openxmlformats.org/officeDocument/2006/relationships" xmlns:m="http://schemas.openxmlformats.org/officeDocument/2006/math" xmlns:v="urn:schemas-microsoft-com:vml" xmlns:wp14="http://schemas.microsoft.com/office/word/2010/wordprocessingDrawing" xmlns:wp="http://schemas.openxmlformats.org/drawingml/2006/wordprocessingDrawing" xmlns:w10="urn:schemas-microsoft-com:office:word" xmlns:w="http://schemas.openxmlformats.org/wordprocessingml/2006/main" xmlns:w14="http://schemas.microsoft.com/office/word/2010/wordml" xmlns:w15="http://schemas.microsoft.com/office/word/2012/wordml" xmlns:w16cex="http://schemas.microsoft.com/office/word/2018/wordml/cex" xmlns:w16cid="http://schemas.microsoft.com/office/word/2016/wordml/cid" xmlns:w16="http://schemas.microsoft.com/office/word/2018/wordml" xmlns:w16sdtdh="http://schemas.microsoft.com/office/word/2020/wordml/sdtdatahash" xmlns:w16se="http://schemas.microsoft.com/office/word/2015/wordml/symex" xmlns:wpg="http://schemas.microsoft.com/office/word/2010/wordprocessingGroup" xmlns:wpi="http://schemas.microsoft.com/office/word/2010/wordprocessingInk" xmlns:wne="http://schemas.microsoft.com/office/word/2006/wordml" xmlns:wps="http://schemas.microsoft.com/office/word/2010/wordprocessingShape" mc:Ignorable="w14 w15 w16se w16cid w16 w16cex w16sdtdh wp14">
+<w:ftr xmlns:wpc="http://schemas.microsoft.com/office/word/2010/wordprocessingCanvas" xmlns:cx="http://schemas.microsoft.com/office/drawing/2014/chartex" xmlns:cx1="http://schemas.microsoft.com/office/drawing/2015/9/8/chartex" xmlns:cx2="http://schemas.microsoft.com/office/drawing/2015/10/21/chartex" xmlns:cx3="http://schemas.microsoft.com/office/drawing/2016/5/9/chartex" xmlns:cx4="http://schemas.microsoft.com/office/drawing/2016/5/10/chartex" xmlns:cx5="http://schemas.microsoft.com/office/drawing/2016/5/11/chartex" xmlns:cx6="http://schemas.microsoft.com/office/drawing/2016/5/12/chartex" xmlns:cx7="http://schemas.microsoft.com/office/drawing/2016/5/13/chartex" xmlns:cx8="http://schemas.microsoft.com/office/drawing/2016/5/14/chartex" xmlns:mc="http://schemas.openxmlformats.org/markup-compatibility/2006" xmlns:aink="http://schemas.microsoft.com/office/drawing/2016/ink" xmlns:am3d="http://schemas.microsoft.com/office/drawing/2017/model3d" xmlns:o="urn:schemas-microsoft-com:office:office" xmlns:oel="http://schemas.microsoft.com/office/2019/extlst" xmlns:r="http://schemas.openxmlformats.org/officeDocument/2006/relationships" xmlns:m="http://schemas.openxmlformats.org/officeDocument/2006/math" xmlns:v="urn:schemas-microsoft-com:vml" xmlns:wp14="http://schemas.microsoft.com/office/word/2010/wordprocessingDrawing" xmlns:wp="http://schemas.openxmlformats.org/drawingml/2006/wordprocessingDrawing" xmlns:w10="urn:schemas-microsoft-com:office:word" xmlns:w="http://schemas.openxmlformats.org/wordprocessingml/2006/main" xmlns:w14="http://schemas.microsoft.com/office/word/2010/wordml" xmlns:w15="http://schemas.microsoft.com/office/word/2012/wordml" xmlns:w16cex="http://schemas.microsoft.com/office/word/2018/wordml/cex" xmlns:w16cid="http://schemas.microsoft.com/office/word/2016/wordml/cid" xmlns:w16="http://schemas.microsoft.com/office/word/2018/wordml" xmlns:w16du="http://schemas.microsoft.com/office/word/2023/wordml/word16du" xmlns:w16sdtdh="http://schemas.microsoft.com/office/word/2020/wordml/sdtdatahash" xmlns:w16se="http://schemas.microsoft.com/office/word/2015/wordml/symex" xmlns:wpg="http://schemas.microsoft.com/office/word/2010/wordprocessingGroup" xmlns:wpi="http://schemas.microsoft.com/office/word/2010/wordprocessingInk" xmlns:wne="http://schemas.microsoft.com/office/word/2006/wordml" xmlns:wps="http://schemas.microsoft.com/office/word/2010/wordprocessingShape" mc:Ignorable="w14 w15 w16se w16cid w16 w16cex w16sdtdh w16du wp14">
   <w:p>
     <w:pPr>
       <w:pBdr>
@@ -8234,7 +8521,7 @@
 </file>
 
 <file path=word/footnotes.xml><?xml version="1.0" encoding="utf-8"?>
-<w:footnotes xmlns:wpc="http://schemas.microsoft.com/office/word/2010/wordprocessingCanvas" xmlns:cx="http://schemas.microsoft.com/office/drawing/2014/chartex" xmlns:cx1="http://schemas.microsoft.com/office/drawing/2015/9/8/chartex" xmlns:cx2="http://schemas.microsoft.com/office/drawing/2015/10/21/chartex" xmlns:cx3="http://schemas.microsoft.com/office/drawing/2016/5/9/chartex" xmlns:cx4="http://schemas.microsoft.com/office/drawing/2016/5/10/chartex" xmlns:cx5="http://schemas.microsoft.com/office/drawing/2016/5/11/chartex" xmlns:cx6="http://schemas.microsoft.com/office/drawing/2016/5/12/chartex" xmlns:cx7="http://schemas.microsoft.com/office/drawing/2016/5/13/chartex" xmlns:cx8="http://schemas.microsoft.com/office/drawing/2016/5/14/chartex" xmlns:mc="http://schemas.openxmlformats.org/markup-compatibility/2006" xmlns:aink="http://schemas.microsoft.com/office/drawing/2016/ink" xmlns:am3d="http://schemas.microsoft.com/office/drawing/2017/model3d" xmlns:o="urn:schemas-microsoft-com:office:office" xmlns:oel="http://schemas.microsoft.com/office/2019/extlst" xmlns:r="http://schemas.openxmlformats.org/officeDocument/2006/relationships" xmlns:m="http://schemas.openxmlformats.org/officeDocument/2006/math" xmlns:v="urn:schemas-microsoft-com:vml" xmlns:wp14="http://schemas.microsoft.com/office/word/2010/wordprocessingDrawing" xmlns:wp="http://schemas.openxmlformats.org/drawingml/2006/wordprocessingDrawing" xmlns:w10="urn:schemas-microsoft-com:office:word" xmlns:w="http://schemas.openxmlformats.org/wordprocessingml/2006/main" xmlns:w14="http://schemas.microsoft.com/office/word/2010/wordml" xmlns:w15="http://schemas.microsoft.com/office/word/2012/wordml" xmlns:w16cex="http://schemas.microsoft.com/office/word/2018/wordml/cex" xmlns:w16cid="http://schemas.microsoft.com/office/word/2016/wordml/cid" xmlns:w16="http://schemas.microsoft.com/office/word/2018/wordml" xmlns:w16sdtdh="http://schemas.microsoft.com/office/word/2020/wordml/sdtdatahash" xmlns:w16se="http://schemas.microsoft.com/office/word/2015/wordml/symex" xmlns:wpg="http://schemas.microsoft.com/office/word/2010/wordprocessingGroup" xmlns:wpi="http://schemas.microsoft.com/office/word/2010/wordprocessingInk" xmlns:wne="http://schemas.microsoft.com/office/word/2006/wordml" xmlns:wps="http://schemas.microsoft.com/office/word/2010/wordprocessingShape" mc:Ignorable="w14 w15 w16se w16cid w16 w16cex w16sdtdh wp14">
+<w:footnotes xmlns:wpc="http://schemas.microsoft.com/office/word/2010/wordprocessingCanvas" xmlns:cx="http://schemas.microsoft.com/office/drawing/2014/chartex" xmlns:cx1="http://schemas.microsoft.com/office/drawing/2015/9/8/chartex" xmlns:cx2="http://schemas.microsoft.com/office/drawing/2015/10/21/chartex" xmlns:cx3="http://schemas.microsoft.com/office/drawing/2016/5/9/chartex" xmlns:cx4="http://schemas.microsoft.com/office/drawing/2016/5/10/chartex" xmlns:cx5="http://schemas.microsoft.com/office/drawing/2016/5/11/chartex" xmlns:cx6="http://schemas.microsoft.com/office/drawing/2016/5/12/chartex" xmlns:cx7="http://schemas.microsoft.com/office/drawing/2016/5/13/chartex" xmlns:cx8="http://schemas.microsoft.com/office/drawing/2016/5/14/chartex" xmlns:mc="http://schemas.openxmlformats.org/markup-compatibility/2006" xmlns:aink="http://schemas.microsoft.com/office/drawing/2016/ink" xmlns:am3d="http://schemas.microsoft.com/office/drawing/2017/model3d" xmlns:o="urn:schemas-microsoft-com:office:office" xmlns:oel="http://schemas.microsoft.com/office/2019/extlst" xmlns:r="http://schemas.openxmlformats.org/officeDocument/2006/relationships" xmlns:m="http://schemas.openxmlformats.org/officeDocument/2006/math" xmlns:v="urn:schemas-microsoft-com:vml" xmlns:wp14="http://schemas.microsoft.com/office/word/2010/wordprocessingDrawing" xmlns:wp="http://schemas.openxmlformats.org/drawingml/2006/wordprocessingDrawing" xmlns:w10="urn:schemas-microsoft-com:office:word" xmlns:w="http://schemas.openxmlformats.org/wordprocessingml/2006/main" xmlns:w14="http://schemas.microsoft.com/office/word/2010/wordml" xmlns:w15="http://schemas.microsoft.com/office/word/2012/wordml" xmlns:w16cex="http://schemas.microsoft.com/office/word/2018/wordml/cex" xmlns:w16cid="http://schemas.microsoft.com/office/word/2016/wordml/cid" xmlns:w16="http://schemas.microsoft.com/office/word/2018/wordml" xmlns:w16du="http://schemas.microsoft.com/office/word/2023/wordml/word16du" xmlns:w16sdtdh="http://schemas.microsoft.com/office/word/2020/wordml/sdtdatahash" xmlns:w16se="http://schemas.microsoft.com/office/word/2015/wordml/symex" xmlns:wpg="http://schemas.microsoft.com/office/word/2010/wordprocessingGroup" xmlns:wpi="http://schemas.microsoft.com/office/word/2010/wordprocessingInk" xmlns:wne="http://schemas.microsoft.com/office/word/2006/wordml" xmlns:wps="http://schemas.microsoft.com/office/word/2010/wordprocessingShape" mc:Ignorable="w14 w15 w16se w16cid w16 w16cex w16sdtdh w16du wp14">
   <w:footnote w:type="separator" w:id="-1">
     <w:p>
       <w:pPr>
@@ -8259,7 +8546,7 @@
 </file>
 
 <file path=word/header1.xml><?xml version="1.0" encoding="utf-8"?>
-<w:hdr xmlns:wpc="http://schemas.microsoft.com/office/word/2010/wordprocessingCanvas" xmlns:cx="http://schemas.microsoft.com/office/drawing/2014/chartex" xmlns:cx1="http://schemas.microsoft.com/office/drawing/2015/9/8/chartex" xmlns:cx2="http://schemas.microsoft.com/office/drawing/2015/10/21/chartex" xmlns:cx3="http://schemas.microsoft.com/office/drawing/2016/5/9/chartex" xmlns:cx4="http://schemas.microsoft.com/office/drawing/2016/5/10/chartex" xmlns:cx5="http://schemas.microsoft.com/office/drawing/2016/5/11/chartex" xmlns:cx6="http://schemas.microsoft.com/office/drawing/2016/5/12/chartex" xmlns:cx7="http://schemas.microsoft.com/office/drawing/2016/5/13/chartex" xmlns:cx8="http://schemas.microsoft.com/office/drawing/2016/5/14/chartex" xmlns:mc="http://schemas.openxmlformats.org/markup-compatibility/2006" xmlns:aink="http://schemas.microsoft.com/office/drawing/2016/ink" xmlns:am3d="http://schemas.microsoft.com/office/drawing/2017/model3d" xmlns:o="urn:schemas-microsoft-com:office:office" xmlns:oel="http://schemas.microsoft.com/office/2019/extlst" xmlns:r="http://schemas.openxmlformats.org/officeDocument/2006/relationships" xmlns:m="http://schemas.openxmlformats.org/officeDocument/2006/math" xmlns:v="urn:schemas-microsoft-com:vml" xmlns:wp14="http://schemas.microsoft.com/office/word/2010/wordprocessingDrawing" xmlns:wp="http://schemas.openxmlformats.org/drawingml/2006/wordprocessingDrawing" xmlns:w10="urn:schemas-microsoft-com:office:word" xmlns:w="http://schemas.openxmlformats.org/wordprocessingml/2006/main" xmlns:w14="http://schemas.microsoft.com/office/word/2010/wordml" xmlns:w15="http://schemas.microsoft.com/office/word/2012/wordml" xmlns:w16cex="http://schemas.microsoft.com/office/word/2018/wordml/cex" xmlns:w16cid="http://schemas.microsoft.com/office/word/2016/wordml/cid" xmlns:w16="http://schemas.microsoft.com/office/word/2018/wordml" xmlns:w16sdtdh="http://schemas.microsoft.com/office/word/2020/wordml/sdtdatahash" xmlns:w16se="http://schemas.microsoft.com/office/word/2015/wordml/symex" xmlns:wpg="http://schemas.microsoft.com/office/word/2010/wordprocessingGroup" xmlns:wpi="http://schemas.microsoft.com/office/word/2010/wordprocessingInk" xmlns:wne="http://schemas.microsoft.com/office/word/2006/wordml" xmlns:wps="http://schemas.microsoft.com/office/word/2010/wordprocessingShape" mc:Ignorable="w14 w15 w16se w16cid w16 w16cex w16sdtdh wp14">
+<w:hdr xmlns:wpc="http://schemas.microsoft.com/office/word/2010/wordprocessingCanvas" xmlns:cx="http://schemas.microsoft.com/office/drawing/2014/chartex" xmlns:cx1="http://schemas.microsoft.com/office/drawing/2015/9/8/chartex" xmlns:cx2="http://schemas.microsoft.com/office/drawing/2015/10/21/chartex" xmlns:cx3="http://schemas.microsoft.com/office/drawing/2016/5/9/chartex" xmlns:cx4="http://schemas.microsoft.com/office/drawing/2016/5/10/chartex" xmlns:cx5="http://schemas.microsoft.com/office/drawing/2016/5/11/chartex" xmlns:cx6="http://schemas.microsoft.com/office/drawing/2016/5/12/chartex" xmlns:cx7="http://schemas.microsoft.com/office/drawing/2016/5/13/chartex" xmlns:cx8="http://schemas.microsoft.com/office/drawing/2016/5/14/chartex" xmlns:mc="http://schemas.openxmlformats.org/markup-compatibility/2006" xmlns:aink="http://schemas.microsoft.com/office/drawing/2016/ink" xmlns:am3d="http://schemas.microsoft.com/office/drawing/2017/model3d" xmlns:o="urn:schemas-microsoft-com:office:office" xmlns:oel="http://schemas.microsoft.com/office/2019/extlst" xmlns:r="http://schemas.openxmlformats.org/officeDocument/2006/relationships" xmlns:m="http://schemas.openxmlformats.org/officeDocument/2006/math" xmlns:v="urn:schemas-microsoft-com:vml" xmlns:wp14="http://schemas.microsoft.com/office/word/2010/wordprocessingDrawing" xmlns:wp="http://schemas.openxmlformats.org/drawingml/2006/wordprocessingDrawing" xmlns:w10="urn:schemas-microsoft-com:office:word" xmlns:w="http://schemas.openxmlformats.org/wordprocessingml/2006/main" xmlns:w14="http://schemas.microsoft.com/office/word/2010/wordml" xmlns:w15="http://schemas.microsoft.com/office/word/2012/wordml" xmlns:w16cex="http://schemas.microsoft.com/office/word/2018/wordml/cex" xmlns:w16cid="http://schemas.microsoft.com/office/word/2016/wordml/cid" xmlns:w16="http://schemas.microsoft.com/office/word/2018/wordml" xmlns:w16du="http://schemas.microsoft.com/office/word/2023/wordml/word16du" xmlns:w16sdtdh="http://schemas.microsoft.com/office/word/2020/wordml/sdtdatahash" xmlns:w16se="http://schemas.microsoft.com/office/word/2015/wordml/symex" xmlns:wpg="http://schemas.microsoft.com/office/word/2010/wordprocessingGroup" xmlns:wpi="http://schemas.microsoft.com/office/word/2010/wordprocessingInk" xmlns:wne="http://schemas.microsoft.com/office/word/2006/wordml" xmlns:wps="http://schemas.microsoft.com/office/word/2010/wordprocessingShape" mc:Ignorable="w14 w15 w16se w16cid w16 w16cex w16sdtdh w16du wp14">
   <w:p>
     <w:pPr>
       <w:widowControl w:val="0"/>
@@ -8277,6 +8564,9 @@
       </w:rPr>
     </w:pPr>
     <w:r>
+      <w:rPr>
+        <w:noProof/>
+      </w:rPr>
       <w:drawing>
         <wp:anchor distT="0" distB="0" distL="114300" distR="114300" simplePos="0" relativeHeight="251658240" behindDoc="0" locked="0" layoutInCell="1" hidden="0" allowOverlap="1" wp14:anchorId="30BCE76C" wp14:editId="4C2BD652">
           <wp:simplePos x="0" y="0"/>
@@ -8456,7 +8746,7 @@
 </file>
 
 <file path=word/header2.xml><?xml version="1.0" encoding="utf-8"?>
-<w:hdr xmlns:wpc="http://schemas.microsoft.com/office/word/2010/wordprocessingCanvas" xmlns:cx="http://schemas.microsoft.com/office/drawing/2014/chartex" xmlns:cx1="http://schemas.microsoft.com/office/drawing/2015/9/8/chartex" xmlns:cx2="http://schemas.microsoft.com/office/drawing/2015/10/21/chartex" xmlns:cx3="http://schemas.microsoft.com/office/drawing/2016/5/9/chartex" xmlns:cx4="http://schemas.microsoft.com/office/drawing/2016/5/10/chartex" xmlns:cx5="http://schemas.microsoft.com/office/drawing/2016/5/11/chartex" xmlns:cx6="http://schemas.microsoft.com/office/drawing/2016/5/12/chartex" xmlns:cx7="http://schemas.microsoft.com/office/drawing/2016/5/13/chartex" xmlns:cx8="http://schemas.microsoft.com/office/drawing/2016/5/14/chartex" xmlns:mc="http://schemas.openxmlformats.org/markup-compatibility/2006" xmlns:aink="http://schemas.microsoft.com/office/drawing/2016/ink" xmlns:am3d="http://schemas.microsoft.com/office/drawing/2017/model3d" xmlns:o="urn:schemas-microsoft-com:office:office" xmlns:oel="http://schemas.microsoft.com/office/2019/extlst" xmlns:r="http://schemas.openxmlformats.org/officeDocument/2006/relationships" xmlns:m="http://schemas.openxmlformats.org/officeDocument/2006/math" xmlns:v="urn:schemas-microsoft-com:vml" xmlns:wp14="http://schemas.microsoft.com/office/word/2010/wordprocessingDrawing" xmlns:wp="http://schemas.openxmlformats.org/drawingml/2006/wordprocessingDrawing" xmlns:w10="urn:schemas-microsoft-com:office:word" xmlns:w="http://schemas.openxmlformats.org/wordprocessingml/2006/main" xmlns:w14="http://schemas.microsoft.com/office/word/2010/wordml" xmlns:w15="http://schemas.microsoft.com/office/word/2012/wordml" xmlns:w16cex="http://schemas.microsoft.com/office/word/2018/wordml/cex" xmlns:w16cid="http://schemas.microsoft.com/office/word/2016/wordml/cid" xmlns:w16="http://schemas.microsoft.com/office/word/2018/wordml" xmlns:w16sdtdh="http://schemas.microsoft.com/office/word/2020/wordml/sdtdatahash" xmlns:w16se="http://schemas.microsoft.com/office/word/2015/wordml/symex" xmlns:wpg="http://schemas.microsoft.com/office/word/2010/wordprocessingGroup" xmlns:wpi="http://schemas.microsoft.com/office/word/2010/wordprocessingInk" xmlns:wne="http://schemas.microsoft.com/office/word/2006/wordml" xmlns:wps="http://schemas.microsoft.com/office/word/2010/wordprocessingShape" mc:Ignorable="w14 w15 w16se w16cid w16 w16cex w16sdtdh wp14">
+<w:hdr xmlns:wpc="http://schemas.microsoft.com/office/word/2010/wordprocessingCanvas" xmlns:cx="http://schemas.microsoft.com/office/drawing/2014/chartex" xmlns:cx1="http://schemas.microsoft.com/office/drawing/2015/9/8/chartex" xmlns:cx2="http://schemas.microsoft.com/office/drawing/2015/10/21/chartex" xmlns:cx3="http://schemas.microsoft.com/office/drawing/2016/5/9/chartex" xmlns:cx4="http://schemas.microsoft.com/office/drawing/2016/5/10/chartex" xmlns:cx5="http://schemas.microsoft.com/office/drawing/2016/5/11/chartex" xmlns:cx6="http://schemas.microsoft.com/office/drawing/2016/5/12/chartex" xmlns:cx7="http://schemas.microsoft.com/office/drawing/2016/5/13/chartex" xmlns:cx8="http://schemas.microsoft.com/office/drawing/2016/5/14/chartex" xmlns:mc="http://schemas.openxmlformats.org/markup-compatibility/2006" xmlns:aink="http://schemas.microsoft.com/office/drawing/2016/ink" xmlns:am3d="http://schemas.microsoft.com/office/drawing/2017/model3d" xmlns:o="urn:schemas-microsoft-com:office:office" xmlns:oel="http://schemas.microsoft.com/office/2019/extlst" xmlns:r="http://schemas.openxmlformats.org/officeDocument/2006/relationships" xmlns:m="http://schemas.openxmlformats.org/officeDocument/2006/math" xmlns:v="urn:schemas-microsoft-com:vml" xmlns:wp14="http://schemas.microsoft.com/office/word/2010/wordprocessingDrawing" xmlns:wp="http://schemas.openxmlformats.org/drawingml/2006/wordprocessingDrawing" xmlns:w10="urn:schemas-microsoft-com:office:word" xmlns:w="http://schemas.openxmlformats.org/wordprocessingml/2006/main" xmlns:w14="http://schemas.microsoft.com/office/word/2010/wordml" xmlns:w15="http://schemas.microsoft.com/office/word/2012/wordml" xmlns:w16cex="http://schemas.microsoft.com/office/word/2018/wordml/cex" xmlns:w16cid="http://schemas.microsoft.com/office/word/2016/wordml/cid" xmlns:w16="http://schemas.microsoft.com/office/word/2018/wordml" xmlns:w16du="http://schemas.microsoft.com/office/word/2023/wordml/word16du" xmlns:w16sdtdh="http://schemas.microsoft.com/office/word/2020/wordml/sdtdatahash" xmlns:w16se="http://schemas.microsoft.com/office/word/2015/wordml/symex" xmlns:wpg="http://schemas.microsoft.com/office/word/2010/wordprocessingGroup" xmlns:wpi="http://schemas.microsoft.com/office/word/2010/wordprocessingInk" xmlns:wne="http://schemas.microsoft.com/office/word/2006/wordml" xmlns:wps="http://schemas.microsoft.com/office/word/2010/wordprocessingShape" mc:Ignorable="w14 w15 w16se w16cid w16 w16cex w16sdtdh w16du wp14">
   <w:p>
     <w:pPr>
       <w:widowControl w:val="0"/>
@@ -8591,6 +8881,7 @@
     <w:r>
       <w:rPr>
         <w:rFonts w:ascii="Times New Roman" w:hAnsi="Times New Roman" w:cs="Times New Roman"/>
+        <w:noProof/>
       </w:rPr>
       <w:drawing>
         <wp:anchor distT="0" distB="0" distL="114300" distR="114300" simplePos="0" relativeHeight="251659264" behindDoc="0" locked="0" layoutInCell="1" hidden="0" allowOverlap="1" wp14:anchorId="54339816" wp14:editId="5A5E6FE3">
@@ -8641,7 +8932,7 @@
 </file>
 
 <file path=word/numbering.xml><?xml version="1.0" encoding="utf-8"?>
-<w:numbering xmlns:wpc="http://schemas.microsoft.com/office/word/2010/wordprocessingCanvas" xmlns:cx="http://schemas.microsoft.com/office/drawing/2014/chartex" xmlns:cx1="http://schemas.microsoft.com/office/drawing/2015/9/8/chartex" xmlns:cx2="http://schemas.microsoft.com/office/drawing/2015/10/21/chartex" xmlns:cx3="http://schemas.microsoft.com/office/drawing/2016/5/9/chartex" xmlns:cx4="http://schemas.microsoft.com/office/drawing/2016/5/10/chartex" xmlns:cx5="http://schemas.microsoft.com/office/drawing/2016/5/11/chartex" xmlns:cx6="http://schemas.microsoft.com/office/drawing/2016/5/12/chartex" xmlns:cx7="http://schemas.microsoft.com/office/drawing/2016/5/13/chartex" xmlns:cx8="http://schemas.microsoft.com/office/drawing/2016/5/14/chartex" xmlns:mc="http://schemas.openxmlformats.org/markup-compatibility/2006" xmlns:aink="http://schemas.microsoft.com/office/drawing/2016/ink" xmlns:am3d="http://schemas.microsoft.com/office/drawing/2017/model3d" xmlns:o="urn:schemas-microsoft-com:office:office" xmlns:oel="http://schemas.microsoft.com/office/2019/extlst" xmlns:r="http://schemas.openxmlformats.org/officeDocument/2006/relationships" xmlns:m="http://schemas.openxmlformats.org/officeDocument/2006/math" xmlns:v="urn:schemas-microsoft-com:vml" xmlns:wp14="http://schemas.microsoft.com/office/word/2010/wordprocessingDrawing" xmlns:wp="http://schemas.openxmlformats.org/drawingml/2006/wordprocessingDrawing" xmlns:w10="urn:schemas-microsoft-com:office:word" xmlns:w="http://schemas.openxmlformats.org/wordprocessingml/2006/main" xmlns:w14="http://schemas.microsoft.com/office/word/2010/wordml" xmlns:w15="http://schemas.microsoft.com/office/word/2012/wordml" xmlns:w16cex="http://schemas.microsoft.com/office/word/2018/wordml/cex" xmlns:w16cid="http://schemas.microsoft.com/office/word/2016/wordml/cid" xmlns:w16="http://schemas.microsoft.com/office/word/2018/wordml" xmlns:w16sdtdh="http://schemas.microsoft.com/office/word/2020/wordml/sdtdatahash" xmlns:w16se="http://schemas.microsoft.com/office/word/2015/wordml/symex" xmlns:wpg="http://schemas.microsoft.com/office/word/2010/wordprocessingGroup" xmlns:wpi="http://schemas.microsoft.com/office/word/2010/wordprocessingInk" xmlns:wne="http://schemas.microsoft.com/office/word/2006/wordml" xmlns:wps="http://schemas.microsoft.com/office/word/2010/wordprocessingShape" mc:Ignorable="w14 w15 w16se w16cid w16 w16cex w16sdtdh wp14">
+<w:numbering xmlns:wpc="http://schemas.microsoft.com/office/word/2010/wordprocessingCanvas" xmlns:cx="http://schemas.microsoft.com/office/drawing/2014/chartex" xmlns:cx1="http://schemas.microsoft.com/office/drawing/2015/9/8/chartex" xmlns:cx2="http://schemas.microsoft.com/office/drawing/2015/10/21/chartex" xmlns:cx3="http://schemas.microsoft.com/office/drawing/2016/5/9/chartex" xmlns:cx4="http://schemas.microsoft.com/office/drawing/2016/5/10/chartex" xmlns:cx5="http://schemas.microsoft.com/office/drawing/2016/5/11/chartex" xmlns:cx6="http://schemas.microsoft.com/office/drawing/2016/5/12/chartex" xmlns:cx7="http://schemas.microsoft.com/office/drawing/2016/5/13/chartex" xmlns:cx8="http://schemas.microsoft.com/office/drawing/2016/5/14/chartex" xmlns:mc="http://schemas.openxmlformats.org/markup-compatibility/2006" xmlns:aink="http://schemas.microsoft.com/office/drawing/2016/ink" xmlns:am3d="http://schemas.microsoft.com/office/drawing/2017/model3d" xmlns:o="urn:schemas-microsoft-com:office:office" xmlns:oel="http://schemas.microsoft.com/office/2019/extlst" xmlns:r="http://schemas.openxmlformats.org/officeDocument/2006/relationships" xmlns:m="http://schemas.openxmlformats.org/officeDocument/2006/math" xmlns:v="urn:schemas-microsoft-com:vml" xmlns:wp14="http://schemas.microsoft.com/office/word/2010/wordprocessingDrawing" xmlns:wp="http://schemas.openxmlformats.org/drawingml/2006/wordprocessingDrawing" xmlns:w10="urn:schemas-microsoft-com:office:word" xmlns:w="http://schemas.openxmlformats.org/wordprocessingml/2006/main" xmlns:w14="http://schemas.microsoft.com/office/word/2010/wordml" xmlns:w15="http://schemas.microsoft.com/office/word/2012/wordml" xmlns:w16cex="http://schemas.microsoft.com/office/word/2018/wordml/cex" xmlns:w16cid="http://schemas.microsoft.com/office/word/2016/wordml/cid" xmlns:w16="http://schemas.microsoft.com/office/word/2018/wordml" xmlns:w16du="http://schemas.microsoft.com/office/word/2023/wordml/word16du" xmlns:w16sdtdh="http://schemas.microsoft.com/office/word/2020/wordml/sdtdatahash" xmlns:w16se="http://schemas.microsoft.com/office/word/2015/wordml/symex" xmlns:wpg="http://schemas.microsoft.com/office/word/2010/wordprocessingGroup" xmlns:wpi="http://schemas.microsoft.com/office/word/2010/wordprocessingInk" xmlns:wne="http://schemas.microsoft.com/office/word/2006/wordml" xmlns:wps="http://schemas.microsoft.com/office/word/2010/wordprocessingShape" mc:Ignorable="w14 w15 w16se w16cid w16 w16cex w16sdtdh w16du wp14">
   <w:abstractNum w:abstractNumId="0" w15:restartNumberingAfterBreak="0">
     <w:nsid w:val="04CE0D35"/>
     <w:multiLevelType w:val="hybridMultilevel"/>
@@ -14741,7 +15032,7 @@
 </file>
 
 <file path=word/styles.xml><?xml version="1.0" encoding="utf-8"?>
-<w:styles xmlns:mc="http://schemas.openxmlformats.org/markup-compatibility/2006" xmlns:r="http://schemas.openxmlformats.org/officeDocument/2006/relationships" xmlns:w="http://schemas.openxmlformats.org/wordprocessingml/2006/main" xmlns:w14="http://schemas.microsoft.com/office/word/2010/wordml" xmlns:w15="http://schemas.microsoft.com/office/word/2012/wordml" xmlns:w16cex="http://schemas.microsoft.com/office/word/2018/wordml/cex" xmlns:w16cid="http://schemas.microsoft.com/office/word/2016/wordml/cid" xmlns:w16="http://schemas.microsoft.com/office/word/2018/wordml" xmlns:w16sdtdh="http://schemas.microsoft.com/office/word/2020/wordml/sdtdatahash" xmlns:w16se="http://schemas.microsoft.com/office/word/2015/wordml/symex" mc:Ignorable="w14 w15 w16se w16cid w16 w16cex w16sdtdh">
+<w:styles xmlns:mc="http://schemas.openxmlformats.org/markup-compatibility/2006" xmlns:r="http://schemas.openxmlformats.org/officeDocument/2006/relationships" xmlns:w="http://schemas.openxmlformats.org/wordprocessingml/2006/main" xmlns:w14="http://schemas.microsoft.com/office/word/2010/wordml" xmlns:w15="http://schemas.microsoft.com/office/word/2012/wordml" xmlns:w16cex="http://schemas.microsoft.com/office/word/2018/wordml/cex" xmlns:w16cid="http://schemas.microsoft.com/office/word/2016/wordml/cid" xmlns:w16="http://schemas.microsoft.com/office/word/2018/wordml" xmlns:w16du="http://schemas.microsoft.com/office/word/2023/wordml/word16du" xmlns:w16sdtdh="http://schemas.microsoft.com/office/word/2020/wordml/sdtdatahash" xmlns:w16se="http://schemas.microsoft.com/office/word/2015/wordml/symex" mc:Ignorable="w14 w15 w16se w16cid w16 w16cex w16sdtdh w16du">
   <w:docDefaults>
     <w:rPrDefault>
       <w:rPr>

</xml_diff>